<commit_message>
251001- Personal Portfolio Website Done
</commit_message>
<xml_diff>
--- a/Personal Portfolio Website.docx
+++ b/Personal Portfolio Website.docx
@@ -40,9 +40,10 @@
       <w:r>
         <w:rPr>
           <w:rFonts w:ascii="Roboto" w:hAnsi="Roboto"/>
+          <w:noProof/>
         </w:rPr>
         <w:drawing>
-          <wp:inline distT="0" distB="0" distL="0" distR="0" wp14:anchorId="75AB0CAD" wp14:editId="3E122ED3">
+          <wp:inline distT="0" distB="0" distL="0" distR="0" wp14:anchorId="55179500" wp14:editId="04BC0E53">
             <wp:extent cx="4711700" cy="4711700"/>
             <wp:effectExtent l="0" t="0" r="0" b="0"/>
             <wp:docPr id="819261995" name="Picture 1" descr="A black and white logo&#10;&#10;AI-generated content may be incorrect."/>
@@ -184,16 +185,995 @@
         </w:rPr>
       </w:pPr>
     </w:p>
-    <w:p>
-      <w:pPr>
-        <w:jc w:val="both"/>
-        <w:rPr>
-          <w:rFonts w:ascii="Roboto" w:hAnsi="Roboto"/>
-        </w:rPr>
-      </w:pPr>
-      <w:r>
-        <w:rPr>
-          <w:rFonts w:ascii="Roboto" w:hAnsi="Roboto"/>
+    <w:sdt>
+      <w:sdtPr>
+        <w:rPr>
+          <w:rFonts w:ascii="Roboto" w:eastAsiaTheme="minorEastAsia" w:hAnsi="Roboto" w:cs="Times New Roman"/>
+          <w:b/>
+          <w:bCs/>
+          <w:color w:val="auto"/>
+          <w:sz w:val="28"/>
+          <w:szCs w:val="28"/>
+          <w:lang w:val="en-GB"/>
+          <w14:ligatures w14:val="none"/>
+        </w:rPr>
+        <w:id w:val="-467197626"/>
+        <w:docPartObj>
+          <w:docPartGallery w:val="Table of Contents"/>
+          <w:docPartUnique/>
+        </w:docPartObj>
+      </w:sdtPr>
+      <w:sdtEndPr>
+        <w:rPr>
+          <w:rFonts w:asciiTheme="minorHAnsi" w:hAnsiTheme="minorHAnsi"/>
+          <w:b w:val="0"/>
+          <w:bCs w:val="0"/>
+          <w:sz w:val="22"/>
+          <w:szCs w:val="22"/>
+        </w:rPr>
+      </w:sdtEndPr>
+      <w:sdtContent>
+        <w:p>
+          <w:pPr>
+            <w:pStyle w:val="TOCHeading"/>
+            <w:rPr>
+              <w:rFonts w:ascii="Roboto" w:hAnsi="Roboto"/>
+              <w:b/>
+              <w:bCs/>
+              <w:color w:val="auto"/>
+              <w:sz w:val="40"/>
+              <w:szCs w:val="40"/>
+            </w:rPr>
+          </w:pPr>
+          <w:r>
+            <w:rPr>
+              <w:rFonts w:ascii="Roboto" w:hAnsi="Roboto"/>
+              <w:b/>
+              <w:bCs/>
+              <w:color w:val="auto"/>
+              <w:sz w:val="40"/>
+              <w:szCs w:val="40"/>
+              <w:lang w:val="en-GB"/>
+            </w:rPr>
+            <w:t>Table of Contents</w:t>
+          </w:r>
+        </w:p>
+        <w:p>
+          <w:pPr>
+            <w:pStyle w:val="TOC1"/>
+            <w:rPr>
+              <w:rFonts w:ascii="Roboto" w:hAnsi="Roboto"/>
+              <w:sz w:val="24"/>
+              <w:szCs w:val="24"/>
+            </w:rPr>
+          </w:pPr>
+          <w:r>
+            <w:rPr>
+              <w:rFonts w:ascii="Roboto" w:hAnsi="Roboto"/>
+              <w:b/>
+              <w:bCs/>
+              <w:sz w:val="24"/>
+              <w:szCs w:val="24"/>
+            </w:rPr>
+            <w:t>Executive Summary</w:t>
+          </w:r>
+          <w:r>
+            <w:rPr>
+              <w:rFonts w:ascii="Roboto" w:hAnsi="Roboto"/>
+              <w:sz w:val="24"/>
+              <w:szCs w:val="24"/>
+            </w:rPr>
+            <w:ptab w:relativeTo="margin" w:alignment="right" w:leader="dot"/>
+          </w:r>
+          <w:r>
+            <w:rPr>
+              <w:rFonts w:ascii="Roboto" w:hAnsi="Roboto"/>
+              <w:b/>
+              <w:bCs/>
+              <w:sz w:val="24"/>
+              <w:szCs w:val="24"/>
+              <w:lang w:val="en-GB"/>
+            </w:rPr>
+            <w:t>3</w:t>
+          </w:r>
+        </w:p>
+        <w:p>
+          <w:pPr>
+            <w:pStyle w:val="TOC1"/>
+            <w:numPr>
+              <w:ilvl w:val="0"/>
+              <w:numId w:val="24"/>
+            </w:numPr>
+            <w:rPr>
+              <w:rFonts w:ascii="Roboto" w:hAnsi="Roboto"/>
+              <w:sz w:val="24"/>
+              <w:szCs w:val="24"/>
+            </w:rPr>
+          </w:pPr>
+          <w:r>
+            <w:rPr>
+              <w:rFonts w:ascii="Roboto" w:hAnsi="Roboto"/>
+              <w:b/>
+              <w:bCs/>
+              <w:sz w:val="24"/>
+              <w:szCs w:val="24"/>
+            </w:rPr>
+            <w:t>Introduction</w:t>
+          </w:r>
+          <w:r>
+            <w:rPr>
+              <w:rFonts w:ascii="Roboto" w:hAnsi="Roboto"/>
+              <w:sz w:val="24"/>
+              <w:szCs w:val="24"/>
+            </w:rPr>
+            <w:ptab w:relativeTo="margin" w:alignment="right" w:leader="dot"/>
+          </w:r>
+          <w:r>
+            <w:rPr>
+              <w:rFonts w:ascii="Roboto" w:hAnsi="Roboto"/>
+              <w:b/>
+              <w:bCs/>
+              <w:sz w:val="24"/>
+              <w:szCs w:val="24"/>
+              <w:lang w:val="en-GB"/>
+            </w:rPr>
+            <w:t>4</w:t>
+          </w:r>
+        </w:p>
+        <w:p>
+          <w:pPr>
+            <w:pStyle w:val="TOC2"/>
+            <w:numPr>
+              <w:ilvl w:val="1"/>
+              <w:numId w:val="24"/>
+            </w:numPr>
+            <w:rPr>
+              <w:rFonts w:ascii="Roboto" w:hAnsi="Roboto"/>
+              <w:sz w:val="24"/>
+              <w:szCs w:val="24"/>
+              <w:lang w:val="en-GB"/>
+            </w:rPr>
+          </w:pPr>
+          <w:r>
+            <w:rPr>
+              <w:rFonts w:ascii="Roboto" w:hAnsi="Roboto"/>
+              <w:sz w:val="24"/>
+              <w:szCs w:val="24"/>
+            </w:rPr>
+            <w:t>Project Motivation</w:t>
+          </w:r>
+          <w:r>
+            <w:rPr>
+              <w:rFonts w:ascii="Roboto" w:hAnsi="Roboto"/>
+              <w:sz w:val="24"/>
+              <w:szCs w:val="24"/>
+            </w:rPr>
+            <w:ptab w:relativeTo="margin" w:alignment="right" w:leader="dot"/>
+          </w:r>
+          <w:r>
+            <w:rPr>
+              <w:rFonts w:ascii="Roboto" w:hAnsi="Roboto"/>
+              <w:sz w:val="24"/>
+              <w:szCs w:val="24"/>
+              <w:lang w:val="en-GB"/>
+            </w:rPr>
+            <w:t>4</w:t>
+          </w:r>
+        </w:p>
+        <w:p>
+          <w:pPr>
+            <w:pStyle w:val="TOC2"/>
+            <w:numPr>
+              <w:ilvl w:val="1"/>
+              <w:numId w:val="24"/>
+            </w:numPr>
+            <w:rPr>
+              <w:rFonts w:ascii="Roboto" w:hAnsi="Roboto"/>
+              <w:sz w:val="24"/>
+              <w:szCs w:val="24"/>
+              <w:lang w:val="en-GB"/>
+            </w:rPr>
+          </w:pPr>
+          <w:r>
+            <w:rPr>
+              <w:rFonts w:ascii="Roboto" w:hAnsi="Roboto"/>
+              <w:sz w:val="24"/>
+              <w:szCs w:val="24"/>
+            </w:rPr>
+            <w:t>Goals and Objectives</w:t>
+          </w:r>
+          <w:r>
+            <w:rPr>
+              <w:rFonts w:ascii="Roboto" w:hAnsi="Roboto"/>
+              <w:sz w:val="24"/>
+              <w:szCs w:val="24"/>
+            </w:rPr>
+            <w:ptab w:relativeTo="margin" w:alignment="right" w:leader="dot"/>
+          </w:r>
+          <w:r>
+            <w:rPr>
+              <w:rFonts w:ascii="Roboto" w:hAnsi="Roboto"/>
+              <w:sz w:val="24"/>
+              <w:szCs w:val="24"/>
+              <w:lang w:val="en-GB"/>
+            </w:rPr>
+            <w:t>4</w:t>
+          </w:r>
+        </w:p>
+        <w:p>
+          <w:pPr>
+            <w:pStyle w:val="TOC1"/>
+            <w:numPr>
+              <w:ilvl w:val="0"/>
+              <w:numId w:val="24"/>
+            </w:numPr>
+            <w:rPr>
+              <w:rFonts w:ascii="Roboto" w:hAnsi="Roboto"/>
+              <w:sz w:val="24"/>
+              <w:szCs w:val="24"/>
+            </w:rPr>
+          </w:pPr>
+          <w:r>
+            <w:rPr>
+              <w:rFonts w:ascii="Roboto" w:hAnsi="Roboto"/>
+              <w:b/>
+              <w:bCs/>
+              <w:sz w:val="24"/>
+              <w:szCs w:val="24"/>
+            </w:rPr>
+            <w:t>Planning and Design Phase</w:t>
+          </w:r>
+          <w:r>
+            <w:rPr>
+              <w:rFonts w:ascii="Roboto" w:hAnsi="Roboto"/>
+              <w:sz w:val="24"/>
+              <w:szCs w:val="24"/>
+            </w:rPr>
+            <w:ptab w:relativeTo="margin" w:alignment="right" w:leader="dot"/>
+          </w:r>
+          <w:r>
+            <w:rPr>
+              <w:rFonts w:ascii="Roboto" w:hAnsi="Roboto"/>
+              <w:b/>
+              <w:bCs/>
+              <w:sz w:val="24"/>
+              <w:szCs w:val="24"/>
+              <w:lang w:val="en-GB"/>
+            </w:rPr>
+            <w:t>4</w:t>
+          </w:r>
+        </w:p>
+        <w:p>
+          <w:pPr>
+            <w:pStyle w:val="TOC2"/>
+            <w:numPr>
+              <w:ilvl w:val="1"/>
+              <w:numId w:val="24"/>
+            </w:numPr>
+            <w:rPr>
+              <w:rFonts w:ascii="Roboto" w:hAnsi="Roboto"/>
+              <w:sz w:val="24"/>
+              <w:szCs w:val="24"/>
+              <w:lang w:val="en-GB"/>
+            </w:rPr>
+          </w:pPr>
+          <w:r>
+            <w:rPr>
+              <w:rFonts w:ascii="Roboto" w:hAnsi="Roboto"/>
+              <w:sz w:val="24"/>
+              <w:szCs w:val="24"/>
+            </w:rPr>
+            <w:t>Content Strategy</w:t>
+          </w:r>
+          <w:r>
+            <w:rPr>
+              <w:rFonts w:ascii="Roboto" w:hAnsi="Roboto"/>
+              <w:sz w:val="24"/>
+              <w:szCs w:val="24"/>
+            </w:rPr>
+            <w:ptab w:relativeTo="margin" w:alignment="right" w:leader="dot"/>
+          </w:r>
+          <w:r>
+            <w:rPr>
+              <w:rFonts w:ascii="Roboto" w:hAnsi="Roboto"/>
+              <w:sz w:val="24"/>
+              <w:szCs w:val="24"/>
+              <w:lang w:val="en-GB"/>
+            </w:rPr>
+            <w:t>4</w:t>
+          </w:r>
+        </w:p>
+        <w:p>
+          <w:pPr>
+            <w:pStyle w:val="TOC2"/>
+            <w:numPr>
+              <w:ilvl w:val="1"/>
+              <w:numId w:val="24"/>
+            </w:numPr>
+            <w:rPr>
+              <w:rFonts w:ascii="Roboto" w:hAnsi="Roboto"/>
+              <w:sz w:val="24"/>
+              <w:szCs w:val="24"/>
+              <w:lang w:val="en-GB"/>
+            </w:rPr>
+          </w:pPr>
+          <w:r>
+            <w:rPr>
+              <w:rFonts w:ascii="Roboto" w:hAnsi="Roboto"/>
+              <w:sz w:val="24"/>
+              <w:szCs w:val="24"/>
+            </w:rPr>
+            <w:t>Design &amp; User Experience (UX)</w:t>
+          </w:r>
+          <w:r>
+            <w:rPr>
+              <w:rFonts w:ascii="Roboto" w:hAnsi="Roboto"/>
+              <w:sz w:val="24"/>
+              <w:szCs w:val="24"/>
+            </w:rPr>
+            <w:ptab w:relativeTo="margin" w:alignment="right" w:leader="dot"/>
+          </w:r>
+          <w:r>
+            <w:rPr>
+              <w:rFonts w:ascii="Roboto" w:hAnsi="Roboto"/>
+              <w:sz w:val="24"/>
+              <w:szCs w:val="24"/>
+              <w:lang w:val="en-GB"/>
+            </w:rPr>
+            <w:t>5</w:t>
+          </w:r>
+        </w:p>
+        <w:p>
+          <w:pPr>
+            <w:pStyle w:val="TOC2"/>
+            <w:numPr>
+              <w:ilvl w:val="1"/>
+              <w:numId w:val="24"/>
+            </w:numPr>
+            <w:rPr>
+              <w:rFonts w:ascii="Roboto" w:hAnsi="Roboto"/>
+              <w:sz w:val="24"/>
+              <w:szCs w:val="24"/>
+            </w:rPr>
+          </w:pPr>
+          <w:r>
+            <w:rPr>
+              <w:rFonts w:ascii="Roboto" w:hAnsi="Roboto"/>
+              <w:sz w:val="24"/>
+              <w:szCs w:val="24"/>
+            </w:rPr>
+            <w:t>Technology Stack Selection</w:t>
+          </w:r>
+          <w:r>
+            <w:rPr>
+              <w:rFonts w:ascii="Roboto" w:hAnsi="Roboto"/>
+              <w:sz w:val="24"/>
+              <w:szCs w:val="24"/>
+            </w:rPr>
+            <w:ptab w:relativeTo="margin" w:alignment="right" w:leader="dot"/>
+          </w:r>
+          <w:r>
+            <w:rPr>
+              <w:rFonts w:ascii="Roboto" w:hAnsi="Roboto"/>
+              <w:sz w:val="24"/>
+              <w:szCs w:val="24"/>
+              <w:lang w:val="en-GB"/>
+            </w:rPr>
+            <w:t>5</w:t>
+          </w:r>
+        </w:p>
+        <w:p>
+          <w:pPr>
+            <w:pStyle w:val="TOC1"/>
+            <w:numPr>
+              <w:ilvl w:val="0"/>
+              <w:numId w:val="24"/>
+            </w:numPr>
+            <w:rPr>
+              <w:rFonts w:ascii="Roboto" w:hAnsi="Roboto"/>
+              <w:sz w:val="24"/>
+              <w:szCs w:val="24"/>
+            </w:rPr>
+          </w:pPr>
+          <w:r>
+            <w:rPr>
+              <w:rFonts w:ascii="Roboto" w:hAnsi="Roboto"/>
+              <w:b/>
+              <w:bCs/>
+              <w:sz w:val="24"/>
+              <w:szCs w:val="24"/>
+            </w:rPr>
+            <w:t>Development and Implementation</w:t>
+          </w:r>
+          <w:r>
+            <w:rPr>
+              <w:rFonts w:ascii="Roboto" w:hAnsi="Roboto"/>
+              <w:sz w:val="24"/>
+              <w:szCs w:val="24"/>
+            </w:rPr>
+            <w:ptab w:relativeTo="margin" w:alignment="right" w:leader="dot"/>
+          </w:r>
+          <w:r>
+            <w:rPr>
+              <w:rFonts w:ascii="Roboto" w:hAnsi="Roboto"/>
+              <w:b/>
+              <w:bCs/>
+              <w:sz w:val="24"/>
+              <w:szCs w:val="24"/>
+              <w:lang w:val="en-GB"/>
+            </w:rPr>
+            <w:t>5</w:t>
+          </w:r>
+        </w:p>
+        <w:p>
+          <w:pPr>
+            <w:pStyle w:val="TOC2"/>
+            <w:numPr>
+              <w:ilvl w:val="1"/>
+              <w:numId w:val="24"/>
+            </w:numPr>
+            <w:rPr>
+              <w:rFonts w:ascii="Roboto" w:hAnsi="Roboto"/>
+              <w:sz w:val="24"/>
+              <w:szCs w:val="24"/>
+              <w:lang w:val="en-GB"/>
+            </w:rPr>
+          </w:pPr>
+          <w:r>
+            <w:rPr>
+              <w:rFonts w:ascii="Roboto" w:hAnsi="Roboto"/>
+              <w:sz w:val="24"/>
+              <w:szCs w:val="24"/>
+            </w:rPr>
+            <w:t>Project Setup</w:t>
+          </w:r>
+          <w:r>
+            <w:rPr>
+              <w:rFonts w:ascii="Roboto" w:hAnsi="Roboto"/>
+              <w:sz w:val="24"/>
+              <w:szCs w:val="24"/>
+            </w:rPr>
+            <w:ptab w:relativeTo="margin" w:alignment="right" w:leader="dot"/>
+          </w:r>
+          <w:r>
+            <w:rPr>
+              <w:rFonts w:ascii="Roboto" w:hAnsi="Roboto"/>
+              <w:sz w:val="24"/>
+              <w:szCs w:val="24"/>
+              <w:lang w:val="en-GB"/>
+            </w:rPr>
+            <w:t>5</w:t>
+          </w:r>
+        </w:p>
+        <w:p>
+          <w:pPr>
+            <w:pStyle w:val="TOC2"/>
+            <w:numPr>
+              <w:ilvl w:val="1"/>
+              <w:numId w:val="24"/>
+            </w:numPr>
+            <w:rPr>
+              <w:rFonts w:ascii="Roboto" w:hAnsi="Roboto"/>
+              <w:sz w:val="24"/>
+              <w:szCs w:val="24"/>
+              <w:lang w:val="en-GB"/>
+            </w:rPr>
+          </w:pPr>
+          <w:r>
+            <w:rPr>
+              <w:rFonts w:ascii="Roboto" w:hAnsi="Roboto"/>
+              <w:sz w:val="24"/>
+              <w:szCs w:val="24"/>
+            </w:rPr>
+            <w:t>HTML Structure</w:t>
+          </w:r>
+          <w:r>
+            <w:rPr>
+              <w:rFonts w:ascii="Roboto" w:hAnsi="Roboto"/>
+              <w:sz w:val="24"/>
+              <w:szCs w:val="24"/>
+            </w:rPr>
+            <w:ptab w:relativeTo="margin" w:alignment="right" w:leader="dot"/>
+          </w:r>
+          <w:r>
+            <w:rPr>
+              <w:rFonts w:ascii="Roboto" w:hAnsi="Roboto"/>
+              <w:sz w:val="24"/>
+              <w:szCs w:val="24"/>
+              <w:lang w:val="en-GB"/>
+            </w:rPr>
+            <w:t>6</w:t>
+          </w:r>
+        </w:p>
+        <w:p>
+          <w:pPr>
+            <w:pStyle w:val="TOC2"/>
+            <w:numPr>
+              <w:ilvl w:val="1"/>
+              <w:numId w:val="24"/>
+            </w:numPr>
+            <w:rPr>
+              <w:rFonts w:ascii="Roboto" w:hAnsi="Roboto"/>
+              <w:sz w:val="24"/>
+              <w:szCs w:val="24"/>
+            </w:rPr>
+          </w:pPr>
+          <w:r>
+            <w:rPr>
+              <w:rFonts w:ascii="Roboto" w:hAnsi="Roboto"/>
+              <w:sz w:val="24"/>
+              <w:szCs w:val="24"/>
+            </w:rPr>
+            <w:t>CSS Styling</w:t>
+          </w:r>
+          <w:r>
+            <w:rPr>
+              <w:rFonts w:ascii="Roboto" w:hAnsi="Roboto"/>
+              <w:sz w:val="24"/>
+              <w:szCs w:val="24"/>
+            </w:rPr>
+            <w:ptab w:relativeTo="margin" w:alignment="right" w:leader="dot"/>
+          </w:r>
+          <w:r>
+            <w:rPr>
+              <w:rFonts w:ascii="Roboto" w:hAnsi="Roboto"/>
+              <w:sz w:val="24"/>
+              <w:szCs w:val="24"/>
+              <w:lang w:val="en-GB"/>
+            </w:rPr>
+            <w:t>6</w:t>
+          </w:r>
+        </w:p>
+        <w:p>
+          <w:pPr>
+            <w:pStyle w:val="TOC2"/>
+            <w:numPr>
+              <w:ilvl w:val="1"/>
+              <w:numId w:val="24"/>
+            </w:numPr>
+            <w:rPr>
+              <w:rFonts w:ascii="Roboto" w:hAnsi="Roboto"/>
+              <w:sz w:val="24"/>
+              <w:szCs w:val="24"/>
+            </w:rPr>
+          </w:pPr>
+          <w:r>
+            <w:rPr>
+              <w:rFonts w:ascii="Roboto" w:hAnsi="Roboto"/>
+              <w:sz w:val="24"/>
+              <w:szCs w:val="24"/>
+            </w:rPr>
+            <w:t>Deployment</w:t>
+          </w:r>
+          <w:r>
+            <w:rPr>
+              <w:rFonts w:ascii="Roboto" w:hAnsi="Roboto"/>
+              <w:sz w:val="24"/>
+              <w:szCs w:val="24"/>
+            </w:rPr>
+            <w:ptab w:relativeTo="margin" w:alignment="right" w:leader="dot"/>
+          </w:r>
+          <w:r>
+            <w:rPr>
+              <w:rFonts w:ascii="Roboto" w:hAnsi="Roboto"/>
+              <w:sz w:val="24"/>
+              <w:szCs w:val="24"/>
+              <w:lang w:val="en-GB"/>
+            </w:rPr>
+            <w:t>6</w:t>
+          </w:r>
+        </w:p>
+        <w:p>
+          <w:pPr>
+            <w:pStyle w:val="TOC1"/>
+            <w:numPr>
+              <w:ilvl w:val="0"/>
+              <w:numId w:val="24"/>
+            </w:numPr>
+            <w:rPr>
+              <w:rFonts w:ascii="Roboto" w:hAnsi="Roboto"/>
+              <w:sz w:val="24"/>
+              <w:szCs w:val="24"/>
+            </w:rPr>
+          </w:pPr>
+          <w:r>
+            <w:rPr>
+              <w:rFonts w:ascii="Roboto" w:hAnsi="Roboto"/>
+              <w:b/>
+              <w:bCs/>
+              <w:sz w:val="24"/>
+              <w:szCs w:val="24"/>
+            </w:rPr>
+            <w:t>Challenges and Solutions</w:t>
+          </w:r>
+          <w:r>
+            <w:rPr>
+              <w:rFonts w:ascii="Roboto" w:hAnsi="Roboto"/>
+              <w:sz w:val="24"/>
+              <w:szCs w:val="24"/>
+            </w:rPr>
+            <w:ptab w:relativeTo="margin" w:alignment="right" w:leader="dot"/>
+          </w:r>
+          <w:r>
+            <w:rPr>
+              <w:rFonts w:ascii="Roboto" w:hAnsi="Roboto"/>
+              <w:b/>
+              <w:bCs/>
+              <w:sz w:val="24"/>
+              <w:szCs w:val="24"/>
+              <w:lang w:val="en-GB"/>
+            </w:rPr>
+            <w:t>7</w:t>
+          </w:r>
+        </w:p>
+        <w:p>
+          <w:pPr>
+            <w:pStyle w:val="TOC2"/>
+            <w:numPr>
+              <w:ilvl w:val="1"/>
+              <w:numId w:val="24"/>
+            </w:numPr>
+            <w:rPr>
+              <w:rFonts w:ascii="Roboto" w:hAnsi="Roboto"/>
+              <w:sz w:val="24"/>
+              <w:szCs w:val="24"/>
+              <w:lang w:val="en-GB"/>
+            </w:rPr>
+          </w:pPr>
+          <w:r>
+            <w:rPr>
+              <w:rFonts w:ascii="Roboto" w:hAnsi="Roboto"/>
+              <w:sz w:val="24"/>
+              <w:szCs w:val="24"/>
+            </w:rPr>
+            <w:t>The Challenge: Responsive Layout</w:t>
+          </w:r>
+          <w:r>
+            <w:rPr>
+              <w:rFonts w:ascii="Roboto" w:hAnsi="Roboto"/>
+              <w:sz w:val="24"/>
+              <w:szCs w:val="24"/>
+            </w:rPr>
+            <w:ptab w:relativeTo="margin" w:alignment="right" w:leader="dot"/>
+          </w:r>
+          <w:r>
+            <w:rPr>
+              <w:rFonts w:ascii="Roboto" w:hAnsi="Roboto"/>
+              <w:sz w:val="24"/>
+              <w:szCs w:val="24"/>
+              <w:lang w:val="en-GB"/>
+            </w:rPr>
+            <w:t>7</w:t>
+          </w:r>
+        </w:p>
+        <w:p>
+          <w:pPr>
+            <w:pStyle w:val="TOC2"/>
+            <w:numPr>
+              <w:ilvl w:val="1"/>
+              <w:numId w:val="24"/>
+            </w:numPr>
+            <w:rPr>
+              <w:rFonts w:ascii="Roboto" w:hAnsi="Roboto"/>
+              <w:sz w:val="24"/>
+              <w:szCs w:val="24"/>
+              <w:lang w:val="en-GB"/>
+            </w:rPr>
+          </w:pPr>
+          <w:r>
+            <w:rPr>
+              <w:rFonts w:ascii="Roboto" w:hAnsi="Roboto"/>
+              <w:sz w:val="24"/>
+              <w:szCs w:val="24"/>
+            </w:rPr>
+            <w:t>Troubleshooting and Solution</w:t>
+          </w:r>
+          <w:r>
+            <w:rPr>
+              <w:rFonts w:ascii="Roboto" w:hAnsi="Roboto"/>
+              <w:sz w:val="24"/>
+              <w:szCs w:val="24"/>
+            </w:rPr>
+            <w:ptab w:relativeTo="margin" w:alignment="right" w:leader="dot"/>
+          </w:r>
+          <w:r>
+            <w:rPr>
+              <w:rFonts w:ascii="Roboto" w:hAnsi="Roboto"/>
+              <w:sz w:val="24"/>
+              <w:szCs w:val="24"/>
+              <w:lang w:val="en-GB"/>
+            </w:rPr>
+            <w:t>7</w:t>
+          </w:r>
+        </w:p>
+        <w:p>
+          <w:pPr>
+            <w:pStyle w:val="TOC2"/>
+            <w:numPr>
+              <w:ilvl w:val="1"/>
+              <w:numId w:val="24"/>
+            </w:numPr>
+            <w:rPr>
+              <w:rFonts w:ascii="Roboto" w:hAnsi="Roboto"/>
+              <w:sz w:val="24"/>
+              <w:szCs w:val="24"/>
+            </w:rPr>
+          </w:pPr>
+          <w:r>
+            <w:rPr>
+              <w:rFonts w:ascii="Roboto" w:hAnsi="Roboto"/>
+              <w:sz w:val="24"/>
+              <w:szCs w:val="24"/>
+            </w:rPr>
+            <w:t>Key Learnings</w:t>
+          </w:r>
+          <w:r>
+            <w:rPr>
+              <w:rFonts w:ascii="Roboto" w:hAnsi="Roboto"/>
+              <w:sz w:val="24"/>
+              <w:szCs w:val="24"/>
+            </w:rPr>
+            <w:ptab w:relativeTo="margin" w:alignment="right" w:leader="dot"/>
+          </w:r>
+          <w:r>
+            <w:rPr>
+              <w:rFonts w:ascii="Roboto" w:hAnsi="Roboto"/>
+              <w:sz w:val="24"/>
+              <w:szCs w:val="24"/>
+              <w:lang w:val="en-GB"/>
+            </w:rPr>
+            <w:t>8</w:t>
+          </w:r>
+        </w:p>
+        <w:p>
+          <w:pPr>
+            <w:pStyle w:val="TOC1"/>
+            <w:numPr>
+              <w:ilvl w:val="0"/>
+              <w:numId w:val="24"/>
+            </w:numPr>
+            <w:rPr>
+              <w:rFonts w:ascii="Roboto" w:hAnsi="Roboto"/>
+              <w:sz w:val="24"/>
+              <w:szCs w:val="24"/>
+            </w:rPr>
+          </w:pPr>
+          <w:r>
+            <w:rPr>
+              <w:rFonts w:ascii="Roboto" w:hAnsi="Roboto"/>
+              <w:b/>
+              <w:bCs/>
+              <w:sz w:val="24"/>
+              <w:szCs w:val="24"/>
+            </w:rPr>
+            <w:t>Future Improvements</w:t>
+          </w:r>
+          <w:r>
+            <w:rPr>
+              <w:rFonts w:ascii="Roboto" w:hAnsi="Roboto"/>
+              <w:sz w:val="24"/>
+              <w:szCs w:val="24"/>
+            </w:rPr>
+            <w:ptab w:relativeTo="margin" w:alignment="right" w:leader="dot"/>
+          </w:r>
+          <w:r>
+            <w:rPr>
+              <w:rFonts w:ascii="Roboto" w:hAnsi="Roboto"/>
+              <w:b/>
+              <w:bCs/>
+              <w:sz w:val="24"/>
+              <w:szCs w:val="24"/>
+              <w:lang w:val="en-GB"/>
+            </w:rPr>
+            <w:t>8</w:t>
+          </w:r>
+        </w:p>
+        <w:p>
+          <w:pPr>
+            <w:pStyle w:val="TOC1"/>
+            <w:numPr>
+              <w:ilvl w:val="0"/>
+              <w:numId w:val="24"/>
+            </w:numPr>
+            <w:rPr>
+              <w:rFonts w:ascii="Roboto" w:hAnsi="Roboto"/>
+              <w:b/>
+              <w:bCs/>
+              <w:sz w:val="24"/>
+              <w:szCs w:val="24"/>
+              <w:lang w:val="en-GB"/>
+            </w:rPr>
+          </w:pPr>
+          <w:r>
+            <w:rPr>
+              <w:rFonts w:ascii="Roboto" w:hAnsi="Roboto"/>
+              <w:b/>
+              <w:bCs/>
+              <w:sz w:val="24"/>
+              <w:szCs w:val="24"/>
+            </w:rPr>
+            <w:t>Conclusion and Key Learnings</w:t>
+          </w:r>
+          <w:r>
+            <w:rPr>
+              <w:rFonts w:ascii="Roboto" w:hAnsi="Roboto"/>
+              <w:sz w:val="24"/>
+              <w:szCs w:val="24"/>
+            </w:rPr>
+            <w:ptab w:relativeTo="margin" w:alignment="right" w:leader="dot"/>
+          </w:r>
+          <w:r>
+            <w:rPr>
+              <w:rFonts w:ascii="Roboto" w:hAnsi="Roboto"/>
+              <w:b/>
+              <w:bCs/>
+              <w:sz w:val="24"/>
+              <w:szCs w:val="24"/>
+              <w:lang w:val="en-GB"/>
+            </w:rPr>
+            <w:t>8</w:t>
+          </w:r>
+        </w:p>
+        <w:p>
+          <w:pPr>
+            <w:pStyle w:val="TOC1"/>
+            <w:ind w:left="360"/>
+            <w:rPr>
+              <w:rFonts w:ascii="Roboto" w:hAnsi="Roboto"/>
+              <w:b/>
+              <w:bCs/>
+              <w:sz w:val="24"/>
+              <w:szCs w:val="24"/>
+              <w:lang w:val="en-GB"/>
+            </w:rPr>
+          </w:pPr>
+          <w:r>
+            <w:rPr>
+              <w:rFonts w:ascii="Roboto" w:hAnsi="Roboto"/>
+              <w:b/>
+              <w:bCs/>
+              <w:sz w:val="24"/>
+              <w:szCs w:val="24"/>
+            </w:rPr>
+            <w:t>References</w:t>
+          </w:r>
+          <w:r>
+            <w:rPr>
+              <w:rFonts w:ascii="Roboto" w:hAnsi="Roboto"/>
+              <w:sz w:val="24"/>
+              <w:szCs w:val="24"/>
+            </w:rPr>
+            <w:ptab w:relativeTo="margin" w:alignment="right" w:leader="dot"/>
+          </w:r>
+          <w:r>
+            <w:rPr>
+              <w:rFonts w:ascii="Roboto" w:hAnsi="Roboto"/>
+              <w:b/>
+              <w:bCs/>
+              <w:sz w:val="24"/>
+              <w:szCs w:val="24"/>
+              <w:lang w:val="en-GB"/>
+            </w:rPr>
+            <w:t>10</w:t>
+          </w:r>
+        </w:p>
+      </w:sdtContent>
+    </w:sdt>
+    <w:p>
+      <w:pPr>
+        <w:jc w:val="both"/>
+        <w:rPr>
+          <w:rFonts w:ascii="Roboto" w:hAnsi="Roboto"/>
+        </w:rPr>
+      </w:pPr>
+    </w:p>
+    <w:p>
+      <w:pPr>
+        <w:jc w:val="both"/>
+        <w:rPr>
+          <w:rFonts w:ascii="Roboto" w:hAnsi="Roboto"/>
+        </w:rPr>
+      </w:pPr>
+    </w:p>
+    <w:p>
+      <w:pPr>
+        <w:jc w:val="both"/>
+        <w:rPr>
+          <w:rFonts w:ascii="Roboto" w:hAnsi="Roboto"/>
+        </w:rPr>
+      </w:pPr>
+    </w:p>
+    <w:p>
+      <w:pPr>
+        <w:jc w:val="both"/>
+        <w:rPr>
+          <w:rFonts w:ascii="Roboto" w:hAnsi="Roboto"/>
+        </w:rPr>
+      </w:pPr>
+    </w:p>
+    <w:p>
+      <w:pPr>
+        <w:jc w:val="both"/>
+        <w:rPr>
+          <w:rFonts w:ascii="Roboto" w:hAnsi="Roboto"/>
+        </w:rPr>
+      </w:pPr>
+    </w:p>
+    <w:p>
+      <w:pPr>
+        <w:jc w:val="both"/>
+        <w:rPr>
+          <w:rFonts w:ascii="Roboto" w:hAnsi="Roboto"/>
+        </w:rPr>
+      </w:pPr>
+    </w:p>
+    <w:p>
+      <w:pPr>
+        <w:jc w:val="both"/>
+        <w:rPr>
+          <w:rFonts w:ascii="Roboto" w:hAnsi="Roboto"/>
+        </w:rPr>
+      </w:pPr>
+    </w:p>
+    <w:p>
+      <w:pPr>
+        <w:jc w:val="both"/>
+        <w:rPr>
+          <w:rFonts w:ascii="Roboto" w:hAnsi="Roboto"/>
+        </w:rPr>
+      </w:pPr>
+    </w:p>
+    <w:p>
+      <w:pPr>
+        <w:jc w:val="both"/>
+        <w:rPr>
+          <w:rFonts w:ascii="Roboto" w:hAnsi="Roboto"/>
+        </w:rPr>
+      </w:pPr>
+    </w:p>
+    <w:p>
+      <w:pPr>
+        <w:jc w:val="both"/>
+        <w:rPr>
+          <w:rFonts w:ascii="Roboto" w:hAnsi="Roboto"/>
+        </w:rPr>
+      </w:pPr>
+    </w:p>
+    <w:p>
+      <w:pPr>
+        <w:jc w:val="both"/>
+        <w:rPr>
+          <w:rFonts w:ascii="Roboto" w:hAnsi="Roboto"/>
+        </w:rPr>
+      </w:pPr>
+    </w:p>
+    <w:p>
+      <w:pPr>
+        <w:jc w:val="both"/>
+        <w:rPr>
+          <w:rFonts w:ascii="Roboto" w:hAnsi="Roboto"/>
+        </w:rPr>
+      </w:pPr>
+    </w:p>
+    <w:p>
+      <w:pPr>
+        <w:spacing w:line="276" w:lineRule="auto"/>
+        <w:jc w:val="both"/>
+        <w:rPr>
+          <w:rFonts w:ascii="Roboto" w:hAnsi="Roboto"/>
+          <w:b/>
+          <w:bCs/>
+          <w:sz w:val="28"/>
+          <w:szCs w:val="28"/>
+        </w:rPr>
+      </w:pPr>
+      <w:r>
+        <w:rPr>
+          <w:rFonts w:ascii="Roboto" w:hAnsi="Roboto"/>
+          <w:b/>
+          <w:bCs/>
+          <w:sz w:val="28"/>
+          <w:szCs w:val="28"/>
         </w:rPr>
         <w:lastRenderedPageBreak/>
         <w:t>Executive Summary</w:t>
@@ -201,270 +1181,241 @@
     </w:p>
     <w:p>
       <w:pPr>
-        <w:jc w:val="both"/>
-        <w:rPr>
-          <w:rFonts w:ascii="Roboto" w:hAnsi="Roboto"/>
-        </w:rPr>
-      </w:pPr>
-      <w:r>
-        <w:rPr>
-          <w:rFonts w:ascii="Roboto" w:hAnsi="Roboto"/>
-        </w:rPr>
-        <w:t xml:space="preserve">  </w:t>
-      </w:r>
-      <w:r>
-        <w:rPr>
-          <w:rFonts w:ascii="Roboto" w:hAnsi="Roboto"/>
-          <w:b/>
-          <w:bCs/>
-        </w:rPr>
-        <w:t>Goal:</w:t>
-      </w:r>
-      <w:r>
-        <w:rPr>
-          <w:rFonts w:ascii="Roboto" w:hAnsi="Roboto"/>
-        </w:rPr>
-        <w:t xml:space="preserve"> A concise, high-level overview.</w:t>
-      </w:r>
-    </w:p>
-    <w:p>
-      <w:pPr>
-        <w:jc w:val="both"/>
-        <w:rPr>
-          <w:rFonts w:ascii="Roboto" w:hAnsi="Roboto"/>
-        </w:rPr>
-      </w:pPr>
-      <w:r>
-        <w:rPr>
-          <w:rFonts w:ascii="Roboto" w:hAnsi="Roboto"/>
-        </w:rPr>
-        <w:t xml:space="preserve">  </w:t>
-      </w:r>
-      <w:r>
-        <w:rPr>
-          <w:rFonts w:ascii="Roboto" w:hAnsi="Roboto"/>
-          <w:b/>
-          <w:bCs/>
-        </w:rPr>
-        <w:t>What to write:</w:t>
-      </w:r>
-      <w:r>
-        <w:rPr>
-          <w:rFonts w:ascii="Roboto" w:hAnsi="Roboto"/>
-        </w:rPr>
-        <w:t xml:space="preserve"> Summarize the project's purpose (to create a professional online portfolio), the technologies used (HTML, CSS, JavaScript, GitHub Pages), and the final outcome (a live, responsive website showcasing your skills and projects).</w:t>
-      </w:r>
-    </w:p>
-    <w:p>
-      <w:pPr>
-        <w:jc w:val="both"/>
-        <w:rPr>
-          <w:rFonts w:ascii="Roboto" w:hAnsi="Roboto"/>
-        </w:rPr>
-      </w:pPr>
-    </w:p>
-    <w:p>
-      <w:pPr>
-        <w:jc w:val="both"/>
-        <w:rPr>
-          <w:rFonts w:ascii="Roboto" w:hAnsi="Roboto"/>
-        </w:rPr>
-      </w:pPr>
-    </w:p>
-    <w:p>
-      <w:pPr>
-        <w:jc w:val="both"/>
-        <w:rPr>
-          <w:rFonts w:ascii="Roboto" w:hAnsi="Roboto"/>
-        </w:rPr>
-      </w:pPr>
-    </w:p>
-    <w:p>
-      <w:pPr>
-        <w:jc w:val="both"/>
-        <w:rPr>
-          <w:rFonts w:ascii="Roboto" w:hAnsi="Roboto"/>
-        </w:rPr>
-      </w:pPr>
-    </w:p>
-    <w:p>
-      <w:pPr>
-        <w:jc w:val="both"/>
-        <w:rPr>
-          <w:rFonts w:ascii="Roboto" w:hAnsi="Roboto"/>
-        </w:rPr>
-      </w:pPr>
-    </w:p>
-    <w:p>
-      <w:pPr>
-        <w:jc w:val="both"/>
-        <w:rPr>
-          <w:rFonts w:ascii="Roboto" w:hAnsi="Roboto"/>
-        </w:rPr>
-      </w:pPr>
-    </w:p>
-    <w:p>
-      <w:pPr>
-        <w:jc w:val="both"/>
-        <w:rPr>
-          <w:rFonts w:ascii="Roboto" w:hAnsi="Roboto"/>
-        </w:rPr>
-      </w:pPr>
-    </w:p>
-    <w:p>
-      <w:pPr>
-        <w:jc w:val="both"/>
-        <w:rPr>
-          <w:rFonts w:ascii="Roboto" w:hAnsi="Roboto"/>
-        </w:rPr>
-      </w:pPr>
-    </w:p>
-    <w:p>
-      <w:pPr>
-        <w:jc w:val="both"/>
-        <w:rPr>
-          <w:rFonts w:ascii="Roboto" w:hAnsi="Roboto"/>
-        </w:rPr>
-      </w:pPr>
-    </w:p>
-    <w:p>
-      <w:pPr>
-        <w:jc w:val="both"/>
-        <w:rPr>
-          <w:rFonts w:ascii="Roboto" w:hAnsi="Roboto"/>
-        </w:rPr>
-      </w:pPr>
-    </w:p>
-    <w:p>
-      <w:pPr>
-        <w:jc w:val="both"/>
-        <w:rPr>
-          <w:rFonts w:ascii="Roboto" w:hAnsi="Roboto"/>
-        </w:rPr>
-      </w:pPr>
-    </w:p>
-    <w:p>
-      <w:pPr>
-        <w:jc w:val="both"/>
-        <w:rPr>
-          <w:rFonts w:ascii="Roboto" w:hAnsi="Roboto"/>
-        </w:rPr>
-      </w:pPr>
-    </w:p>
-    <w:p>
-      <w:pPr>
-        <w:jc w:val="both"/>
-        <w:rPr>
-          <w:rFonts w:ascii="Roboto" w:hAnsi="Roboto"/>
-        </w:rPr>
-      </w:pPr>
-    </w:p>
-    <w:p>
-      <w:pPr>
-        <w:jc w:val="both"/>
-        <w:rPr>
-          <w:rFonts w:ascii="Roboto" w:hAnsi="Roboto"/>
-        </w:rPr>
-      </w:pPr>
-    </w:p>
-    <w:p>
-      <w:pPr>
-        <w:jc w:val="both"/>
-        <w:rPr>
-          <w:rFonts w:ascii="Roboto" w:hAnsi="Roboto"/>
-        </w:rPr>
-      </w:pPr>
-    </w:p>
-    <w:p>
-      <w:pPr>
-        <w:jc w:val="both"/>
-        <w:rPr>
-          <w:rFonts w:ascii="Roboto" w:hAnsi="Roboto"/>
-        </w:rPr>
-      </w:pPr>
-    </w:p>
-    <w:p>
-      <w:pPr>
-        <w:jc w:val="both"/>
-        <w:rPr>
-          <w:rFonts w:ascii="Roboto" w:hAnsi="Roboto"/>
-        </w:rPr>
-      </w:pPr>
-    </w:p>
-    <w:p>
-      <w:pPr>
-        <w:jc w:val="both"/>
-        <w:rPr>
-          <w:rFonts w:ascii="Roboto" w:hAnsi="Roboto"/>
-        </w:rPr>
-      </w:pPr>
-    </w:p>
-    <w:p>
-      <w:pPr>
-        <w:jc w:val="both"/>
-        <w:rPr>
-          <w:rFonts w:ascii="Roboto" w:hAnsi="Roboto"/>
-        </w:rPr>
-      </w:pPr>
-    </w:p>
-    <w:p>
-      <w:pPr>
-        <w:jc w:val="both"/>
-        <w:rPr>
-          <w:rFonts w:ascii="Roboto" w:hAnsi="Roboto"/>
-        </w:rPr>
-      </w:pPr>
-    </w:p>
-    <w:p>
-      <w:pPr>
-        <w:jc w:val="both"/>
-        <w:rPr>
-          <w:rFonts w:ascii="Roboto" w:hAnsi="Roboto"/>
-        </w:rPr>
-      </w:pPr>
-    </w:p>
-    <w:p>
-      <w:pPr>
-        <w:jc w:val="both"/>
-        <w:rPr>
-          <w:rFonts w:ascii="Roboto" w:hAnsi="Roboto"/>
-        </w:rPr>
-      </w:pPr>
-    </w:p>
-    <w:p>
-      <w:pPr>
-        <w:jc w:val="both"/>
-        <w:rPr>
-          <w:rFonts w:ascii="Roboto" w:hAnsi="Roboto"/>
-        </w:rPr>
-      </w:pPr>
-    </w:p>
-    <w:p>
-      <w:pPr>
-        <w:jc w:val="both"/>
-        <w:rPr>
-          <w:rFonts w:ascii="Roboto" w:hAnsi="Roboto"/>
-        </w:rPr>
-      </w:pPr>
-    </w:p>
-    <w:p>
-      <w:pPr>
-        <w:jc w:val="both"/>
-        <w:rPr>
-          <w:rFonts w:ascii="Roboto" w:hAnsi="Roboto"/>
-        </w:rPr>
-      </w:pPr>
-    </w:p>
-    <w:p>
-      <w:pPr>
-        <w:jc w:val="both"/>
-        <w:rPr>
-          <w:rFonts w:ascii="Roboto" w:hAnsi="Roboto"/>
-        </w:rPr>
-      </w:pPr>
-    </w:p>
-    <w:p>
-      <w:pPr>
+        <w:spacing w:line="276" w:lineRule="auto"/>
+        <w:jc w:val="both"/>
+        <w:rPr>
+          <w:rFonts w:ascii="Roboto" w:hAnsi="Roboto"/>
+        </w:rPr>
+      </w:pPr>
+      <w:r>
+        <w:rPr>
+          <w:rFonts w:ascii="Roboto" w:hAnsi="Roboto"/>
+        </w:rPr>
+        <w:t xml:space="preserve">This document details the planning, design, and implementation of a personal portfolio website created by a recent Bachelor of Cyber Security graduate to establish a strong professional brand for the job search. The project was developed using foundational technologies including semantic HTML5, modern CSS3 with Flexbox [6], and vanilla JavaScript. Version control was managed using Git, and the site was deployed using GitHub Pages. The </w:t>
+      </w:r>
+      <w:r>
+        <w:rPr>
+          <w:rFonts w:ascii="Roboto" w:hAnsi="Roboto"/>
+        </w:rPr>
+        <w:t>outcome</w:t>
+      </w:r>
+      <w:r>
+        <w:rPr>
+          <w:rFonts w:ascii="Roboto" w:hAnsi="Roboto"/>
+        </w:rPr>
+        <w:t xml:space="preserve"> is a clean, fully responsive website that successfully centralizes all professional assets and serves as a dynamic showcase of technical skills and projects.</w:t>
+      </w:r>
+    </w:p>
+    <w:p>
+      <w:pPr>
+        <w:spacing w:line="276" w:lineRule="auto"/>
+        <w:jc w:val="both"/>
+        <w:rPr>
+          <w:rFonts w:ascii="Roboto" w:hAnsi="Roboto"/>
+        </w:rPr>
+      </w:pPr>
+    </w:p>
+    <w:p>
+      <w:pPr>
+        <w:spacing w:line="276" w:lineRule="auto"/>
+        <w:jc w:val="both"/>
+        <w:rPr>
+          <w:rFonts w:ascii="Roboto" w:hAnsi="Roboto"/>
+        </w:rPr>
+      </w:pPr>
+    </w:p>
+    <w:p>
+      <w:pPr>
+        <w:spacing w:line="276" w:lineRule="auto"/>
+        <w:jc w:val="both"/>
+        <w:rPr>
+          <w:rFonts w:ascii="Roboto" w:hAnsi="Roboto"/>
+        </w:rPr>
+      </w:pPr>
+    </w:p>
+    <w:p>
+      <w:pPr>
+        <w:spacing w:line="276" w:lineRule="auto"/>
+        <w:jc w:val="both"/>
+        <w:rPr>
+          <w:rFonts w:ascii="Roboto" w:hAnsi="Roboto"/>
+        </w:rPr>
+      </w:pPr>
+    </w:p>
+    <w:p>
+      <w:pPr>
+        <w:spacing w:line="276" w:lineRule="auto"/>
+        <w:jc w:val="both"/>
+        <w:rPr>
+          <w:rFonts w:ascii="Roboto" w:hAnsi="Roboto"/>
+        </w:rPr>
+      </w:pPr>
+    </w:p>
+    <w:p>
+      <w:pPr>
+        <w:spacing w:line="276" w:lineRule="auto"/>
+        <w:jc w:val="both"/>
+        <w:rPr>
+          <w:rFonts w:ascii="Roboto" w:hAnsi="Roboto"/>
+        </w:rPr>
+      </w:pPr>
+    </w:p>
+    <w:p>
+      <w:pPr>
+        <w:spacing w:line="276" w:lineRule="auto"/>
+        <w:jc w:val="both"/>
+        <w:rPr>
+          <w:rFonts w:ascii="Roboto" w:hAnsi="Roboto"/>
+        </w:rPr>
+      </w:pPr>
+    </w:p>
+    <w:p>
+      <w:pPr>
+        <w:spacing w:line="276" w:lineRule="auto"/>
+        <w:jc w:val="both"/>
+        <w:rPr>
+          <w:rFonts w:ascii="Roboto" w:hAnsi="Roboto"/>
+        </w:rPr>
+      </w:pPr>
+    </w:p>
+    <w:p>
+      <w:pPr>
+        <w:spacing w:line="276" w:lineRule="auto"/>
+        <w:jc w:val="both"/>
+        <w:rPr>
+          <w:rFonts w:ascii="Roboto" w:hAnsi="Roboto"/>
+        </w:rPr>
+      </w:pPr>
+    </w:p>
+    <w:p>
+      <w:pPr>
+        <w:spacing w:line="276" w:lineRule="auto"/>
+        <w:jc w:val="both"/>
+        <w:rPr>
+          <w:rFonts w:ascii="Roboto" w:hAnsi="Roboto"/>
+        </w:rPr>
+      </w:pPr>
+    </w:p>
+    <w:p>
+      <w:pPr>
+        <w:spacing w:line="276" w:lineRule="auto"/>
+        <w:jc w:val="both"/>
+        <w:rPr>
+          <w:rFonts w:ascii="Roboto" w:hAnsi="Roboto"/>
+        </w:rPr>
+      </w:pPr>
+    </w:p>
+    <w:p>
+      <w:pPr>
+        <w:spacing w:line="276" w:lineRule="auto"/>
+        <w:jc w:val="both"/>
+        <w:rPr>
+          <w:rFonts w:ascii="Roboto" w:hAnsi="Roboto"/>
+        </w:rPr>
+      </w:pPr>
+    </w:p>
+    <w:p>
+      <w:pPr>
+        <w:spacing w:line="276" w:lineRule="auto"/>
+        <w:jc w:val="both"/>
+        <w:rPr>
+          <w:rFonts w:ascii="Roboto" w:hAnsi="Roboto"/>
+        </w:rPr>
+      </w:pPr>
+    </w:p>
+    <w:p>
+      <w:pPr>
+        <w:spacing w:line="276" w:lineRule="auto"/>
+        <w:jc w:val="both"/>
+        <w:rPr>
+          <w:rFonts w:ascii="Roboto" w:hAnsi="Roboto"/>
+        </w:rPr>
+      </w:pPr>
+    </w:p>
+    <w:p>
+      <w:pPr>
+        <w:spacing w:line="276" w:lineRule="auto"/>
+        <w:jc w:val="both"/>
+        <w:rPr>
+          <w:rFonts w:ascii="Roboto" w:hAnsi="Roboto"/>
+        </w:rPr>
+      </w:pPr>
+    </w:p>
+    <w:p>
+      <w:pPr>
+        <w:spacing w:line="276" w:lineRule="auto"/>
+        <w:jc w:val="both"/>
+        <w:rPr>
+          <w:rFonts w:ascii="Roboto" w:hAnsi="Roboto"/>
+        </w:rPr>
+      </w:pPr>
+    </w:p>
+    <w:p>
+      <w:pPr>
+        <w:spacing w:line="276" w:lineRule="auto"/>
+        <w:jc w:val="both"/>
+        <w:rPr>
+          <w:rFonts w:ascii="Roboto" w:hAnsi="Roboto"/>
+        </w:rPr>
+      </w:pPr>
+    </w:p>
+    <w:p>
+      <w:pPr>
+        <w:spacing w:line="276" w:lineRule="auto"/>
+        <w:jc w:val="both"/>
+        <w:rPr>
+          <w:rFonts w:ascii="Roboto" w:hAnsi="Roboto"/>
+        </w:rPr>
+      </w:pPr>
+    </w:p>
+    <w:p>
+      <w:pPr>
+        <w:spacing w:line="276" w:lineRule="auto"/>
+        <w:jc w:val="both"/>
+        <w:rPr>
+          <w:rFonts w:ascii="Roboto" w:hAnsi="Roboto"/>
+        </w:rPr>
+      </w:pPr>
+    </w:p>
+    <w:p>
+      <w:pPr>
+        <w:spacing w:line="276" w:lineRule="auto"/>
+        <w:jc w:val="both"/>
+        <w:rPr>
+          <w:rFonts w:ascii="Roboto" w:hAnsi="Roboto"/>
+        </w:rPr>
+      </w:pPr>
+    </w:p>
+    <w:p>
+      <w:pPr>
+        <w:spacing w:line="276" w:lineRule="auto"/>
+        <w:jc w:val="both"/>
+        <w:rPr>
+          <w:rFonts w:ascii="Roboto" w:hAnsi="Roboto"/>
+        </w:rPr>
+      </w:pPr>
+    </w:p>
+    <w:p>
+      <w:pPr>
+        <w:spacing w:line="276" w:lineRule="auto"/>
+        <w:jc w:val="both"/>
+        <w:rPr>
+          <w:rFonts w:ascii="Roboto" w:hAnsi="Roboto"/>
+        </w:rPr>
+      </w:pPr>
+    </w:p>
+    <w:p>
+      <w:pPr>
+        <w:spacing w:line="276" w:lineRule="auto"/>
+        <w:jc w:val="both"/>
+        <w:rPr>
+          <w:rFonts w:ascii="Roboto" w:hAnsi="Roboto"/>
+        </w:rPr>
+      </w:pPr>
+    </w:p>
+    <w:p>
+      <w:pPr>
+        <w:spacing w:line="276" w:lineRule="auto"/>
         <w:jc w:val="both"/>
         <w:rPr>
           <w:rFonts w:ascii="Roboto" w:hAnsi="Roboto"/>
@@ -478,6 +1429,7 @@
           <w:ilvl w:val="0"/>
           <w:numId w:val="2"/>
         </w:numPr>
+        <w:spacing w:line="276" w:lineRule="auto"/>
         <w:jc w:val="both"/>
         <w:rPr>
           <w:rFonts w:ascii="Roboto" w:hAnsi="Roboto"/>
@@ -506,6 +1458,7 @@
           <w:ilvl w:val="1"/>
           <w:numId w:val="2"/>
         </w:numPr>
+        <w:spacing w:line="276" w:lineRule="auto"/>
         <w:jc w:val="both"/>
         <w:rPr>
           <w:rFonts w:ascii="Roboto" w:hAnsi="Roboto"/>
@@ -526,55 +1479,23 @@
     </w:p>
     <w:p>
       <w:pPr>
-        <w:jc w:val="both"/>
-        <w:rPr>
-          <w:rFonts w:ascii="Roboto" w:hAnsi="Roboto"/>
-        </w:rPr>
-      </w:pPr>
-      <w:r>
-        <w:rPr>
-          <w:rFonts w:ascii="Roboto" w:hAnsi="Roboto"/>
-        </w:rPr>
-        <w:t xml:space="preserve">As a recent graduate with a Bachelor of Cyber Security, </w:t>
-      </w:r>
-      <w:r>
-        <w:rPr>
-          <w:rFonts w:ascii="Roboto" w:hAnsi="Roboto"/>
-        </w:rPr>
-        <w:t>entering a competitive technology job market required the creation of a strong, professional online presence.</w:t>
-      </w:r>
-      <w:r>
-        <w:rPr>
-          <w:rFonts w:ascii="Roboto" w:hAnsi="Roboto"/>
-        </w:rPr>
-        <w:t xml:space="preserve"> </w:t>
-      </w:r>
-      <w:r>
-        <w:rPr>
-          <w:rFonts w:ascii="Roboto" w:hAnsi="Roboto"/>
-        </w:rPr>
-        <w:t>While a traditional resume and LinkedIn profile are essential, they are static and limited in their ability to fully showcase technical skills.</w:t>
-      </w:r>
-      <w:r>
-        <w:t xml:space="preserve"> </w:t>
-      </w:r>
-      <w:r>
-        <w:rPr>
-          <w:rFonts w:ascii="Roboto" w:hAnsi="Roboto"/>
-        </w:rPr>
-        <w:t>This project was undertaken to create a dynamic, central hub that links all my professional assets—resume, LinkedIn, and GitHub—into one cohesive platform.</w:t>
-      </w:r>
-      <w:r>
-        <w:rPr>
-          <w:rFonts w:ascii="Roboto" w:hAnsi="Roboto"/>
-        </w:rPr>
-        <w:t xml:space="preserve"> </w:t>
-      </w:r>
-      <w:r>
-        <w:rPr>
-          <w:rFonts w:ascii="Roboto" w:hAnsi="Roboto"/>
-        </w:rPr>
-        <w:t>It serves as a digital handshake, offering recruiters and hiring managers a more in-depth and interactive look into my capabilities and projects beyond the constraints of a single-page document.</w:t>
+        <w:spacing w:line="276" w:lineRule="auto"/>
+        <w:jc w:val="both"/>
+        <w:rPr>
+          <w:rFonts w:ascii="Roboto" w:hAnsi="Roboto"/>
+        </w:rPr>
+      </w:pPr>
+      <w:r>
+        <w:rPr>
+          <w:rFonts w:ascii="Roboto" w:hAnsi="Roboto"/>
+        </w:rPr>
+        <w:t>As a recent graduate with a Bachelor of Cyber Security, entering a competitive technology job market required the creation of a strong, professional online presence. While a traditional resume and LinkedIn profile are essential, they are static and limited in their ability to fully showcase technical skills.</w:t>
+      </w:r>
+      <w:r>
+        <w:rPr>
+          <w:rFonts w:ascii="Roboto" w:hAnsi="Roboto"/>
+        </w:rPr>
+        <w:t xml:space="preserve"> This project was undertaken to create a dynamic, central hub that links all my professional assets—resume, LinkedIn, and GitHub—into one cohesive platform. It serves as a digital handshake, offering recruiters and hiring managers a more in-depth and interactive look into my capabilities and projects beyond the constraints of a single-page document.</w:t>
       </w:r>
     </w:p>
     <w:p>
@@ -584,6 +1505,7 @@
           <w:ilvl w:val="1"/>
           <w:numId w:val="2"/>
         </w:numPr>
+        <w:spacing w:line="276" w:lineRule="auto"/>
         <w:jc w:val="both"/>
         <w:rPr>
           <w:rFonts w:ascii="Roboto" w:hAnsi="Roboto"/>
@@ -598,6 +1520,7 @@
     </w:p>
     <w:p>
       <w:pPr>
+        <w:spacing w:line="276" w:lineRule="auto"/>
         <w:jc w:val="both"/>
         <w:rPr>
           <w:rFonts w:ascii="Roboto" w:hAnsi="Roboto"/>
@@ -611,7 +1534,7 @@
       </w:r>
       <w:r>
         <w:rPr>
-          <w:rFonts w:ascii="Times New Roman" w:eastAsia="Times New Roman" w:hAnsi="Symbol" w:cs="Times New Roman"/>
+          <w:rFonts w:ascii="Roboto" w:eastAsia="Times New Roman" w:hAnsi="Roboto" w:cs="Times New Roman"/>
           <w:kern w:val="0"/>
           <w:sz w:val="24"/>
           <w:szCs w:val="24"/>
@@ -628,66 +1551,17 @@
           <w:ilvl w:val="0"/>
           <w:numId w:val="6"/>
         </w:numPr>
-        <w:jc w:val="both"/>
-        <w:rPr>
-          <w:rFonts w:ascii="Roboto" w:hAnsi="Roboto"/>
-        </w:rPr>
-      </w:pPr>
-      <w:r>
-        <w:rPr>
-          <w:rFonts w:ascii="Roboto" w:hAnsi="Roboto"/>
-          <w:b/>
-          <w:bCs/>
-        </w:rPr>
-        <w:t>To Demonstrate Technical Proficiency:</w:t>
-      </w:r>
-      <w:r>
-        <w:rPr>
-          <w:rFonts w:ascii="Roboto" w:hAnsi="Roboto"/>
-        </w:rPr>
-        <w:t xml:space="preserve"> The primary goal was to showcase hands-on proficiency in core front-end technologies, including semantic </w:t>
-      </w:r>
-      <w:r>
-        <w:rPr>
-          <w:rFonts w:ascii="Roboto" w:hAnsi="Roboto"/>
-          <w:b/>
-          <w:bCs/>
-        </w:rPr>
-        <w:t>HTML5</w:t>
-      </w:r>
-      <w:r>
-        <w:rPr>
-          <w:rFonts w:ascii="Roboto" w:hAnsi="Roboto"/>
-        </w:rPr>
-        <w:t xml:space="preserve">, modern </w:t>
-      </w:r>
-      <w:r>
-        <w:rPr>
-          <w:rFonts w:ascii="Roboto" w:hAnsi="Roboto"/>
-          <w:b/>
-          <w:bCs/>
-        </w:rPr>
-        <w:t>CSS3</w:t>
-      </w:r>
-      <w:r>
-        <w:rPr>
-          <w:rFonts w:ascii="Roboto" w:hAnsi="Roboto"/>
-        </w:rPr>
-        <w:t xml:space="preserve">, and vanilla </w:t>
-      </w:r>
-      <w:r>
-        <w:rPr>
-          <w:rFonts w:ascii="Roboto" w:hAnsi="Roboto"/>
-          <w:b/>
-          <w:bCs/>
-        </w:rPr>
-        <w:t>JavaScript</w:t>
-      </w:r>
-      <w:r>
-        <w:rPr>
-          <w:rFonts w:ascii="Roboto" w:hAnsi="Roboto"/>
-        </w:rPr>
-        <w:t>.</w:t>
+        <w:spacing w:line="276" w:lineRule="auto"/>
+        <w:jc w:val="both"/>
+        <w:rPr>
+          <w:rFonts w:ascii="Roboto" w:hAnsi="Roboto"/>
+        </w:rPr>
+      </w:pPr>
+      <w:r>
+        <w:rPr>
+          <w:rFonts w:ascii="Roboto" w:hAnsi="Roboto"/>
+        </w:rPr>
+        <w:t>To Demonstrate Technical Proficiency: The primary goal was to showcase hands-on proficiency in core front-end technologies, including semantic HTML5, modern CSS3, and vanilla JavaScript [9].</w:t>
       </w:r>
     </w:p>
     <w:p>
@@ -697,6 +1571,7 @@
           <w:ilvl w:val="0"/>
           <w:numId w:val="6"/>
         </w:numPr>
+        <w:spacing w:line="276" w:lineRule="auto"/>
         <w:jc w:val="both"/>
         <w:rPr>
           <w:rFonts w:ascii="Roboto" w:hAnsi="Roboto"/>
@@ -724,38 +1599,17 @@
           <w:ilvl w:val="0"/>
           <w:numId w:val="6"/>
         </w:numPr>
-        <w:jc w:val="both"/>
-        <w:rPr>
-          <w:rFonts w:ascii="Roboto" w:hAnsi="Roboto"/>
-        </w:rPr>
-      </w:pPr>
-      <w:r>
-        <w:rPr>
-          <w:rFonts w:ascii="Roboto" w:hAnsi="Roboto"/>
-          <w:b/>
-          <w:bCs/>
-        </w:rPr>
-        <w:t>To Gain Practical End-to-End Development Experience:</w:t>
-      </w:r>
-      <w:r>
-        <w:rPr>
-          <w:rFonts w:ascii="Roboto" w:hAnsi="Roboto"/>
-        </w:rPr>
-        <w:t xml:space="preserve"> This project provided an opportunity to manage a complete development lifecycle, from initial planning and design, through coding and version control with </w:t>
-      </w:r>
-      <w:r>
-        <w:rPr>
-          <w:rFonts w:ascii="Roboto" w:hAnsi="Roboto"/>
-          <w:b/>
-          <w:bCs/>
-        </w:rPr>
-        <w:t>Git</w:t>
-      </w:r>
-      <w:r>
-        <w:rPr>
-          <w:rFonts w:ascii="Roboto" w:hAnsi="Roboto"/>
-        </w:rPr>
-        <w:t>, to final deployment and hosting.</w:t>
+        <w:spacing w:line="276" w:lineRule="auto"/>
+        <w:jc w:val="both"/>
+        <w:rPr>
+          <w:rFonts w:ascii="Roboto" w:hAnsi="Roboto"/>
+        </w:rPr>
+      </w:pPr>
+      <w:r>
+        <w:rPr>
+          <w:rFonts w:ascii="Roboto" w:hAnsi="Roboto"/>
+        </w:rPr>
+        <w:t>To Gain Practical End-to-End Development Experience: This project provided an opportunity to manage a complete development lifecycle, from initial planning and design, through coding and version control with Git [3], to final deployment and hosting.</w:t>
       </w:r>
     </w:p>
     <w:p>
@@ -765,6 +1619,7 @@
           <w:ilvl w:val="0"/>
           <w:numId w:val="6"/>
         </w:numPr>
+        <w:spacing w:line="276" w:lineRule="auto"/>
         <w:jc w:val="both"/>
         <w:rPr>
           <w:rFonts w:ascii="Roboto" w:hAnsi="Roboto"/>
@@ -787,102 +1642,7 @@
     </w:p>
     <w:p>
       <w:pPr>
-        <w:jc w:val="both"/>
-        <w:rPr>
-          <w:rFonts w:ascii="Roboto" w:hAnsi="Roboto"/>
-        </w:rPr>
-      </w:pPr>
-    </w:p>
-    <w:p>
-      <w:pPr>
-        <w:jc w:val="both"/>
-        <w:rPr>
-          <w:rFonts w:ascii="Roboto" w:hAnsi="Roboto"/>
-        </w:rPr>
-      </w:pPr>
-    </w:p>
-    <w:p>
-      <w:pPr>
-        <w:jc w:val="both"/>
-        <w:rPr>
-          <w:rFonts w:ascii="Roboto" w:hAnsi="Roboto"/>
-        </w:rPr>
-      </w:pPr>
-    </w:p>
-    <w:p>
-      <w:pPr>
-        <w:jc w:val="both"/>
-        <w:rPr>
-          <w:rFonts w:ascii="Roboto" w:hAnsi="Roboto"/>
-        </w:rPr>
-      </w:pPr>
-    </w:p>
-    <w:p>
-      <w:pPr>
-        <w:jc w:val="both"/>
-        <w:rPr>
-          <w:rFonts w:ascii="Roboto" w:hAnsi="Roboto"/>
-        </w:rPr>
-      </w:pPr>
-    </w:p>
-    <w:p>
-      <w:pPr>
-        <w:jc w:val="both"/>
-        <w:rPr>
-          <w:rFonts w:ascii="Roboto" w:hAnsi="Roboto"/>
-        </w:rPr>
-      </w:pPr>
-    </w:p>
-    <w:p>
-      <w:pPr>
-        <w:jc w:val="both"/>
-        <w:rPr>
-          <w:rFonts w:ascii="Roboto" w:hAnsi="Roboto"/>
-        </w:rPr>
-      </w:pPr>
-    </w:p>
-    <w:p>
-      <w:pPr>
-        <w:jc w:val="both"/>
-        <w:rPr>
-          <w:rFonts w:ascii="Roboto" w:hAnsi="Roboto"/>
-        </w:rPr>
-      </w:pPr>
-    </w:p>
-    <w:p>
-      <w:pPr>
-        <w:jc w:val="both"/>
-        <w:rPr>
-          <w:rFonts w:ascii="Roboto" w:hAnsi="Roboto"/>
-        </w:rPr>
-      </w:pPr>
-    </w:p>
-    <w:p>
-      <w:pPr>
-        <w:jc w:val="both"/>
-        <w:rPr>
-          <w:rFonts w:ascii="Roboto" w:hAnsi="Roboto"/>
-        </w:rPr>
-      </w:pPr>
-    </w:p>
-    <w:p>
-      <w:pPr>
-        <w:jc w:val="both"/>
-        <w:rPr>
-          <w:rFonts w:ascii="Roboto" w:hAnsi="Roboto"/>
-        </w:rPr>
-      </w:pPr>
-    </w:p>
-    <w:p>
-      <w:pPr>
-        <w:jc w:val="both"/>
-        <w:rPr>
-          <w:rFonts w:ascii="Roboto" w:hAnsi="Roboto"/>
-        </w:rPr>
-      </w:pPr>
-    </w:p>
-    <w:p>
-      <w:pPr>
+        <w:spacing w:line="276" w:lineRule="auto"/>
         <w:jc w:val="both"/>
         <w:rPr>
           <w:rFonts w:ascii="Roboto" w:hAnsi="Roboto"/>
@@ -896,9 +1656,12 @@
           <w:ilvl w:val="0"/>
           <w:numId w:val="2"/>
         </w:numPr>
-        <w:jc w:val="both"/>
-        <w:rPr>
-          <w:rFonts w:ascii="Roboto" w:hAnsi="Roboto"/>
+        <w:spacing w:line="276" w:lineRule="auto"/>
+        <w:jc w:val="both"/>
+        <w:rPr>
+          <w:rFonts w:ascii="Roboto" w:hAnsi="Roboto"/>
+          <w:b/>
+          <w:bCs/>
           <w:sz w:val="28"/>
           <w:szCs w:val="28"/>
         </w:rPr>
@@ -906,10 +1669,11 @@
       <w:r>
         <w:rPr>
           <w:rFonts w:ascii="Roboto" w:hAnsi="Roboto"/>
+          <w:b/>
+          <w:bCs/>
           <w:sz w:val="28"/>
           <w:szCs w:val="28"/>
         </w:rPr>
-        <w:lastRenderedPageBreak/>
         <w:t>Planning and Design Phase</w:t>
       </w:r>
     </w:p>
@@ -920,6 +1684,7 @@
           <w:ilvl w:val="1"/>
           <w:numId w:val="2"/>
         </w:numPr>
+        <w:spacing w:line="276" w:lineRule="auto"/>
         <w:jc w:val="both"/>
         <w:rPr>
           <w:rFonts w:ascii="Roboto" w:hAnsi="Roboto"/>
@@ -934,6 +1699,7 @@
     </w:p>
     <w:p>
       <w:pPr>
+        <w:spacing w:line="276" w:lineRule="auto"/>
         <w:jc w:val="both"/>
         <w:rPr>
           <w:rFonts w:ascii="Roboto" w:hAnsi="Roboto"/>
@@ -953,6 +1719,7 @@
           <w:ilvl w:val="0"/>
           <w:numId w:val="9"/>
         </w:numPr>
+        <w:spacing w:line="276" w:lineRule="auto"/>
         <w:jc w:val="both"/>
         <w:rPr>
           <w:rFonts w:ascii="Roboto" w:hAnsi="Roboto"/>
@@ -980,6 +1747,7 @@
           <w:ilvl w:val="0"/>
           <w:numId w:val="8"/>
         </w:numPr>
+        <w:spacing w:line="276" w:lineRule="auto"/>
         <w:jc w:val="both"/>
         <w:rPr>
           <w:rFonts w:ascii="Roboto" w:hAnsi="Roboto"/>
@@ -1007,6 +1775,7 @@
           <w:ilvl w:val="0"/>
           <w:numId w:val="8"/>
         </w:numPr>
+        <w:spacing w:line="276" w:lineRule="auto"/>
         <w:jc w:val="both"/>
         <w:rPr>
           <w:rFonts w:ascii="Roboto" w:hAnsi="Roboto"/>
@@ -1034,6 +1803,7 @@
           <w:ilvl w:val="0"/>
           <w:numId w:val="8"/>
         </w:numPr>
+        <w:spacing w:line="276" w:lineRule="auto"/>
         <w:jc w:val="both"/>
         <w:rPr>
           <w:rFonts w:ascii="Roboto" w:hAnsi="Roboto"/>
@@ -1061,6 +1831,7 @@
           <w:ilvl w:val="0"/>
           <w:numId w:val="8"/>
         </w:numPr>
+        <w:spacing w:line="276" w:lineRule="auto"/>
         <w:jc w:val="both"/>
         <w:rPr>
           <w:rFonts w:ascii="Roboto" w:hAnsi="Roboto"/>
@@ -1072,6 +1843,7 @@
           <w:b/>
           <w:bCs/>
         </w:rPr>
+        <w:lastRenderedPageBreak/>
         <w:t>Contact Section:</w:t>
       </w:r>
       <w:r>
@@ -1088,6 +1860,7 @@
           <w:ilvl w:val="1"/>
           <w:numId w:val="2"/>
         </w:numPr>
+        <w:spacing w:line="276" w:lineRule="auto"/>
         <w:jc w:val="both"/>
         <w:rPr>
           <w:rFonts w:ascii="Roboto" w:hAnsi="Roboto"/>
@@ -1102,28 +1875,17 @@
     </w:p>
     <w:p>
       <w:pPr>
-        <w:jc w:val="both"/>
-        <w:rPr>
-          <w:rFonts w:ascii="Roboto" w:hAnsi="Roboto"/>
-        </w:rPr>
-      </w:pPr>
-      <w:r>
-        <w:rPr>
-          <w:rFonts w:ascii="Roboto" w:hAnsi="Roboto"/>
-        </w:rPr>
-        <w:t xml:space="preserve">The design philosophy was </w:t>
-      </w:r>
-      <w:r>
-        <w:rPr>
-          <w:rFonts w:ascii="Roboto" w:hAnsi="Roboto"/>
-        </w:rPr>
-        <w:t>centred</w:t>
-      </w:r>
-      <w:r>
-        <w:rPr>
-          <w:rFonts w:ascii="Roboto" w:hAnsi="Roboto"/>
-        </w:rPr>
-        <w:t xml:space="preserve"> on creating a clean, professional, and minimalist aesthetic that keeps the focus on the content. A mobile-first, responsive design was a primary technical requirement to ensure a seamless experience across all devices.</w:t>
+        <w:spacing w:line="276" w:lineRule="auto"/>
+        <w:jc w:val="both"/>
+        <w:rPr>
+          <w:rFonts w:ascii="Roboto" w:hAnsi="Roboto"/>
+        </w:rPr>
+      </w:pPr>
+      <w:r>
+        <w:rPr>
+          <w:rFonts w:ascii="Roboto" w:hAnsi="Roboto"/>
+        </w:rPr>
+        <w:t>The design philosophy was centred on creating a clean, professional, and minimalist aesthetic that keeps the focus on the content. A mobile-first, responsive design was a primary technical requirement to ensure a seamless experience across all devices.</w:t>
       </w:r>
     </w:p>
     <w:p>
@@ -1133,6 +1895,7 @@
           <w:ilvl w:val="0"/>
           <w:numId w:val="11"/>
         </w:numPr>
+        <w:spacing w:line="276" w:lineRule="auto"/>
         <w:jc w:val="both"/>
         <w:rPr>
           <w:rFonts w:ascii="Roboto" w:hAnsi="Roboto"/>
@@ -1150,13 +1913,7 @@
         <w:rPr>
           <w:rFonts w:ascii="Roboto" w:hAnsi="Roboto"/>
         </w:rPr>
-        <w:t xml:space="preserve"> A single-page vertical scroll was chosen for its straightforward user journey, allowing information to be presented in a logical, story-like progression</w:t>
-      </w:r>
-      <w:r>
-        <w:rPr>
-          <w:rFonts w:ascii="Roboto" w:hAnsi="Roboto"/>
-        </w:rPr>
-        <w:t>.</w:t>
+        <w:t xml:space="preserve"> A single-page vertical scroll was chosen for its straightforward user journey, allowing information to be presented in a logical, story-like progression.</w:t>
       </w:r>
     </w:p>
     <w:p>
@@ -1166,6 +1923,7 @@
           <w:ilvl w:val="0"/>
           <w:numId w:val="11"/>
         </w:numPr>
+        <w:spacing w:line="276" w:lineRule="auto"/>
         <w:jc w:val="both"/>
         <w:rPr>
           <w:rFonts w:ascii="Roboto" w:hAnsi="Roboto"/>
@@ -1177,33 +1935,13 @@
           <w:b/>
           <w:bCs/>
         </w:rPr>
-        <w:t>Colour</w:t>
-      </w:r>
-      <w:r>
-        <w:rPr>
-          <w:rFonts w:ascii="Roboto" w:hAnsi="Roboto"/>
-          <w:b/>
-          <w:bCs/>
-        </w:rPr>
-        <w:t xml:space="preserve"> Scheme:</w:t>
-      </w:r>
-      <w:r>
-        <w:rPr>
-          <w:rFonts w:ascii="Roboto" w:hAnsi="Roboto"/>
-        </w:rPr>
-        <w:t xml:space="preserve"> A simple and professional palette was selected, using a dark charcoal for the background, white for text to ensure high readability, and a single accent </w:t>
-      </w:r>
-      <w:r>
-        <w:rPr>
-          <w:rFonts w:ascii="Roboto" w:hAnsi="Roboto"/>
-        </w:rPr>
-        <w:t>colour</w:t>
-      </w:r>
-      <w:r>
-        <w:rPr>
-          <w:rFonts w:ascii="Roboto" w:hAnsi="Roboto"/>
-        </w:rPr>
-        <w:t xml:space="preserve"> to draw attention to key elements like links and buttons.</w:t>
+        <w:t>Colour Scheme:</w:t>
+      </w:r>
+      <w:r>
+        <w:rPr>
+          <w:rFonts w:ascii="Roboto" w:hAnsi="Roboto"/>
+        </w:rPr>
+        <w:t xml:space="preserve"> A simple and professional palette was selected, using a dark charcoal for the background, white for text to ensure high readability, and a single accent colour to draw attention to key elements like links and buttons.</w:t>
       </w:r>
     </w:p>
     <w:p>
@@ -1213,6 +1951,7 @@
           <w:ilvl w:val="0"/>
           <w:numId w:val="11"/>
         </w:numPr>
+        <w:spacing w:line="276" w:lineRule="auto"/>
         <w:jc w:val="both"/>
         <w:rPr>
           <w:rFonts w:ascii="Roboto" w:hAnsi="Roboto"/>
@@ -1268,6 +2007,7 @@
           <w:ilvl w:val="1"/>
           <w:numId w:val="2"/>
         </w:numPr>
+        <w:spacing w:line="276" w:lineRule="auto"/>
         <w:jc w:val="both"/>
         <w:rPr>
           <w:rFonts w:ascii="Roboto" w:hAnsi="Roboto"/>
@@ -1282,6 +2022,7 @@
     </w:p>
     <w:p>
       <w:pPr>
+        <w:spacing w:line="276" w:lineRule="auto"/>
         <w:jc w:val="both"/>
         <w:rPr>
           <w:rFonts w:ascii="Roboto" w:hAnsi="Roboto"/>
@@ -1301,38 +2042,17 @@
           <w:ilvl w:val="0"/>
           <w:numId w:val="13"/>
         </w:numPr>
-        <w:jc w:val="both"/>
-        <w:rPr>
-          <w:rFonts w:ascii="Roboto" w:hAnsi="Roboto"/>
-        </w:rPr>
-      </w:pPr>
-      <w:r>
-        <w:rPr>
-          <w:rFonts w:ascii="Roboto" w:hAnsi="Roboto"/>
-          <w:b/>
-          <w:bCs/>
-        </w:rPr>
-        <w:t>Front-End:</w:t>
-      </w:r>
-      <w:r>
-        <w:rPr>
-          <w:rFonts w:ascii="Roboto" w:hAnsi="Roboto"/>
-        </w:rPr>
-        <w:t xml:space="preserve"> The website was built using foundational </w:t>
-      </w:r>
-      <w:r>
-        <w:rPr>
-          <w:rFonts w:ascii="Roboto" w:hAnsi="Roboto"/>
-          <w:b/>
-          <w:bCs/>
-        </w:rPr>
-        <w:t>HTML/CSS and JavaScript</w:t>
-      </w:r>
-      <w:r>
-        <w:rPr>
-          <w:rFonts w:ascii="Roboto" w:hAnsi="Roboto"/>
-        </w:rPr>
-        <w:t xml:space="preserve"> without a front-end framework. This approach was deliberately chosen to showcase a deep understanding of core web technologies, including semantic HTML structure, modern CSS for layout and responsiveness, and vanilla JavaScript for interactivity.</w:t>
+        <w:spacing w:line="276" w:lineRule="auto"/>
+        <w:jc w:val="both"/>
+        <w:rPr>
+          <w:rFonts w:ascii="Roboto" w:hAnsi="Roboto"/>
+        </w:rPr>
+      </w:pPr>
+      <w:r>
+        <w:rPr>
+          <w:rFonts w:ascii="Roboto" w:hAnsi="Roboto"/>
+        </w:rPr>
+        <w:t>Front-End: The website was built using foundational HTML/CSS and JavaScript [9] without a front-end framework. This approach was deliberately chosen to showcase a deep understanding of core web technologies, including semantic HTML structure, modern CSS for layout and responsiveness, and vanilla JavaScript [9] for interactivity.</w:t>
       </w:r>
     </w:p>
     <w:p>
@@ -1342,70 +2062,22 @@
           <w:ilvl w:val="0"/>
           <w:numId w:val="13"/>
         </w:numPr>
-        <w:jc w:val="both"/>
-        <w:rPr>
-          <w:rFonts w:ascii="Roboto" w:hAnsi="Roboto"/>
-        </w:rPr>
-      </w:pPr>
-      <w:r>
-        <w:rPr>
-          <w:rFonts w:ascii="Roboto" w:hAnsi="Roboto"/>
-          <w:b/>
-          <w:bCs/>
-        </w:rPr>
-        <w:t>Hosting:</w:t>
-      </w:r>
-      <w:r>
-        <w:rPr>
-          <w:rFonts w:ascii="Roboto" w:hAnsi="Roboto"/>
-        </w:rPr>
-        <w:t xml:space="preserve"> </w:t>
-      </w:r>
-      <w:r>
-        <w:rPr>
-          <w:rFonts w:ascii="Roboto" w:hAnsi="Roboto"/>
-          <w:b/>
-          <w:bCs/>
-        </w:rPr>
-        <w:t>GitHub Pages</w:t>
-      </w:r>
-      <w:r>
-        <w:rPr>
-          <w:rFonts w:ascii="Roboto" w:hAnsi="Roboto"/>
-        </w:rPr>
-        <w:t xml:space="preserve"> was selected as the hosting platform. While I have familiarity with other platforms like </w:t>
-      </w:r>
-      <w:r>
-        <w:rPr>
-          <w:rFonts w:ascii="Roboto" w:hAnsi="Roboto"/>
-          <w:b/>
-          <w:bCs/>
-        </w:rPr>
-        <w:t>Firebase</w:t>
-      </w:r>
-      <w:r>
-        <w:rPr>
-          <w:rFonts w:ascii="Roboto" w:hAnsi="Roboto"/>
-        </w:rPr>
-        <w:t xml:space="preserve"> and </w:t>
-      </w:r>
-      <w:r>
-        <w:rPr>
-          <w:rFonts w:ascii="Roboto" w:hAnsi="Roboto"/>
-          <w:b/>
-          <w:bCs/>
-        </w:rPr>
-        <w:t>Microsoft Azure</w:t>
-      </w:r>
-      <w:r>
-        <w:rPr>
-          <w:rFonts w:ascii="Roboto" w:hAnsi="Roboto"/>
-        </w:rPr>
-        <w:t>, GitHub Pages was the ideal choice for this project due to its seamless integration with the Git version control workflow, its zero-cost hosting for public static sites, and its widespread use for developer portfolios. The more powerful features of Firebase or Azure, such as backend services and databases, were not required for this static portfolio site.</w:t>
-      </w:r>
-    </w:p>
-    <w:p>
-      <w:pPr>
+        <w:spacing w:line="276" w:lineRule="auto"/>
+        <w:jc w:val="both"/>
+        <w:rPr>
+          <w:rFonts w:ascii="Roboto" w:hAnsi="Roboto"/>
+        </w:rPr>
+      </w:pPr>
+      <w:r>
+        <w:rPr>
+          <w:rFonts w:ascii="Roboto" w:hAnsi="Roboto"/>
+        </w:rPr>
+        <w:t>Hosting: GitHub Pages was selected as the hosting platform. While I have familiarity with other platforms like Firebase and Microsoft Azure [8], GitHub Pages was the ideal choice for this project due to its seamless integration with the Git version control workflow, its zero-cost hosting for public static sites, and its widespread use for developer portfolios. The more powerful features of Firebase or Azure, such as backend services and databases, were not required for this static portfolio site.</w:t>
+      </w:r>
+    </w:p>
+    <w:p>
+      <w:pPr>
+        <w:spacing w:line="276" w:lineRule="auto"/>
         <w:jc w:val="both"/>
         <w:rPr>
           <w:rFonts w:ascii="Roboto" w:hAnsi="Roboto"/>
@@ -1419,9 +2091,12 @@
           <w:ilvl w:val="0"/>
           <w:numId w:val="2"/>
         </w:numPr>
-        <w:jc w:val="both"/>
-        <w:rPr>
-          <w:rFonts w:ascii="Roboto" w:hAnsi="Roboto"/>
+        <w:spacing w:line="276" w:lineRule="auto"/>
+        <w:jc w:val="both"/>
+        <w:rPr>
+          <w:rFonts w:ascii="Roboto" w:hAnsi="Roboto"/>
+          <w:b/>
+          <w:bCs/>
           <w:sz w:val="28"/>
           <w:szCs w:val="28"/>
         </w:rPr>
@@ -1429,10 +2104,11 @@
       <w:r>
         <w:rPr>
           <w:rFonts w:ascii="Roboto" w:hAnsi="Roboto"/>
+          <w:b/>
+          <w:bCs/>
           <w:sz w:val="28"/>
           <w:szCs w:val="28"/>
         </w:rPr>
-        <w:lastRenderedPageBreak/>
         <w:t>Development and Implementation</w:t>
       </w:r>
     </w:p>
@@ -1443,6 +2119,7 @@
           <w:ilvl w:val="1"/>
           <w:numId w:val="2"/>
         </w:numPr>
+        <w:spacing w:line="276" w:lineRule="auto"/>
         <w:jc w:val="both"/>
         <w:rPr>
           <w:rFonts w:ascii="Roboto" w:hAnsi="Roboto"/>
@@ -1457,16 +2134,32 @@
     </w:p>
     <w:p>
       <w:pPr>
-        <w:jc w:val="both"/>
-        <w:rPr>
-          <w:rFonts w:ascii="Roboto" w:hAnsi="Roboto"/>
-        </w:rPr>
-      </w:pPr>
-      <w:r>
-        <w:rPr>
-          <w:rFonts w:ascii="Roboto" w:hAnsi="Roboto"/>
-        </w:rPr>
-        <w:t xml:space="preserve">The development environment was chosen for efficiency and adherence to modern web development standards. The primary code editor used was </w:t>
+        <w:spacing w:line="276" w:lineRule="auto"/>
+        <w:jc w:val="both"/>
+        <w:rPr>
+          <w:rFonts w:ascii="Roboto" w:hAnsi="Roboto"/>
+        </w:rPr>
+      </w:pPr>
+      <w:r>
+        <w:rPr>
+          <w:rFonts w:ascii="Roboto" w:hAnsi="Roboto"/>
+        </w:rPr>
+        <w:t>The development environment was chosen for efficiency and adherence to modern web development standards. The primary code editor used was Visual Studio Code (VSCode [5]) [5] (VSCode [5]), selected for its robust features, integrated terminal, and extensive extension support.</w:t>
+      </w:r>
+    </w:p>
+    <w:p>
+      <w:pPr>
+        <w:spacing w:line="276" w:lineRule="auto"/>
+        <w:jc w:val="both"/>
+        <w:rPr>
+          <w:rFonts w:ascii="Roboto" w:hAnsi="Roboto"/>
+        </w:rPr>
+      </w:pPr>
+      <w:r>
+        <w:rPr>
+          <w:rFonts w:ascii="Roboto" w:hAnsi="Roboto"/>
+        </w:rPr>
+        <w:t xml:space="preserve">Version control was managed using </w:t>
       </w:r>
       <w:r>
         <w:rPr>
@@ -1474,27 +2167,13 @@
           <w:b/>
           <w:bCs/>
         </w:rPr>
-        <w:t>Visual Studio Code (VSCode)</w:t>
-      </w:r>
-      <w:r>
-        <w:rPr>
-          <w:rFonts w:ascii="Roboto" w:hAnsi="Roboto"/>
-        </w:rPr>
-        <w:t>, selected for its robust features, integrated terminal, and extensive extension support.</w:t>
-      </w:r>
-    </w:p>
-    <w:p>
-      <w:pPr>
-        <w:jc w:val="both"/>
-        <w:rPr>
-          <w:rFonts w:ascii="Roboto" w:hAnsi="Roboto"/>
-        </w:rPr>
-      </w:pPr>
-      <w:r>
-        <w:rPr>
-          <w:rFonts w:ascii="Roboto" w:hAnsi="Roboto"/>
-        </w:rPr>
-        <w:t xml:space="preserve">Version control was managed using </w:t>
+        <w:t>Git</w:t>
+      </w:r>
+      <w:r>
+        <w:rPr>
+          <w:rFonts w:ascii="Roboto" w:hAnsi="Roboto"/>
+        </w:rPr>
+        <w:t xml:space="preserve">, with a remote repository hosted on </w:t>
       </w:r>
       <w:r>
         <w:rPr>
@@ -1502,20 +2181,6 @@
           <w:b/>
           <w:bCs/>
         </w:rPr>
-        <w:t>Git</w:t>
-      </w:r>
-      <w:r>
-        <w:rPr>
-          <w:rFonts w:ascii="Roboto" w:hAnsi="Roboto"/>
-        </w:rPr>
-        <w:t xml:space="preserve">, with a remote repository hosted on </w:t>
-      </w:r>
-      <w:r>
-        <w:rPr>
-          <w:rFonts w:ascii="Roboto" w:hAnsi="Roboto"/>
-          <w:b/>
-          <w:bCs/>
-        </w:rPr>
         <w:t>GitHub</w:t>
       </w:r>
       <w:r>
@@ -1528,6 +2193,7 @@
     <w:p>
       <w:pPr>
         <w:pStyle w:val="ListParagraph"/>
+        <w:spacing w:line="276" w:lineRule="auto"/>
         <w:jc w:val="both"/>
         <w:rPr>
           <w:rFonts w:ascii="Roboto" w:hAnsi="Roboto"/>
@@ -1543,36 +2209,48 @@
     <w:p>
       <w:pPr>
         <w:pStyle w:val="ListParagraph"/>
-        <w:jc w:val="both"/>
-        <w:rPr>
-          <w:rFonts w:ascii="Roboto" w:hAnsi="Roboto"/>
-        </w:rPr>
-      </w:pPr>
-      <w:r>
-        <w:rPr>
-          <w:rFonts w:ascii="Roboto" w:hAnsi="Roboto"/>
-        </w:rPr>
-        <w:t>|-- /css</w:t>
-      </w:r>
+        <w:spacing w:line="276" w:lineRule="auto"/>
+        <w:jc w:val="both"/>
+        <w:rPr>
+          <w:rFonts w:ascii="Roboto" w:hAnsi="Roboto"/>
+        </w:rPr>
+      </w:pPr>
+      <w:r>
+        <w:rPr>
+          <w:rFonts w:ascii="Roboto" w:hAnsi="Roboto"/>
+        </w:rPr>
+        <w:t>|-- /</w:t>
+      </w:r>
+      <w:proofErr w:type="spellStart"/>
+      <w:r>
+        <w:rPr>
+          <w:rFonts w:ascii="Roboto" w:hAnsi="Roboto"/>
+        </w:rPr>
+        <w:t>css</w:t>
+      </w:r>
+      <w:proofErr w:type="spellEnd"/>
     </w:p>
     <w:p>
       <w:pPr>
         <w:pStyle w:val="ListParagraph"/>
-        <w:jc w:val="both"/>
-        <w:rPr>
-          <w:rFonts w:ascii="Roboto" w:hAnsi="Roboto"/>
-        </w:rPr>
-      </w:pPr>
-      <w:r>
-        <w:rPr>
-          <w:rFonts w:ascii="Roboto" w:hAnsi="Roboto"/>
-        </w:rPr>
+        <w:spacing w:line="276" w:lineRule="auto"/>
+        <w:jc w:val="both"/>
+        <w:rPr>
+          <w:rFonts w:ascii="Roboto" w:hAnsi="Roboto"/>
+        </w:rPr>
+      </w:pPr>
+      <w:r>
+        <w:rPr>
+          <w:rFonts w:ascii="Roboto" w:hAnsi="Roboto"/>
+        </w:rPr>
+        <w:lastRenderedPageBreak/>
         <w:t>|   |-- style.css</w:t>
       </w:r>
     </w:p>
     <w:p>
       <w:pPr>
         <w:pStyle w:val="ListParagraph"/>
+        <w:spacing w:line="276" w:lineRule="auto"/>
         <w:jc w:val="both"/>
         <w:rPr>
           <w:rFonts w:ascii="Roboto" w:hAnsi="Roboto"/>
@@ -1588,6 +2266,7 @@
     <w:p>
       <w:pPr>
         <w:pStyle w:val="ListParagraph"/>
+        <w:spacing w:line="276" w:lineRule="auto"/>
         <w:jc w:val="both"/>
         <w:rPr>
           <w:rFonts w:ascii="Roboto" w:hAnsi="Roboto"/>
@@ -1603,6 +2282,7 @@
     <w:p>
       <w:pPr>
         <w:pStyle w:val="ListParagraph"/>
+        <w:spacing w:line="276" w:lineRule="auto"/>
         <w:jc w:val="both"/>
         <w:rPr>
           <w:rFonts w:ascii="Roboto" w:hAnsi="Roboto"/>
@@ -1618,6 +2298,7 @@
     <w:p>
       <w:pPr>
         <w:pStyle w:val="ListParagraph"/>
+        <w:spacing w:line="276" w:lineRule="auto"/>
         <w:jc w:val="both"/>
         <w:rPr>
           <w:rFonts w:ascii="Roboto" w:hAnsi="Roboto"/>
@@ -1633,6 +2314,7 @@
     <w:p>
       <w:pPr>
         <w:pStyle w:val="ListParagraph"/>
+        <w:spacing w:line="276" w:lineRule="auto"/>
         <w:jc w:val="both"/>
         <w:rPr>
           <w:rFonts w:ascii="Roboto" w:hAnsi="Roboto"/>
@@ -1648,6 +2330,7 @@
     <w:p>
       <w:pPr>
         <w:pStyle w:val="ListParagraph"/>
+        <w:spacing w:line="276" w:lineRule="auto"/>
         <w:jc w:val="both"/>
         <w:rPr>
           <w:rFonts w:ascii="Roboto" w:hAnsi="Roboto"/>
@@ -1661,6 +2344,7 @@
           <w:ilvl w:val="1"/>
           <w:numId w:val="2"/>
         </w:numPr>
+        <w:spacing w:line="276" w:lineRule="auto"/>
         <w:jc w:val="both"/>
         <w:rPr>
           <w:rFonts w:ascii="Roboto" w:hAnsi="Roboto"/>
@@ -1675,30 +2359,17 @@
     </w:p>
     <w:p>
       <w:pPr>
-        <w:jc w:val="both"/>
-        <w:rPr>
-          <w:rFonts w:ascii="Roboto" w:hAnsi="Roboto"/>
-        </w:rPr>
-      </w:pPr>
-      <w:r>
-        <w:rPr>
-          <w:rFonts w:ascii="Roboto" w:hAnsi="Roboto"/>
-        </w:rPr>
-        <w:t xml:space="preserve">The website was built using semantic </w:t>
-      </w:r>
-      <w:r>
-        <w:rPr>
-          <w:rFonts w:ascii="Roboto" w:hAnsi="Roboto"/>
-          <w:b/>
-          <w:bCs/>
-        </w:rPr>
-        <w:t>HTML5</w:t>
-      </w:r>
-      <w:r>
-        <w:rPr>
-          <w:rFonts w:ascii="Roboto" w:hAnsi="Roboto"/>
-        </w:rPr>
-        <w:t xml:space="preserve"> to create a well-structured, accessible, and SEO-friendly document. Rather than relying on generic &lt;div&gt; tags for all containers, semantic elements were used to define the purpose of each section of the page.</w:t>
+        <w:spacing w:line="276" w:lineRule="auto"/>
+        <w:jc w:val="both"/>
+        <w:rPr>
+          <w:rFonts w:ascii="Roboto" w:hAnsi="Roboto"/>
+        </w:rPr>
+      </w:pPr>
+      <w:r>
+        <w:rPr>
+          <w:rFonts w:ascii="Roboto" w:hAnsi="Roboto"/>
+        </w:rPr>
+        <w:t>The website was built using semantic HTML5 [1] to create a well-structured, accessible, and SEO-friendly document. Rather than relying on generic &lt;div&gt; tags for all containers, semantic elements were used to define the purpose of each section of the page.</w:t>
       </w:r>
     </w:p>
     <w:p>
@@ -1708,6 +2379,7 @@
           <w:ilvl w:val="0"/>
           <w:numId w:val="15"/>
         </w:numPr>
+        <w:spacing w:line="276" w:lineRule="auto"/>
         <w:jc w:val="both"/>
         <w:rPr>
           <w:rFonts w:ascii="Roboto" w:hAnsi="Roboto"/>
@@ -1727,6 +2399,7 @@
           <w:ilvl w:val="0"/>
           <w:numId w:val="15"/>
         </w:numPr>
+        <w:spacing w:line="276" w:lineRule="auto"/>
         <w:jc w:val="both"/>
         <w:rPr>
           <w:rFonts w:ascii="Roboto" w:hAnsi="Roboto"/>
@@ -1746,6 +2419,7 @@
           <w:ilvl w:val="0"/>
           <w:numId w:val="15"/>
         </w:numPr>
+        <w:spacing w:line="276" w:lineRule="auto"/>
         <w:jc w:val="both"/>
         <w:rPr>
           <w:rFonts w:ascii="Roboto" w:hAnsi="Roboto"/>
@@ -1765,6 +2439,7 @@
           <w:ilvl w:val="0"/>
           <w:numId w:val="15"/>
         </w:numPr>
+        <w:spacing w:line="276" w:lineRule="auto"/>
         <w:jc w:val="both"/>
         <w:rPr>
           <w:rFonts w:ascii="Roboto" w:hAnsi="Roboto"/>
@@ -1784,6 +2459,7 @@
           <w:ilvl w:val="0"/>
           <w:numId w:val="15"/>
         </w:numPr>
+        <w:spacing w:line="276" w:lineRule="auto"/>
         <w:jc w:val="both"/>
         <w:rPr>
           <w:rFonts w:ascii="Roboto" w:hAnsi="Roboto"/>
@@ -1798,6 +2474,7 @@
     </w:p>
     <w:p>
       <w:pPr>
+        <w:spacing w:line="276" w:lineRule="auto"/>
         <w:jc w:val="both"/>
         <w:rPr>
           <w:rFonts w:ascii="Roboto" w:hAnsi="Roboto"/>
@@ -1817,6 +2494,7 @@
           <w:ilvl w:val="1"/>
           <w:numId w:val="2"/>
         </w:numPr>
+        <w:spacing w:line="276" w:lineRule="auto"/>
         <w:jc w:val="both"/>
         <w:rPr>
           <w:rFonts w:ascii="Roboto" w:hAnsi="Roboto"/>
@@ -1831,58 +2509,32 @@
     </w:p>
     <w:p>
       <w:pPr>
-        <w:jc w:val="both"/>
-        <w:rPr>
-          <w:rFonts w:ascii="Roboto" w:hAnsi="Roboto"/>
-        </w:rPr>
-      </w:pPr>
-      <w:r>
-        <w:rPr>
-          <w:rFonts w:ascii="Roboto" w:hAnsi="Roboto"/>
-        </w:rPr>
-        <w:t xml:space="preserve">A mobile-first approach was adopted for styling, ensuring the website would be perfectly functional and readable on small screens before scaling up to larger displays. The layout was primarily managed using </w:t>
-      </w:r>
-      <w:r>
-        <w:rPr>
-          <w:rFonts w:ascii="Roboto" w:hAnsi="Roboto"/>
-          <w:b/>
-          <w:bCs/>
-        </w:rPr>
-        <w:t>CSS Flexbox</w:t>
-      </w:r>
-      <w:r>
-        <w:rPr>
-          <w:rFonts w:ascii="Roboto" w:hAnsi="Roboto"/>
-        </w:rPr>
-        <w:t>, which provided a powerful and efficient way to align and distribute space among items in a container.</w:t>
-      </w:r>
-    </w:p>
-    <w:p>
-      <w:pPr>
-        <w:jc w:val="both"/>
-        <w:rPr>
-          <w:rFonts w:ascii="Roboto" w:hAnsi="Roboto"/>
-        </w:rPr>
-      </w:pPr>
-      <w:r>
-        <w:rPr>
-          <w:rFonts w:ascii="Roboto" w:hAnsi="Roboto"/>
-        </w:rPr>
-        <w:t xml:space="preserve">Responsiveness was implemented using </w:t>
-      </w:r>
-      <w:r>
-        <w:rPr>
-          <w:rFonts w:ascii="Roboto" w:hAnsi="Roboto"/>
-          <w:b/>
-          <w:bCs/>
-        </w:rPr>
-        <w:t>media queries</w:t>
-      </w:r>
-      <w:r>
-        <w:rPr>
-          <w:rFonts w:ascii="Roboto" w:hAnsi="Roboto"/>
-        </w:rPr>
-        <w:t xml:space="preserve"> targeting standard device breakpoints (e.g., tablets at 768px and desktops at 1024px). These queries adjust CSS properties like font sizes, container widths, and Flexbox layouts to optimize the user experience for different screen sizes, ensuring the design never appears broken or crowded.</w:t>
+        <w:spacing w:line="276" w:lineRule="auto"/>
+        <w:jc w:val="both"/>
+        <w:rPr>
+          <w:rFonts w:ascii="Roboto" w:hAnsi="Roboto"/>
+        </w:rPr>
+      </w:pPr>
+      <w:r>
+        <w:rPr>
+          <w:rFonts w:ascii="Roboto" w:hAnsi="Roboto"/>
+        </w:rPr>
+        <w:t>A mobile-first approach was adopted for styling, ensuring the website would be perfectly functional and readable on small screens before scaling up to larger displays. The layout was primarily managed using CSS Flexbox [6], which provided a powerful and efficient way to align and distribute space among items in a container.</w:t>
+      </w:r>
+    </w:p>
+    <w:p>
+      <w:pPr>
+        <w:spacing w:line="276" w:lineRule="auto"/>
+        <w:jc w:val="both"/>
+        <w:rPr>
+          <w:rFonts w:ascii="Roboto" w:hAnsi="Roboto"/>
+        </w:rPr>
+      </w:pPr>
+      <w:r>
+        <w:rPr>
+          <w:rFonts w:ascii="Roboto" w:hAnsi="Roboto"/>
+        </w:rPr>
+        <w:t>Responsiveness was implemented using media queries [7] targeting standard device breakpoints (e.g., tablets at 768px and desktops at 1024px). These queries adjust CSS properties like font sizes, container widths, and Flexbox layouts to optimize the user experience for different screen sizes, ensuring the design never appears broken or crowded.</w:t>
       </w:r>
     </w:p>
     <w:p>
@@ -1892,6 +2544,8 @@
           <w:ilvl w:val="1"/>
           <w:numId w:val="2"/>
         </w:numPr>
+        <w:spacing w:line="276" w:lineRule="auto"/>
+        <w:jc w:val="both"/>
         <w:rPr>
           <w:rFonts w:ascii="Roboto" w:hAnsi="Roboto"/>
         </w:rPr>
@@ -1905,30 +2559,17 @@
     </w:p>
     <w:p>
       <w:pPr>
-        <w:rPr>
-          <w:rFonts w:ascii="Roboto" w:hAnsi="Roboto"/>
-        </w:rPr>
-      </w:pPr>
-      <w:r>
-        <w:rPr>
-          <w:rFonts w:ascii="Roboto" w:hAnsi="Roboto"/>
-        </w:rPr>
-        <w:lastRenderedPageBreak/>
-        <w:t xml:space="preserve">The website was deployed using </w:t>
-      </w:r>
-      <w:r>
-        <w:rPr>
-          <w:rFonts w:ascii="Roboto" w:hAnsi="Roboto"/>
-          <w:b/>
-          <w:bCs/>
-        </w:rPr>
-        <w:t>GitHub Pages</w:t>
-      </w:r>
-      <w:r>
-        <w:rPr>
-          <w:rFonts w:ascii="Roboto" w:hAnsi="Roboto"/>
-        </w:rPr>
-        <w:t>, a static site hosting service directly integrated with the project's GitHub repository. The process was streamlined and efficient:</w:t>
+        <w:spacing w:line="276" w:lineRule="auto"/>
+        <w:jc w:val="both"/>
+        <w:rPr>
+          <w:rFonts w:ascii="Roboto" w:hAnsi="Roboto"/>
+        </w:rPr>
+      </w:pPr>
+      <w:r>
+        <w:rPr>
+          <w:rFonts w:ascii="Roboto" w:hAnsi="Roboto"/>
+        </w:rPr>
+        <w:t>The website was deployed using GitHub Pages [4], a static site hosting service directly integrated with the project's GitHub repository. The process was streamlined and efficient:</w:t>
       </w:r>
     </w:p>
     <w:p>
@@ -1938,6 +2579,8 @@
           <w:ilvl w:val="0"/>
           <w:numId w:val="16"/>
         </w:numPr>
+        <w:spacing w:line="276" w:lineRule="auto"/>
+        <w:jc w:val="both"/>
         <w:rPr>
           <w:rFonts w:ascii="Roboto" w:hAnsi="Roboto"/>
         </w:rPr>
@@ -1956,15 +2599,17 @@
           <w:ilvl w:val="0"/>
           <w:numId w:val="16"/>
         </w:numPr>
-        <w:rPr>
-          <w:rFonts w:ascii="Roboto" w:hAnsi="Roboto"/>
-        </w:rPr>
-      </w:pPr>
-      <w:r>
-        <w:rPr>
-          <w:rFonts w:ascii="Roboto" w:hAnsi="Roboto"/>
-        </w:rPr>
-        <w:t>The local project folder was initialized as a Git repository.</w:t>
+        <w:spacing w:line="276" w:lineRule="auto"/>
+        <w:jc w:val="both"/>
+        <w:rPr>
+          <w:rFonts w:ascii="Roboto" w:hAnsi="Roboto"/>
+        </w:rPr>
+      </w:pPr>
+      <w:r>
+        <w:rPr>
+          <w:rFonts w:ascii="Roboto" w:hAnsi="Roboto"/>
+        </w:rPr>
+        <w:t>The local project folder was initialized as a Git [3] repository.</w:t>
       </w:r>
     </w:p>
     <w:p>
@@ -1974,6 +2619,8 @@
           <w:ilvl w:val="0"/>
           <w:numId w:val="16"/>
         </w:numPr>
+        <w:spacing w:line="276" w:lineRule="auto"/>
+        <w:jc w:val="both"/>
         <w:rPr>
           <w:rFonts w:ascii="Roboto" w:hAnsi="Roboto"/>
         </w:rPr>
@@ -1992,6 +2639,8 @@
           <w:ilvl w:val="0"/>
           <w:numId w:val="16"/>
         </w:numPr>
+        <w:spacing w:line="276" w:lineRule="auto"/>
+        <w:jc w:val="both"/>
         <w:rPr>
           <w:rFonts w:ascii="Roboto" w:hAnsi="Roboto"/>
         </w:rPr>
@@ -2010,6 +2659,8 @@
           <w:ilvl w:val="0"/>
           <w:numId w:val="16"/>
         </w:numPr>
+        <w:spacing w:line="276" w:lineRule="auto"/>
+        <w:jc w:val="both"/>
         <w:rPr>
           <w:rFonts w:ascii="Roboto" w:hAnsi="Roboto"/>
         </w:rPr>
@@ -2023,34 +2674,30 @@
     </w:p>
     <w:p>
       <w:pPr>
-        <w:rPr>
-          <w:rFonts w:ascii="Roboto" w:hAnsi="Roboto"/>
-        </w:rPr>
-      </w:pPr>
-      <w:r>
-        <w:rPr>
-          <w:rFonts w:ascii="Roboto" w:hAnsi="Roboto"/>
-        </w:rPr>
-        <w:t xml:space="preserve">Within minutes of the final push, GitHub Pages automatically built and deployed the site, making it publicly accessible at the URL </w:t>
-      </w:r>
-      <w:hyperlink r:id="rId7" w:history="1">
-        <w:r>
-          <w:rPr>
-            <w:rStyle w:val="Hyperlink"/>
-            <w:rFonts w:ascii="Roboto" w:hAnsi="Roboto"/>
-          </w:rPr>
-          <w:t>https://vennfilbert.github.io</w:t>
-        </w:r>
-      </w:hyperlink>
-      <w:r>
-        <w:rPr>
-          <w:rFonts w:ascii="Roboto" w:hAnsi="Roboto"/>
-        </w:rPr>
-        <w:t>.</w:t>
-      </w:r>
-    </w:p>
-    <w:p>
-      <w:pPr>
+        <w:spacing w:line="276" w:lineRule="auto"/>
+        <w:jc w:val="both"/>
+        <w:rPr>
+          <w:rFonts w:ascii="Roboto" w:hAnsi="Roboto"/>
+        </w:rPr>
+      </w:pPr>
+      <w:r>
+        <w:rPr>
+          <w:rFonts w:ascii="Roboto" w:hAnsi="Roboto"/>
+        </w:rPr>
+        <w:lastRenderedPageBreak/>
+        <w:t xml:space="preserve">Within minutes of the final push, GitHub Pages [4] automatically built and deployed the site, making it publicly accessible at the </w:t>
+      </w:r>
+      <w:r>
+        <w:rPr>
+          <w:rFonts w:ascii="Roboto" w:hAnsi="Roboto"/>
+        </w:rPr>
+        <w:t>URL.</w:t>
+      </w:r>
+    </w:p>
+    <w:p>
+      <w:pPr>
+        <w:spacing w:line="276" w:lineRule="auto"/>
+        <w:jc w:val="both"/>
         <w:rPr>
           <w:rFonts w:ascii="Roboto" w:hAnsi="Roboto"/>
         </w:rPr>
@@ -2063,9 +2710,12 @@
           <w:ilvl w:val="0"/>
           <w:numId w:val="2"/>
         </w:numPr>
-        <w:jc w:val="both"/>
-        <w:rPr>
-          <w:rFonts w:ascii="Roboto" w:hAnsi="Roboto"/>
+        <w:spacing w:line="276" w:lineRule="auto"/>
+        <w:jc w:val="both"/>
+        <w:rPr>
+          <w:rFonts w:ascii="Roboto" w:hAnsi="Roboto"/>
+          <w:b/>
+          <w:bCs/>
           <w:sz w:val="28"/>
           <w:szCs w:val="28"/>
         </w:rPr>
@@ -2073,24 +2723,12 @@
       <w:r>
         <w:rPr>
           <w:rFonts w:ascii="Roboto" w:hAnsi="Roboto"/>
+          <w:b/>
+          <w:bCs/>
           <w:sz w:val="28"/>
           <w:szCs w:val="28"/>
         </w:rPr>
         <w:t>Challenges and Solutions</w:t>
-      </w:r>
-    </w:p>
-    <w:p>
-      <w:pPr>
-        <w:jc w:val="both"/>
-        <w:rPr>
-          <w:rFonts w:ascii="Roboto" w:hAnsi="Roboto"/>
-        </w:rPr>
-      </w:pPr>
-      <w:r>
-        <w:rPr>
-          <w:rFonts w:ascii="Roboto" w:hAnsi="Roboto"/>
-        </w:rPr>
-        <w:t>During the development of the portfolio website, a significant technical challenge arose in implementing a fully responsive layout for the "Projects" section. This section details the problem, the troubleshooting process, and the key learnings from the experience.</w:t>
       </w:r>
     </w:p>
     <w:p>
@@ -2100,6 +2738,7 @@
           <w:ilvl w:val="1"/>
           <w:numId w:val="2"/>
         </w:numPr>
+        <w:spacing w:line="276" w:lineRule="auto"/>
         <w:jc w:val="both"/>
         <w:rPr>
           <w:rFonts w:ascii="Roboto" w:hAnsi="Roboto"/>
@@ -2114,6 +2753,22 @@
     </w:p>
     <w:p>
       <w:pPr>
+        <w:spacing w:line="276" w:lineRule="auto"/>
+        <w:jc w:val="both"/>
+        <w:rPr>
+          <w:rFonts w:ascii="Roboto" w:hAnsi="Roboto"/>
+        </w:rPr>
+      </w:pPr>
+      <w:r>
+        <w:rPr>
+          <w:rFonts w:ascii="Roboto" w:hAnsi="Roboto"/>
+        </w:rPr>
+        <w:t>During the development of the portfolio website, a significant technical challenge arose in implementing a fully responsive layout for the "Projects" section. This section details the problem, the troubleshooting process, and the key learnings from the experience.</w:t>
+      </w:r>
+    </w:p>
+    <w:p>
+      <w:pPr>
+        <w:spacing w:line="276" w:lineRule="auto"/>
         <w:jc w:val="both"/>
         <w:rPr>
           <w:rFonts w:ascii="Roboto" w:hAnsi="Roboto"/>
@@ -2133,6 +2788,7 @@
           <w:ilvl w:val="1"/>
           <w:numId w:val="2"/>
         </w:numPr>
+        <w:spacing w:line="276" w:lineRule="auto"/>
         <w:jc w:val="both"/>
         <w:rPr>
           <w:rFonts w:ascii="Roboto" w:hAnsi="Roboto"/>
@@ -2147,6 +2803,8 @@
     </w:p>
     <w:p>
       <w:pPr>
+        <w:spacing w:line="276" w:lineRule="auto"/>
+        <w:jc w:val="both"/>
         <w:rPr>
           <w:rFonts w:ascii="Roboto" w:hAnsi="Roboto"/>
         </w:rPr>
@@ -2160,6 +2818,8 @@
     </w:p>
     <w:p>
       <w:pPr>
+        <w:spacing w:line="276" w:lineRule="auto"/>
+        <w:jc w:val="both"/>
         <w:rPr>
           <w:rFonts w:ascii="Roboto" w:hAnsi="Roboto"/>
         </w:rPr>
@@ -2177,49 +2837,17 @@
           <w:ilvl w:val="0"/>
           <w:numId w:val="17"/>
         </w:numPr>
-        <w:rPr>
-          <w:rFonts w:ascii="Roboto" w:hAnsi="Roboto"/>
-        </w:rPr>
-      </w:pPr>
-      <w:r>
-        <w:rPr>
-          <w:rFonts w:ascii="Roboto" w:hAnsi="Roboto"/>
-          <w:b/>
-          <w:bCs/>
-        </w:rPr>
-        <w:t>Initial State (Mobile-First):</w:t>
-      </w:r>
-      <w:r>
-        <w:rPr>
-          <w:rFonts w:ascii="Roboto" w:hAnsi="Roboto"/>
-        </w:rPr>
-        <w:t xml:space="preserve"> The CSS for the project container was initially styled for mobile devices, using </w:t>
-      </w:r>
-      <w:r>
-        <w:rPr>
-          <w:rFonts w:ascii="Roboto" w:hAnsi="Roboto"/>
-          <w:b/>
-          <w:bCs/>
-        </w:rPr>
-        <w:t>CSS Flexbox</w:t>
-      </w:r>
-      <w:r>
-        <w:rPr>
-          <w:rFonts w:ascii="Roboto" w:hAnsi="Roboto"/>
-        </w:rPr>
-        <w:t xml:space="preserve"> with flex-direction: </w:t>
-      </w:r>
-      <w:r>
-        <w:rPr>
-          <w:rFonts w:ascii="Roboto" w:hAnsi="Roboto"/>
-        </w:rPr>
-        <w:t>column;</w:t>
-      </w:r>
-      <w:r>
-        <w:rPr>
-          <w:rFonts w:ascii="Roboto" w:hAnsi="Roboto"/>
-        </w:rPr>
-        <w:t xml:space="preserve"> This ensured that on small screens, the project cards would stack vertically by default.</w:t>
+        <w:spacing w:line="276" w:lineRule="auto"/>
+        <w:jc w:val="both"/>
+        <w:rPr>
+          <w:rFonts w:ascii="Roboto" w:hAnsi="Roboto"/>
+        </w:rPr>
+      </w:pPr>
+      <w:r>
+        <w:rPr>
+          <w:rFonts w:ascii="Roboto" w:hAnsi="Roboto"/>
+        </w:rPr>
+        <w:t>Initial State (Mobile-First): The CSS for the project container was initially styled for mobile devices, using CSS Flexbox [6] with flex-direction: column; This ensured that on small screens, the project cards would stack vertically by default.</w:t>
       </w:r>
     </w:p>
     <w:p>
@@ -2228,6 +2856,8 @@
           <w:ilvl w:val="0"/>
           <w:numId w:val="17"/>
         </w:numPr>
+        <w:spacing w:line="276" w:lineRule="auto"/>
+        <w:jc w:val="both"/>
         <w:rPr>
           <w:rFonts w:ascii="Roboto" w:hAnsi="Roboto"/>
         </w:rPr>
@@ -2267,6 +2897,8 @@
           <w:ilvl w:val="0"/>
           <w:numId w:val="17"/>
         </w:numPr>
+        <w:spacing w:line="276" w:lineRule="auto"/>
+        <w:jc w:val="both"/>
         <w:rPr>
           <w:rFonts w:ascii="Roboto" w:hAnsi="Roboto"/>
         </w:rPr>
@@ -2288,6 +2920,8 @@
     </w:p>
     <w:p>
       <w:pPr>
+        <w:spacing w:line="276" w:lineRule="auto"/>
+        <w:jc w:val="both"/>
         <w:rPr>
           <w:rFonts w:ascii="Roboto" w:hAnsi="Roboto"/>
         </w:rPr>
@@ -2306,6 +2940,7 @@
           <w:ilvl w:val="1"/>
           <w:numId w:val="2"/>
         </w:numPr>
+        <w:spacing w:line="276" w:lineRule="auto"/>
         <w:jc w:val="both"/>
         <w:rPr>
           <w:rFonts w:ascii="Roboto" w:hAnsi="Roboto"/>
@@ -2320,15 +2955,16 @@
     </w:p>
     <w:p>
       <w:pPr>
-        <w:rPr>
-          <w:rFonts w:ascii="Roboto" w:hAnsi="Roboto"/>
-        </w:rPr>
-      </w:pPr>
-      <w:r>
-        <w:rPr>
-          <w:rFonts w:ascii="Roboto" w:hAnsi="Roboto"/>
-        </w:rPr>
-        <w:lastRenderedPageBreak/>
+        <w:spacing w:line="276" w:lineRule="auto"/>
+        <w:jc w:val="both"/>
+        <w:rPr>
+          <w:rFonts w:ascii="Roboto" w:hAnsi="Roboto"/>
+        </w:rPr>
+      </w:pPr>
+      <w:r>
+        <w:rPr>
+          <w:rFonts w:ascii="Roboto" w:hAnsi="Roboto"/>
+        </w:rPr>
         <w:t>This challenge provided several valuable lessons in front-end development:</w:t>
       </w:r>
     </w:p>
@@ -2339,6 +2975,8 @@
           <w:ilvl w:val="0"/>
           <w:numId w:val="19"/>
         </w:numPr>
+        <w:spacing w:line="276" w:lineRule="auto"/>
+        <w:jc w:val="both"/>
         <w:rPr>
           <w:rFonts w:ascii="Roboto" w:hAnsi="Roboto"/>
         </w:rPr>
@@ -2357,21 +2995,17 @@
           <w:ilvl w:val="0"/>
           <w:numId w:val="19"/>
         </w:numPr>
-        <w:rPr>
-          <w:rFonts w:ascii="Roboto" w:hAnsi="Roboto"/>
-        </w:rPr>
-      </w:pPr>
-      <w:r>
-        <w:rPr>
-          <w:rFonts w:ascii="Roboto" w:hAnsi="Roboto"/>
-        </w:rPr>
-        <w:t>I</w:t>
-      </w:r>
-      <w:r>
-        <w:rPr>
-          <w:rFonts w:ascii="Roboto" w:hAnsi="Roboto"/>
-        </w:rPr>
-        <w:t>t reinforced the critical importance of using browser developer tools for real-time inspection and debugging of CSS layouts.</w:t>
+        <w:spacing w:line="276" w:lineRule="auto"/>
+        <w:jc w:val="both"/>
+        <w:rPr>
+          <w:rFonts w:ascii="Roboto" w:hAnsi="Roboto"/>
+        </w:rPr>
+      </w:pPr>
+      <w:r>
+        <w:rPr>
+          <w:rFonts w:ascii="Roboto" w:hAnsi="Roboto"/>
+        </w:rPr>
+        <w:t>It reinforced the critical importance of using browser developer tools for real-time inspection and debugging of CSS layouts.</w:t>
       </w:r>
     </w:p>
     <w:p>
@@ -2381,19 +3015,23 @@
           <w:ilvl w:val="0"/>
           <w:numId w:val="19"/>
         </w:numPr>
-        <w:rPr>
-          <w:rFonts w:ascii="Roboto" w:hAnsi="Roboto"/>
-        </w:rPr>
-      </w:pPr>
-      <w:r>
-        <w:rPr>
-          <w:rFonts w:ascii="Roboto" w:hAnsi="Roboto"/>
-        </w:rPr>
-        <w:t>It strengthened my skills in advanced CSS properties, specifically Flexbox and the use of media queries, which are fundamental to creating any modern, user-friendly website.</w:t>
-      </w:r>
-    </w:p>
-    <w:p>
-      <w:pPr>
+        <w:spacing w:line="276" w:lineRule="auto"/>
+        <w:jc w:val="both"/>
+        <w:rPr>
+          <w:rFonts w:ascii="Roboto" w:hAnsi="Roboto"/>
+        </w:rPr>
+      </w:pPr>
+      <w:r>
+        <w:rPr>
+          <w:rFonts w:ascii="Roboto" w:hAnsi="Roboto"/>
+        </w:rPr>
+        <w:lastRenderedPageBreak/>
+        <w:t>It strengthened my skills in advanced CSS properties, specifically Flexbox and the use of media queries [7], which are fundamental to creating any modern, user-friendly website.</w:t>
+      </w:r>
+    </w:p>
+    <w:p>
+      <w:pPr>
+        <w:spacing w:line="276" w:lineRule="auto"/>
         <w:jc w:val="both"/>
         <w:rPr>
           <w:rFonts w:ascii="Roboto" w:hAnsi="Roboto"/>
@@ -2407,84 +3045,133 @@
           <w:ilvl w:val="0"/>
           <w:numId w:val="2"/>
         </w:numPr>
-        <w:jc w:val="both"/>
-        <w:rPr>
-          <w:rFonts w:ascii="Roboto" w:hAnsi="Roboto"/>
-        </w:rPr>
-      </w:pPr>
-      <w:r>
-        <w:rPr>
-          <w:rFonts w:ascii="Roboto" w:hAnsi="Roboto"/>
-        </w:rPr>
-        <w:t>Future Improvements</w:t>
-      </w:r>
-    </w:p>
-    <w:p>
-      <w:pPr>
-        <w:jc w:val="both"/>
-        <w:rPr>
-          <w:rFonts w:ascii="Roboto" w:hAnsi="Roboto"/>
-        </w:rPr>
-      </w:pPr>
-      <w:r>
-        <w:rPr>
-          <w:rFonts w:ascii="Roboto" w:hAnsi="Roboto"/>
-        </w:rPr>
-        <w:t xml:space="preserve">  </w:t>
-      </w:r>
-      <w:r>
+        <w:spacing w:line="276" w:lineRule="auto"/>
+        <w:jc w:val="both"/>
         <w:rPr>
           <w:rFonts w:ascii="Roboto" w:hAnsi="Roboto"/>
           <w:b/>
           <w:bCs/>
-        </w:rPr>
-        <w:t>Goal:</w:t>
-      </w:r>
-      <w:r>
-        <w:rPr>
-          <w:rFonts w:ascii="Roboto" w:hAnsi="Roboto"/>
-        </w:rPr>
-        <w:t xml:space="preserve"> Show that you can think critically about your work and plan for the future.</w:t>
-      </w:r>
-    </w:p>
-    <w:p>
-      <w:pPr>
-        <w:jc w:val="both"/>
-        <w:rPr>
-          <w:rFonts w:ascii="Roboto" w:hAnsi="Roboto"/>
-        </w:rPr>
-      </w:pPr>
-      <w:r>
-        <w:rPr>
-          <w:rFonts w:ascii="Roboto" w:hAnsi="Roboto"/>
-        </w:rPr>
-        <w:t xml:space="preserve">  </w:t>
-      </w:r>
+          <w:sz w:val="28"/>
+          <w:szCs w:val="28"/>
+        </w:rPr>
+      </w:pPr>
       <w:r>
         <w:rPr>
           <w:rFonts w:ascii="Roboto" w:hAnsi="Roboto"/>
           <w:b/>
           <w:bCs/>
-        </w:rPr>
-        <w:t>What to write:</w:t>
-      </w:r>
-      <w:r>
-        <w:rPr>
-          <w:rFonts w:ascii="Roboto" w:hAnsi="Roboto"/>
-        </w:rPr>
-        <w:t xml:space="preserve"> List and briefly describe potential new features you could add later (e.g., a blog section, dark mode, contact form).</w:t>
-      </w:r>
-    </w:p>
-    <w:p>
-      <w:pPr>
-        <w:jc w:val="both"/>
-        <w:rPr>
-          <w:rFonts w:ascii="Roboto" w:hAnsi="Roboto"/>
-        </w:rPr>
-      </w:pPr>
-    </w:p>
-    <w:p>
-      <w:pPr>
+          <w:sz w:val="28"/>
+          <w:szCs w:val="28"/>
+        </w:rPr>
+        <w:t>Future Improvements</w:t>
+      </w:r>
+    </w:p>
+    <w:p>
+      <w:pPr>
+        <w:spacing w:line="276" w:lineRule="auto"/>
+        <w:jc w:val="both"/>
+        <w:rPr>
+          <w:rFonts w:ascii="Roboto" w:hAnsi="Roboto"/>
+        </w:rPr>
+      </w:pPr>
+      <w:r>
+        <w:rPr>
+          <w:rFonts w:ascii="Roboto" w:hAnsi="Roboto"/>
+        </w:rPr>
+        <w:t>While the current version of the portfolio website successfully meets its primary objectives, several potential enhancements have been identified for future development. These improvements would add more functionality, improve user experience, and provide opportunities to demonstrate a broader range of technical skills.</w:t>
+      </w:r>
+    </w:p>
+    <w:p>
+      <w:pPr>
+        <w:pStyle w:val="ListParagraph"/>
+        <w:numPr>
+          <w:ilvl w:val="0"/>
+          <w:numId w:val="21"/>
+        </w:numPr>
+        <w:spacing w:line="276" w:lineRule="auto"/>
+        <w:jc w:val="both"/>
+        <w:rPr>
+          <w:rFonts w:ascii="Roboto" w:hAnsi="Roboto"/>
+        </w:rPr>
+      </w:pPr>
+      <w:r>
+        <w:rPr>
+          <w:rFonts w:ascii="Roboto" w:hAnsi="Roboto"/>
+        </w:rPr>
+        <w:t>Dark Mode Toggle: Implement a user-selectable dark mode. This would not only be a popular user experience feature but would also provide an opportunity to demonstrate more advanced JavaScript [9] and CSS skills, such as using CSS variables and handling user preferences with local storage.</w:t>
+      </w:r>
+    </w:p>
+    <w:p>
+      <w:pPr>
+        <w:pStyle w:val="ListParagraph"/>
+        <w:numPr>
+          <w:ilvl w:val="0"/>
+          <w:numId w:val="21"/>
+        </w:numPr>
+        <w:spacing w:line="276" w:lineRule="auto"/>
+        <w:jc w:val="both"/>
+        <w:rPr>
+          <w:rFonts w:ascii="Roboto" w:hAnsi="Roboto"/>
+        </w:rPr>
+      </w:pPr>
+      <w:r>
+        <w:rPr>
+          <w:rFonts w:ascii="Roboto" w:hAnsi="Roboto"/>
+          <w:b/>
+          <w:bCs/>
+        </w:rPr>
+        <w:t>Blog Section:</w:t>
+      </w:r>
+      <w:r>
+        <w:rPr>
+          <w:rFonts w:ascii="Roboto" w:hAnsi="Roboto"/>
+        </w:rPr>
+        <w:t xml:space="preserve"> Add a simple blog where I can write about technical projects, cybersecurity topics, and key learnings from certifications like the AZ-900. This would showcase my ongoing engagement with the tech industry and provide a platform to demonstrate my expertise in specific subjects.</w:t>
+      </w:r>
+    </w:p>
+    <w:p>
+      <w:pPr>
+        <w:pStyle w:val="ListParagraph"/>
+        <w:numPr>
+          <w:ilvl w:val="0"/>
+          <w:numId w:val="21"/>
+        </w:numPr>
+        <w:spacing w:line="276" w:lineRule="auto"/>
+        <w:jc w:val="both"/>
+        <w:rPr>
+          <w:rFonts w:ascii="Roboto" w:hAnsi="Roboto"/>
+        </w:rPr>
+      </w:pPr>
+      <w:r>
+        <w:rPr>
+          <w:rFonts w:ascii="Roboto" w:hAnsi="Roboto"/>
+        </w:rPr>
+        <w:t>Dynamic Contact Form: Upgrade the current contact section to include a functional contact form. This would involve using a serverless function, potentially hosted on Microsoft Azure [8], to process the form data and send it as an email. This would add dynamic functionality to the site and demonstrate experience with cloud services.</w:t>
+      </w:r>
+    </w:p>
+    <w:p>
+      <w:pPr>
+        <w:pStyle w:val="ListParagraph"/>
+        <w:numPr>
+          <w:ilvl w:val="0"/>
+          <w:numId w:val="21"/>
+        </w:numPr>
+        <w:spacing w:line="276" w:lineRule="auto"/>
+        <w:jc w:val="both"/>
+        <w:rPr>
+          <w:rFonts w:ascii="Roboto" w:hAnsi="Roboto"/>
+        </w:rPr>
+      </w:pPr>
+      <w:r>
+        <w:rPr>
+          <w:rFonts w:ascii="Roboto" w:hAnsi="Roboto"/>
+        </w:rPr>
+        <w:t>Project Filtering: As the number of projects grows, a filtering system could be added to allow visitors to sort projects by category (e.g., "Cybersecurity," "Web Development," "Data Analysis"). This would improve the user experience and demonstrate more advanced JavaScript [9] DOM manipulation skills.</w:t>
+      </w:r>
+    </w:p>
+    <w:p>
+      <w:pPr>
+        <w:spacing w:line="276" w:lineRule="auto"/>
         <w:jc w:val="both"/>
         <w:rPr>
           <w:rFonts w:ascii="Roboto" w:hAnsi="Roboto"/>
@@ -2498,98 +3185,543 @@
           <w:ilvl w:val="0"/>
           <w:numId w:val="2"/>
         </w:numPr>
-        <w:jc w:val="both"/>
-        <w:rPr>
-          <w:rFonts w:ascii="Roboto" w:hAnsi="Roboto"/>
-        </w:rPr>
-      </w:pPr>
-      <w:r>
-        <w:rPr>
-          <w:rFonts w:ascii="Roboto" w:hAnsi="Roboto"/>
-        </w:rPr>
-        <w:t>Conclusion and Key Learnings</w:t>
-      </w:r>
-    </w:p>
-    <w:p>
-      <w:pPr>
-        <w:jc w:val="both"/>
-        <w:rPr>
-          <w:rFonts w:ascii="Roboto" w:hAnsi="Roboto"/>
-        </w:rPr>
-      </w:pPr>
-      <w:r>
-        <w:rPr>
-          <w:rFonts w:ascii="Roboto" w:hAnsi="Roboto"/>
-        </w:rPr>
-        <w:t xml:space="preserve">  </w:t>
-      </w:r>
-      <w:r>
+        <w:spacing w:line="276" w:lineRule="auto"/>
+        <w:jc w:val="both"/>
         <w:rPr>
           <w:rFonts w:ascii="Roboto" w:hAnsi="Roboto"/>
           <w:b/>
           <w:bCs/>
-        </w:rPr>
-        <w:t>Goal:</w:t>
-      </w:r>
-      <w:r>
-        <w:rPr>
-          <w:rFonts w:ascii="Roboto" w:hAnsi="Roboto"/>
-        </w:rPr>
-        <w:t xml:space="preserve"> Summarize the project and your personal growth.</w:t>
-      </w:r>
-    </w:p>
-    <w:p>
-      <w:pPr>
-        <w:jc w:val="both"/>
-        <w:rPr>
-          <w:rFonts w:ascii="Roboto" w:hAnsi="Roboto"/>
-        </w:rPr>
-      </w:pPr>
-      <w:r>
-        <w:rPr>
-          <w:rFonts w:ascii="Roboto" w:hAnsi="Roboto"/>
-        </w:rPr>
-        <w:t xml:space="preserve">  </w:t>
-      </w:r>
+          <w:sz w:val="28"/>
+          <w:szCs w:val="28"/>
+        </w:rPr>
+      </w:pPr>
       <w:r>
         <w:rPr>
           <w:rFonts w:ascii="Roboto" w:hAnsi="Roboto"/>
           <w:b/>
           <w:bCs/>
-        </w:rPr>
-        <w:t>What to write:</w:t>
-      </w:r>
-      <w:r>
-        <w:rPr>
-          <w:rFonts w:ascii="Roboto" w:hAnsi="Roboto"/>
-        </w:rPr>
-        <w:t xml:space="preserve"> Briefly recap the project's success in meeting your initial goals and state the most valuable skills you gained or strengthened through the process.</w:t>
-      </w:r>
-    </w:p>
-    <w:p>
-      <w:pPr>
-        <w:jc w:val="both"/>
-        <w:rPr>
-          <w:rFonts w:ascii="Roboto" w:hAnsi="Roboto"/>
-        </w:rPr>
-      </w:pPr>
-    </w:p>
-    <w:p>
-      <w:pPr>
-        <w:jc w:val="both"/>
-        <w:rPr>
-          <w:rFonts w:ascii="Roboto" w:hAnsi="Roboto"/>
-        </w:rPr>
-      </w:pPr>
-    </w:p>
-    <w:p>
-      <w:pPr>
+          <w:sz w:val="28"/>
+          <w:szCs w:val="28"/>
+        </w:rPr>
+        <w:t>Conclusion and Key Learnings</w:t>
+      </w:r>
+    </w:p>
+    <w:p>
+      <w:pPr>
+        <w:spacing w:line="276" w:lineRule="auto"/>
+        <w:jc w:val="both"/>
+        <w:rPr>
+          <w:rFonts w:ascii="Roboto" w:hAnsi="Roboto"/>
+        </w:rPr>
+      </w:pPr>
+      <w:r>
+        <w:rPr>
+          <w:rFonts w:ascii="Roboto" w:hAnsi="Roboto"/>
+        </w:rPr>
+        <w:t xml:space="preserve">The personal portfolio website project successfully met all its initial objectives. </w:t>
+      </w:r>
+      <w:r>
+        <w:rPr>
+          <w:rFonts w:ascii="Roboto" w:hAnsi="Roboto"/>
+        </w:rPr>
+        <w:t>The result</w:t>
+      </w:r>
+      <w:r>
+        <w:rPr>
+          <w:rFonts w:ascii="Roboto" w:hAnsi="Roboto"/>
+        </w:rPr>
+        <w:t xml:space="preserve"> is a clean, fully responsive, and professionally branded website that serves as a central hub for my professional profile. It effectively showcases my technical projects and skills, providing a dynamic and interactive alternative to a traditional resume.</w:t>
+      </w:r>
+    </w:p>
+    <w:p>
+      <w:pPr>
+        <w:spacing w:line="276" w:lineRule="auto"/>
+        <w:jc w:val="both"/>
+        <w:rPr>
+          <w:rFonts w:ascii="Roboto" w:hAnsi="Roboto"/>
+        </w:rPr>
+      </w:pPr>
+      <w:r>
+        <w:rPr>
+          <w:rFonts w:ascii="Roboto" w:hAnsi="Roboto"/>
+        </w:rPr>
+        <w:t>The process of building this website from planning to deployment was a valuable learning experience that strengthened a range of technical and professional skills:</w:t>
+      </w:r>
+    </w:p>
+    <w:p>
+      <w:pPr>
+        <w:pStyle w:val="ListParagraph"/>
+        <w:numPr>
+          <w:ilvl w:val="0"/>
+          <w:numId w:val="23"/>
+        </w:numPr>
+        <w:spacing w:line="276" w:lineRule="auto"/>
+        <w:jc w:val="both"/>
+        <w:rPr>
+          <w:rFonts w:ascii="Roboto" w:hAnsi="Roboto"/>
+        </w:rPr>
+      </w:pPr>
+      <w:r>
+        <w:rPr>
+          <w:rFonts w:ascii="Roboto" w:hAnsi="Roboto"/>
+        </w:rPr>
+        <w:t>Responsive Web Design: Gained significant practical experience in implementing a mobile-first design philosophy using modern CSS techniques like Flexbox and media queries [7] to ensure a seamless user experience across all devices.</w:t>
+      </w:r>
+    </w:p>
+    <w:p>
+      <w:pPr>
+        <w:pStyle w:val="ListParagraph"/>
+        <w:numPr>
+          <w:ilvl w:val="0"/>
+          <w:numId w:val="23"/>
+        </w:numPr>
+        <w:spacing w:line="276" w:lineRule="auto"/>
+        <w:jc w:val="both"/>
+        <w:rPr>
+          <w:rFonts w:ascii="Roboto" w:hAnsi="Roboto"/>
+        </w:rPr>
+      </w:pPr>
+      <w:r>
+        <w:rPr>
+          <w:rFonts w:ascii="Roboto" w:hAnsi="Roboto"/>
+          <w:b/>
+          <w:bCs/>
+        </w:rPr>
+        <w:t>Version Control Workflow:</w:t>
+      </w:r>
+      <w:r>
+        <w:rPr>
+          <w:rFonts w:ascii="Roboto" w:hAnsi="Roboto"/>
+        </w:rPr>
+        <w:t xml:space="preserve"> Solidified my understanding of </w:t>
+      </w:r>
+      <w:r>
+        <w:rPr>
+          <w:rFonts w:ascii="Roboto" w:hAnsi="Roboto"/>
+          <w:b/>
+          <w:bCs/>
+        </w:rPr>
+        <w:t>Git</w:t>
+      </w:r>
+      <w:r>
+        <w:rPr>
+          <w:rFonts w:ascii="Roboto" w:hAnsi="Roboto"/>
+        </w:rPr>
+        <w:t xml:space="preserve"> and GitHub by managing the project through a standard workflow of committing changes, pushing to a remote repository, and deploying directly from the main branch.</w:t>
+      </w:r>
+    </w:p>
+    <w:p>
+      <w:pPr>
+        <w:pStyle w:val="ListParagraph"/>
+        <w:numPr>
+          <w:ilvl w:val="0"/>
+          <w:numId w:val="23"/>
+        </w:numPr>
+        <w:spacing w:line="276" w:lineRule="auto"/>
+        <w:jc w:val="both"/>
+        <w:rPr>
+          <w:rFonts w:ascii="Roboto" w:hAnsi="Roboto"/>
+        </w:rPr>
+      </w:pPr>
+      <w:r>
+        <w:rPr>
+          <w:rFonts w:ascii="Roboto" w:hAnsi="Roboto"/>
+          <w:b/>
+          <w:bCs/>
+        </w:rPr>
+        <w:lastRenderedPageBreak/>
+        <w:t>End-to-End Project Management:</w:t>
+      </w:r>
+      <w:r>
+        <w:rPr>
+          <w:rFonts w:ascii="Roboto" w:hAnsi="Roboto"/>
+        </w:rPr>
+        <w:t xml:space="preserve"> This project provided hands-on experience in managing a project through its entire lifecycle, from the initial blueprint and design phase to development, debugging, and final deployment.</w:t>
+      </w:r>
+    </w:p>
+    <w:p>
+      <w:pPr>
+        <w:pStyle w:val="ListParagraph"/>
+        <w:numPr>
+          <w:ilvl w:val="0"/>
+          <w:numId w:val="23"/>
+        </w:numPr>
+        <w:spacing w:line="276" w:lineRule="auto"/>
+        <w:jc w:val="both"/>
+        <w:rPr>
+          <w:rFonts w:ascii="Roboto" w:hAnsi="Roboto"/>
+        </w:rPr>
+      </w:pPr>
+      <w:r>
+        <w:rPr>
+          <w:rFonts w:ascii="Roboto" w:hAnsi="Roboto"/>
+          <w:b/>
+          <w:bCs/>
+        </w:rPr>
+        <w:t>Technical Problem-Solving:</w:t>
+      </w:r>
+      <w:r>
+        <w:rPr>
+          <w:rFonts w:ascii="Roboto" w:hAnsi="Roboto"/>
+        </w:rPr>
+        <w:t xml:space="preserve"> Enhanced my debugging skills by using browser developer tools to diagnose and resolve layout and styling issues, reinforcing a systematic approach to troubleshooting.</w:t>
+      </w:r>
+    </w:p>
+    <w:p>
+      <w:pPr>
+        <w:spacing w:line="276" w:lineRule="auto"/>
+        <w:jc w:val="both"/>
+        <w:rPr>
+          <w:rFonts w:ascii="Roboto" w:hAnsi="Roboto"/>
+        </w:rPr>
+      </w:pPr>
+    </w:p>
+    <w:p>
+      <w:pPr>
+        <w:spacing w:line="276" w:lineRule="auto"/>
+        <w:jc w:val="both"/>
+        <w:rPr>
+          <w:rFonts w:ascii="Roboto" w:hAnsi="Roboto"/>
+        </w:rPr>
+      </w:pPr>
+    </w:p>
+    <w:p>
+      <w:pPr>
+        <w:spacing w:line="276" w:lineRule="auto"/>
+        <w:jc w:val="both"/>
+        <w:rPr>
+          <w:rFonts w:ascii="Roboto" w:hAnsi="Roboto"/>
+        </w:rPr>
+      </w:pPr>
+    </w:p>
+    <w:p>
+      <w:pPr>
+        <w:spacing w:line="276" w:lineRule="auto"/>
+        <w:jc w:val="both"/>
+        <w:rPr>
+          <w:rFonts w:ascii="Roboto" w:hAnsi="Roboto"/>
+        </w:rPr>
+      </w:pPr>
+    </w:p>
+    <w:p>
+      <w:pPr>
+        <w:spacing w:line="276" w:lineRule="auto"/>
+        <w:jc w:val="both"/>
+        <w:rPr>
+          <w:rFonts w:ascii="Roboto" w:hAnsi="Roboto"/>
+        </w:rPr>
+      </w:pPr>
+    </w:p>
+    <w:p>
+      <w:pPr>
+        <w:spacing w:line="276" w:lineRule="auto"/>
+        <w:jc w:val="both"/>
+        <w:rPr>
+          <w:rFonts w:ascii="Roboto" w:hAnsi="Roboto"/>
+        </w:rPr>
+      </w:pPr>
+    </w:p>
+    <w:p>
+      <w:pPr>
+        <w:spacing w:line="276" w:lineRule="auto"/>
+        <w:jc w:val="both"/>
+        <w:rPr>
+          <w:rFonts w:ascii="Roboto" w:hAnsi="Roboto"/>
+        </w:rPr>
+      </w:pPr>
+    </w:p>
+    <w:p>
+      <w:pPr>
+        <w:spacing w:line="276" w:lineRule="auto"/>
+        <w:jc w:val="both"/>
+        <w:rPr>
+          <w:rFonts w:ascii="Roboto" w:hAnsi="Roboto"/>
+        </w:rPr>
+      </w:pPr>
+    </w:p>
+    <w:p>
+      <w:pPr>
+        <w:spacing w:line="276" w:lineRule="auto"/>
+        <w:jc w:val="both"/>
+        <w:rPr>
+          <w:rFonts w:ascii="Roboto" w:hAnsi="Roboto"/>
+        </w:rPr>
+      </w:pPr>
+    </w:p>
+    <w:p>
+      <w:pPr>
+        <w:spacing w:line="276" w:lineRule="auto"/>
+        <w:jc w:val="both"/>
+        <w:rPr>
+          <w:rFonts w:ascii="Roboto" w:hAnsi="Roboto"/>
+        </w:rPr>
+      </w:pPr>
+    </w:p>
+    <w:p>
+      <w:pPr>
+        <w:spacing w:line="276" w:lineRule="auto"/>
+        <w:jc w:val="both"/>
+        <w:rPr>
+          <w:rFonts w:ascii="Roboto" w:hAnsi="Roboto"/>
+        </w:rPr>
+      </w:pPr>
+    </w:p>
+    <w:p>
+      <w:pPr>
+        <w:spacing w:line="276" w:lineRule="auto"/>
+        <w:jc w:val="both"/>
+        <w:rPr>
+          <w:rFonts w:ascii="Roboto" w:hAnsi="Roboto"/>
+        </w:rPr>
+      </w:pPr>
+    </w:p>
+    <w:p>
+      <w:pPr>
+        <w:spacing w:line="276" w:lineRule="auto"/>
+        <w:jc w:val="both"/>
+        <w:rPr>
+          <w:rFonts w:ascii="Roboto" w:hAnsi="Roboto"/>
+        </w:rPr>
+      </w:pPr>
+    </w:p>
+    <w:p>
+      <w:pPr>
+        <w:spacing w:line="276" w:lineRule="auto"/>
+        <w:jc w:val="both"/>
+        <w:rPr>
+          <w:rFonts w:ascii="Roboto" w:hAnsi="Roboto"/>
+        </w:rPr>
+      </w:pPr>
+    </w:p>
+    <w:p>
+      <w:pPr>
+        <w:spacing w:line="276" w:lineRule="auto"/>
+        <w:jc w:val="both"/>
+        <w:rPr>
+          <w:rFonts w:ascii="Roboto" w:hAnsi="Roboto"/>
+        </w:rPr>
+      </w:pPr>
+    </w:p>
+    <w:p>
+      <w:pPr>
+        <w:spacing w:line="276" w:lineRule="auto"/>
+        <w:jc w:val="both"/>
+        <w:rPr>
+          <w:rFonts w:ascii="Roboto" w:hAnsi="Roboto"/>
+        </w:rPr>
+      </w:pPr>
+    </w:p>
+    <w:p>
+      <w:pPr>
+        <w:spacing w:line="276" w:lineRule="auto"/>
+        <w:jc w:val="both"/>
+        <w:rPr>
+          <w:rFonts w:ascii="Roboto" w:hAnsi="Roboto"/>
+        </w:rPr>
+      </w:pPr>
+    </w:p>
+    <w:p>
+      <w:pPr>
+        <w:spacing w:line="276" w:lineRule="auto"/>
+        <w:jc w:val="both"/>
+        <w:rPr>
+          <w:rFonts w:ascii="Roboto" w:hAnsi="Roboto"/>
+        </w:rPr>
+      </w:pPr>
+    </w:p>
+    <w:p>
+      <w:pPr>
+        <w:spacing w:line="276" w:lineRule="auto"/>
+        <w:jc w:val="both"/>
+        <w:rPr>
+          <w:rFonts w:ascii="Roboto" w:hAnsi="Roboto"/>
+        </w:rPr>
+      </w:pPr>
+    </w:p>
+    <w:p>
+      <w:pPr>
+        <w:spacing w:line="276" w:lineRule="auto"/>
+        <w:jc w:val="both"/>
+        <w:rPr>
+          <w:rFonts w:ascii="Roboto" w:hAnsi="Roboto"/>
+        </w:rPr>
+      </w:pPr>
+    </w:p>
+    <w:p>
+      <w:pPr>
+        <w:spacing w:line="276" w:lineRule="auto"/>
+        <w:jc w:val="both"/>
+        <w:rPr>
+          <w:rFonts w:ascii="Roboto" w:hAnsi="Roboto"/>
+        </w:rPr>
+      </w:pPr>
+    </w:p>
+    <w:p>
+      <w:pPr>
+        <w:spacing w:line="276" w:lineRule="auto"/>
+        <w:jc w:val="both"/>
+        <w:rPr>
+          <w:rFonts w:ascii="Roboto" w:hAnsi="Roboto"/>
+        </w:rPr>
+      </w:pPr>
+    </w:p>
+    <w:p>
+      <w:pPr>
+        <w:spacing w:line="276" w:lineRule="auto"/>
         <w:jc w:val="both"/>
         <w:rPr>
           <w:rFonts w:ascii="Roboto" w:hAnsi="Roboto"/>
           <w:lang w:val="en-US"/>
         </w:rPr>
       </w:pPr>
+    </w:p>
+    <w:p>
+      <w:pPr>
+        <w:pStyle w:val="Heading1"/>
+        <w:spacing w:line="276" w:lineRule="auto"/>
+        <w:rPr>
+          <w:rFonts w:ascii="Roboto" w:hAnsi="Roboto"/>
+          <w:b/>
+          <w:bCs/>
+          <w:color w:val="auto"/>
+        </w:rPr>
+      </w:pPr>
+      <w:r>
+        <w:rPr>
+          <w:rFonts w:ascii="Roboto" w:hAnsi="Roboto"/>
+          <w:b/>
+          <w:bCs/>
+          <w:color w:val="auto"/>
+        </w:rPr>
+        <w:lastRenderedPageBreak/>
+        <w:t>References</w:t>
+      </w:r>
+    </w:p>
+    <w:p>
+      <w:pPr>
+        <w:spacing w:line="276" w:lineRule="auto"/>
+        <w:rPr>
+          <w:rFonts w:ascii="Roboto" w:hAnsi="Roboto"/>
+        </w:rPr>
+      </w:pPr>
+      <w:r>
+        <w:rPr>
+          <w:rFonts w:ascii="Roboto" w:hAnsi="Roboto"/>
+        </w:rPr>
+        <w:t>[1] W3C, *HTML5 Specification*. World Wide Web Consortium, 2017. [Online]. Available: https://www.w3.org/TR/html5/</w:t>
+      </w:r>
+    </w:p>
+    <w:p>
+      <w:pPr>
+        <w:spacing w:line="276" w:lineRule="auto"/>
+        <w:rPr>
+          <w:rFonts w:ascii="Roboto" w:hAnsi="Roboto"/>
+        </w:rPr>
+      </w:pPr>
+      <w:r>
+        <w:rPr>
+          <w:rFonts w:ascii="Roboto" w:hAnsi="Roboto"/>
+        </w:rPr>
+        <w:t>[2] MDN Web Docs, *Responsive Design*. Mozilla Developer Network, 2024. [Online]. Available: https://developer.mozilla.org/en-US/docs/Learn/CSS/CSS_layout/Responsive_Design</w:t>
+      </w:r>
+    </w:p>
+    <w:p>
+      <w:pPr>
+        <w:spacing w:line="276" w:lineRule="auto"/>
+        <w:rPr>
+          <w:rFonts w:ascii="Roboto" w:hAnsi="Roboto"/>
+        </w:rPr>
+      </w:pPr>
+      <w:r>
+        <w:rPr>
+          <w:rFonts w:ascii="Roboto" w:hAnsi="Roboto"/>
+        </w:rPr>
+        <w:t>[3] S. Chacon and B. Straub, *Pro Git*, 2nd ed. Apress, 2014. [Online]. Available: https://git-scm.com/book/en/v2</w:t>
+      </w:r>
+    </w:p>
+    <w:p>
+      <w:pPr>
+        <w:spacing w:line="276" w:lineRule="auto"/>
+        <w:rPr>
+          <w:rFonts w:ascii="Roboto" w:hAnsi="Roboto"/>
+        </w:rPr>
+      </w:pPr>
+      <w:r>
+        <w:rPr>
+          <w:rFonts w:ascii="Roboto" w:hAnsi="Roboto"/>
+        </w:rPr>
+        <w:t>[4] GitHub Docs, *GitHub Pages*. GitHub, 2024. [Online]. Available: https://docs.github.com/pages</w:t>
+      </w:r>
+    </w:p>
+    <w:p>
+      <w:pPr>
+        <w:spacing w:line="276" w:lineRule="auto"/>
+        <w:rPr>
+          <w:rFonts w:ascii="Roboto" w:hAnsi="Roboto"/>
+        </w:rPr>
+      </w:pPr>
+      <w:r>
+        <w:rPr>
+          <w:rFonts w:ascii="Roboto" w:hAnsi="Roboto"/>
+        </w:rPr>
+        <w:t>[5] Visual Studio Code Docs, *Visual Studio Code Documentation*. Microsoft, 2024. [Online]. Available: https://code.visualstudio.com/docs</w:t>
+      </w:r>
+    </w:p>
+    <w:p>
+      <w:pPr>
+        <w:spacing w:line="276" w:lineRule="auto"/>
+        <w:rPr>
+          <w:rFonts w:ascii="Roboto" w:hAnsi="Roboto"/>
+        </w:rPr>
+      </w:pPr>
+      <w:r>
+        <w:rPr>
+          <w:rFonts w:ascii="Roboto" w:hAnsi="Roboto"/>
+        </w:rPr>
+        <w:t>[6] MDN Web Docs, *CSS Flexible Box Layout (Flexbox)*. Mozilla, 2024. [Online]. Available: https://developer.mozilla.org/en-US/docs/Web/CSS/CSS_Flexible_Box_Layout</w:t>
+      </w:r>
+    </w:p>
+    <w:p>
+      <w:pPr>
+        <w:spacing w:line="276" w:lineRule="auto"/>
+        <w:rPr>
+          <w:rFonts w:ascii="Roboto" w:hAnsi="Roboto"/>
+        </w:rPr>
+      </w:pPr>
+      <w:r>
+        <w:rPr>
+          <w:rFonts w:ascii="Roboto" w:hAnsi="Roboto"/>
+        </w:rPr>
+        <w:t>[7] MDN Web Docs, *Using Media Queries*. Mozilla, 2024. [Online]. Available: https://developer.mozilla.org/en-US/docs/Web/CSS/Media_Queries/Using_media_queries</w:t>
+      </w:r>
+    </w:p>
+    <w:p>
+      <w:pPr>
+        <w:spacing w:line="276" w:lineRule="auto"/>
+        <w:rPr>
+          <w:rFonts w:ascii="Roboto" w:hAnsi="Roboto"/>
+        </w:rPr>
+      </w:pPr>
+      <w:r>
+        <w:rPr>
+          <w:rFonts w:ascii="Roboto" w:hAnsi="Roboto"/>
+        </w:rPr>
+        <w:t>[8] Microsoft Azure Docs, *Azure Functions Overview*. Microsoft, 2024. [Online]. Available: https://learn.microsoft.com/azure/azure-functions/</w:t>
+      </w:r>
+    </w:p>
+    <w:p>
+      <w:pPr>
+        <w:spacing w:line="276" w:lineRule="auto"/>
+        <w:rPr>
+          <w:rFonts w:ascii="Roboto" w:hAnsi="Roboto"/>
+        </w:rPr>
+      </w:pPr>
+      <w:r>
+        <w:rPr>
+          <w:rFonts w:ascii="Roboto" w:hAnsi="Roboto"/>
+        </w:rPr>
+        <w:t>[9] MDN Web Docs, *JavaScript Guide*. Mozilla, 2024. [Online]. Available: https://developer.mozilla.org/en-US/docs/Web/JavaScript/Guide</w:t>
+      </w:r>
     </w:p>
     <w:sectPr>
       <w:pgSz w:w="11906" w:h="16838"/>
@@ -3454,6 +4586,119 @@
     </w:lvl>
   </w:abstractNum>
   <w:abstractNum w:abstractNumId="7" w15:restartNumberingAfterBreak="0">
+    <w:nsid w:val="214A54D4"/>
+    <w:multiLevelType w:val="hybridMultilevel"/>
+    <w:tmpl w:val="354E6C96"/>
+    <w:lvl w:ilvl="0" w:tplc="0C090001">
+      <w:start w:val="1"/>
+      <w:numFmt w:val="bullet"/>
+      <w:lvlText w:val=""/>
+      <w:lvlJc w:val="left"/>
+      <w:pPr>
+        <w:ind w:left="720" w:hanging="360"/>
+      </w:pPr>
+      <w:rPr>
+        <w:rFonts w:ascii="Symbol" w:hAnsi="Symbol" w:hint="default"/>
+      </w:rPr>
+    </w:lvl>
+    <w:lvl w:ilvl="1" w:tplc="0C090003" w:tentative="1">
+      <w:start w:val="1"/>
+      <w:numFmt w:val="bullet"/>
+      <w:lvlText w:val="o"/>
+      <w:lvlJc w:val="left"/>
+      <w:pPr>
+        <w:ind w:left="1440" w:hanging="360"/>
+      </w:pPr>
+      <w:rPr>
+        <w:rFonts w:ascii="Courier New" w:hAnsi="Courier New" w:cs="Courier New" w:hint="default"/>
+      </w:rPr>
+    </w:lvl>
+    <w:lvl w:ilvl="2" w:tplc="0C090005" w:tentative="1">
+      <w:start w:val="1"/>
+      <w:numFmt w:val="bullet"/>
+      <w:lvlText w:val=""/>
+      <w:lvlJc w:val="left"/>
+      <w:pPr>
+        <w:ind w:left="2160" w:hanging="360"/>
+      </w:pPr>
+      <w:rPr>
+        <w:rFonts w:ascii="Wingdings" w:hAnsi="Wingdings" w:hint="default"/>
+      </w:rPr>
+    </w:lvl>
+    <w:lvl w:ilvl="3" w:tplc="0C090001" w:tentative="1">
+      <w:start w:val="1"/>
+      <w:numFmt w:val="bullet"/>
+      <w:lvlText w:val=""/>
+      <w:lvlJc w:val="left"/>
+      <w:pPr>
+        <w:ind w:left="2880" w:hanging="360"/>
+      </w:pPr>
+      <w:rPr>
+        <w:rFonts w:ascii="Symbol" w:hAnsi="Symbol" w:hint="default"/>
+      </w:rPr>
+    </w:lvl>
+    <w:lvl w:ilvl="4" w:tplc="0C090003" w:tentative="1">
+      <w:start w:val="1"/>
+      <w:numFmt w:val="bullet"/>
+      <w:lvlText w:val="o"/>
+      <w:lvlJc w:val="left"/>
+      <w:pPr>
+        <w:ind w:left="3600" w:hanging="360"/>
+      </w:pPr>
+      <w:rPr>
+        <w:rFonts w:ascii="Courier New" w:hAnsi="Courier New" w:cs="Courier New" w:hint="default"/>
+      </w:rPr>
+    </w:lvl>
+    <w:lvl w:ilvl="5" w:tplc="0C090005" w:tentative="1">
+      <w:start w:val="1"/>
+      <w:numFmt w:val="bullet"/>
+      <w:lvlText w:val=""/>
+      <w:lvlJc w:val="left"/>
+      <w:pPr>
+        <w:ind w:left="4320" w:hanging="360"/>
+      </w:pPr>
+      <w:rPr>
+        <w:rFonts w:ascii="Wingdings" w:hAnsi="Wingdings" w:hint="default"/>
+      </w:rPr>
+    </w:lvl>
+    <w:lvl w:ilvl="6" w:tplc="0C090001" w:tentative="1">
+      <w:start w:val="1"/>
+      <w:numFmt w:val="bullet"/>
+      <w:lvlText w:val=""/>
+      <w:lvlJc w:val="left"/>
+      <w:pPr>
+        <w:ind w:left="5040" w:hanging="360"/>
+      </w:pPr>
+      <w:rPr>
+        <w:rFonts w:ascii="Symbol" w:hAnsi="Symbol" w:hint="default"/>
+      </w:rPr>
+    </w:lvl>
+    <w:lvl w:ilvl="7" w:tplc="0C090003" w:tentative="1">
+      <w:start w:val="1"/>
+      <w:numFmt w:val="bullet"/>
+      <w:lvlText w:val="o"/>
+      <w:lvlJc w:val="left"/>
+      <w:pPr>
+        <w:ind w:left="5760" w:hanging="360"/>
+      </w:pPr>
+      <w:rPr>
+        <w:rFonts w:ascii="Courier New" w:hAnsi="Courier New" w:cs="Courier New" w:hint="default"/>
+      </w:rPr>
+    </w:lvl>
+    <w:lvl w:ilvl="8" w:tplc="0C090005" w:tentative="1">
+      <w:start w:val="1"/>
+      <w:numFmt w:val="bullet"/>
+      <w:lvlText w:val=""/>
+      <w:lvlJc w:val="left"/>
+      <w:pPr>
+        <w:ind w:left="6480" w:hanging="360"/>
+      </w:pPr>
+      <w:rPr>
+        <w:rFonts w:ascii="Wingdings" w:hAnsi="Wingdings" w:hint="default"/>
+      </w:rPr>
+    </w:lvl>
+  </w:abstractNum>
+  <w:abstractNum w:abstractNumId="8" w15:restartNumberingAfterBreak="0">
     <w:nsid w:val="21683E9A"/>
     <w:multiLevelType w:val="hybridMultilevel"/>
     <w:tmpl w:val="72E419FA"/>
@@ -3566,7 +4811,7 @@
       </w:rPr>
     </w:lvl>
   </w:abstractNum>
-  <w:abstractNum w:abstractNumId="8" w15:restartNumberingAfterBreak="0">
+  <w:abstractNum w:abstractNumId="9" w15:restartNumberingAfterBreak="0">
     <w:nsid w:val="23C91451"/>
     <w:multiLevelType w:val="hybridMultilevel"/>
     <w:tmpl w:val="35ECF9B2"/>
@@ -3679,7 +4924,269 @@
       </w:rPr>
     </w:lvl>
   </w:abstractNum>
-  <w:abstractNum w:abstractNumId="9" w15:restartNumberingAfterBreak="0">
+  <w:abstractNum w:abstractNumId="10" w15:restartNumberingAfterBreak="0">
+    <w:nsid w:val="33921667"/>
+    <w:multiLevelType w:val="multilevel"/>
+    <w:tmpl w:val="6492C42C"/>
+    <w:lvl w:ilvl="0">
+      <w:start w:val="1"/>
+      <w:numFmt w:val="bullet"/>
+      <w:lvlText w:val=""/>
+      <w:lvlJc w:val="left"/>
+      <w:pPr>
+        <w:tabs>
+          <w:tab w:val="num" w:pos="720"/>
+        </w:tabs>
+        <w:ind w:left="720" w:hanging="360"/>
+      </w:pPr>
+      <w:rPr>
+        <w:rFonts w:ascii="Symbol" w:hAnsi="Symbol" w:hint="default"/>
+        <w:sz w:val="20"/>
+      </w:rPr>
+    </w:lvl>
+    <w:lvl w:ilvl="1" w:tentative="1">
+      <w:start w:val="1"/>
+      <w:numFmt w:val="bullet"/>
+      <w:lvlText w:val="o"/>
+      <w:lvlJc w:val="left"/>
+      <w:pPr>
+        <w:tabs>
+          <w:tab w:val="num" w:pos="1440"/>
+        </w:tabs>
+        <w:ind w:left="1440" w:hanging="360"/>
+      </w:pPr>
+      <w:rPr>
+        <w:rFonts w:ascii="Courier New" w:hAnsi="Courier New" w:hint="default"/>
+        <w:sz w:val="20"/>
+      </w:rPr>
+    </w:lvl>
+    <w:lvl w:ilvl="2" w:tentative="1">
+      <w:start w:val="1"/>
+      <w:numFmt w:val="bullet"/>
+      <w:lvlText w:val=""/>
+      <w:lvlJc w:val="left"/>
+      <w:pPr>
+        <w:tabs>
+          <w:tab w:val="num" w:pos="2160"/>
+        </w:tabs>
+        <w:ind w:left="2160" w:hanging="360"/>
+      </w:pPr>
+      <w:rPr>
+        <w:rFonts w:ascii="Wingdings" w:hAnsi="Wingdings" w:hint="default"/>
+        <w:sz w:val="20"/>
+      </w:rPr>
+    </w:lvl>
+    <w:lvl w:ilvl="3" w:tentative="1">
+      <w:start w:val="1"/>
+      <w:numFmt w:val="bullet"/>
+      <w:lvlText w:val=""/>
+      <w:lvlJc w:val="left"/>
+      <w:pPr>
+        <w:tabs>
+          <w:tab w:val="num" w:pos="2880"/>
+        </w:tabs>
+        <w:ind w:left="2880" w:hanging="360"/>
+      </w:pPr>
+      <w:rPr>
+        <w:rFonts w:ascii="Wingdings" w:hAnsi="Wingdings" w:hint="default"/>
+        <w:sz w:val="20"/>
+      </w:rPr>
+    </w:lvl>
+    <w:lvl w:ilvl="4" w:tentative="1">
+      <w:start w:val="1"/>
+      <w:numFmt w:val="bullet"/>
+      <w:lvlText w:val=""/>
+      <w:lvlJc w:val="left"/>
+      <w:pPr>
+        <w:tabs>
+          <w:tab w:val="num" w:pos="3600"/>
+        </w:tabs>
+        <w:ind w:left="3600" w:hanging="360"/>
+      </w:pPr>
+      <w:rPr>
+        <w:rFonts w:ascii="Wingdings" w:hAnsi="Wingdings" w:hint="default"/>
+        <w:sz w:val="20"/>
+      </w:rPr>
+    </w:lvl>
+    <w:lvl w:ilvl="5" w:tentative="1">
+      <w:start w:val="1"/>
+      <w:numFmt w:val="bullet"/>
+      <w:lvlText w:val=""/>
+      <w:lvlJc w:val="left"/>
+      <w:pPr>
+        <w:tabs>
+          <w:tab w:val="num" w:pos="4320"/>
+        </w:tabs>
+        <w:ind w:left="4320" w:hanging="360"/>
+      </w:pPr>
+      <w:rPr>
+        <w:rFonts w:ascii="Wingdings" w:hAnsi="Wingdings" w:hint="default"/>
+        <w:sz w:val="20"/>
+      </w:rPr>
+    </w:lvl>
+    <w:lvl w:ilvl="6" w:tentative="1">
+      <w:start w:val="1"/>
+      <w:numFmt w:val="bullet"/>
+      <w:lvlText w:val=""/>
+      <w:lvlJc w:val="left"/>
+      <w:pPr>
+        <w:tabs>
+          <w:tab w:val="num" w:pos="5040"/>
+        </w:tabs>
+        <w:ind w:left="5040" w:hanging="360"/>
+      </w:pPr>
+      <w:rPr>
+        <w:rFonts w:ascii="Wingdings" w:hAnsi="Wingdings" w:hint="default"/>
+        <w:sz w:val="20"/>
+      </w:rPr>
+    </w:lvl>
+    <w:lvl w:ilvl="7" w:tentative="1">
+      <w:start w:val="1"/>
+      <w:numFmt w:val="bullet"/>
+      <w:lvlText w:val=""/>
+      <w:lvlJc w:val="left"/>
+      <w:pPr>
+        <w:tabs>
+          <w:tab w:val="num" w:pos="5760"/>
+        </w:tabs>
+        <w:ind w:left="5760" w:hanging="360"/>
+      </w:pPr>
+      <w:rPr>
+        <w:rFonts w:ascii="Wingdings" w:hAnsi="Wingdings" w:hint="default"/>
+        <w:sz w:val="20"/>
+      </w:rPr>
+    </w:lvl>
+    <w:lvl w:ilvl="8" w:tentative="1">
+      <w:start w:val="1"/>
+      <w:numFmt w:val="bullet"/>
+      <w:lvlText w:val=""/>
+      <w:lvlJc w:val="left"/>
+      <w:pPr>
+        <w:tabs>
+          <w:tab w:val="num" w:pos="6480"/>
+        </w:tabs>
+        <w:ind w:left="6480" w:hanging="360"/>
+      </w:pPr>
+      <w:rPr>
+        <w:rFonts w:ascii="Wingdings" w:hAnsi="Wingdings" w:hint="default"/>
+        <w:sz w:val="20"/>
+      </w:rPr>
+    </w:lvl>
+  </w:abstractNum>
+  <w:abstractNum w:abstractNumId="11" w15:restartNumberingAfterBreak="0">
+    <w:nsid w:val="369F37A3"/>
+    <w:multiLevelType w:val="hybridMultilevel"/>
+    <w:tmpl w:val="3E887512"/>
+    <w:lvl w:ilvl="0" w:tplc="0C090001">
+      <w:start w:val="1"/>
+      <w:numFmt w:val="bullet"/>
+      <w:lvlText w:val=""/>
+      <w:lvlJc w:val="left"/>
+      <w:pPr>
+        <w:ind w:left="720" w:hanging="360"/>
+      </w:pPr>
+      <w:rPr>
+        <w:rFonts w:ascii="Symbol" w:hAnsi="Symbol" w:hint="default"/>
+      </w:rPr>
+    </w:lvl>
+    <w:lvl w:ilvl="1" w:tplc="0C090003" w:tentative="1">
+      <w:start w:val="1"/>
+      <w:numFmt w:val="bullet"/>
+      <w:lvlText w:val="o"/>
+      <w:lvlJc w:val="left"/>
+      <w:pPr>
+        <w:ind w:left="1440" w:hanging="360"/>
+      </w:pPr>
+      <w:rPr>
+        <w:rFonts w:ascii="Courier New" w:hAnsi="Courier New" w:cs="Courier New" w:hint="default"/>
+      </w:rPr>
+    </w:lvl>
+    <w:lvl w:ilvl="2" w:tplc="0C090005" w:tentative="1">
+      <w:start w:val="1"/>
+      <w:numFmt w:val="bullet"/>
+      <w:lvlText w:val=""/>
+      <w:lvlJc w:val="left"/>
+      <w:pPr>
+        <w:ind w:left="2160" w:hanging="360"/>
+      </w:pPr>
+      <w:rPr>
+        <w:rFonts w:ascii="Wingdings" w:hAnsi="Wingdings" w:hint="default"/>
+      </w:rPr>
+    </w:lvl>
+    <w:lvl w:ilvl="3" w:tplc="0C090001" w:tentative="1">
+      <w:start w:val="1"/>
+      <w:numFmt w:val="bullet"/>
+      <w:lvlText w:val=""/>
+      <w:lvlJc w:val="left"/>
+      <w:pPr>
+        <w:ind w:left="2880" w:hanging="360"/>
+      </w:pPr>
+      <w:rPr>
+        <w:rFonts w:ascii="Symbol" w:hAnsi="Symbol" w:hint="default"/>
+      </w:rPr>
+    </w:lvl>
+    <w:lvl w:ilvl="4" w:tplc="0C090003" w:tentative="1">
+      <w:start w:val="1"/>
+      <w:numFmt w:val="bullet"/>
+      <w:lvlText w:val="o"/>
+      <w:lvlJc w:val="left"/>
+      <w:pPr>
+        <w:ind w:left="3600" w:hanging="360"/>
+      </w:pPr>
+      <w:rPr>
+        <w:rFonts w:ascii="Courier New" w:hAnsi="Courier New" w:cs="Courier New" w:hint="default"/>
+      </w:rPr>
+    </w:lvl>
+    <w:lvl w:ilvl="5" w:tplc="0C090005" w:tentative="1">
+      <w:start w:val="1"/>
+      <w:numFmt w:val="bullet"/>
+      <w:lvlText w:val=""/>
+      <w:lvlJc w:val="left"/>
+      <w:pPr>
+        <w:ind w:left="4320" w:hanging="360"/>
+      </w:pPr>
+      <w:rPr>
+        <w:rFonts w:ascii="Wingdings" w:hAnsi="Wingdings" w:hint="default"/>
+      </w:rPr>
+    </w:lvl>
+    <w:lvl w:ilvl="6" w:tplc="0C090001" w:tentative="1">
+      <w:start w:val="1"/>
+      <w:numFmt w:val="bullet"/>
+      <w:lvlText w:val=""/>
+      <w:lvlJc w:val="left"/>
+      <w:pPr>
+        <w:ind w:left="5040" w:hanging="360"/>
+      </w:pPr>
+      <w:rPr>
+        <w:rFonts w:ascii="Symbol" w:hAnsi="Symbol" w:hint="default"/>
+      </w:rPr>
+    </w:lvl>
+    <w:lvl w:ilvl="7" w:tplc="0C090003" w:tentative="1">
+      <w:start w:val="1"/>
+      <w:numFmt w:val="bullet"/>
+      <w:lvlText w:val="o"/>
+      <w:lvlJc w:val="left"/>
+      <w:pPr>
+        <w:ind w:left="5760" w:hanging="360"/>
+      </w:pPr>
+      <w:rPr>
+        <w:rFonts w:ascii="Courier New" w:hAnsi="Courier New" w:cs="Courier New" w:hint="default"/>
+      </w:rPr>
+    </w:lvl>
+    <w:lvl w:ilvl="8" w:tplc="0C090005" w:tentative="1">
+      <w:start w:val="1"/>
+      <w:numFmt w:val="bullet"/>
+      <w:lvlText w:val=""/>
+      <w:lvlJc w:val="left"/>
+      <w:pPr>
+        <w:ind w:left="6480" w:hanging="360"/>
+      </w:pPr>
+      <w:rPr>
+        <w:rFonts w:ascii="Wingdings" w:hAnsi="Wingdings" w:hint="default"/>
+      </w:rPr>
+    </w:lvl>
+  </w:abstractNum>
+  <w:abstractNum w:abstractNumId="12" w15:restartNumberingAfterBreak="0">
     <w:nsid w:val="36C565D1"/>
     <w:multiLevelType w:val="hybridMultilevel"/>
     <w:tmpl w:val="A9500F1E"/>
@@ -3792,7 +5299,7 @@
       </w:rPr>
     </w:lvl>
   </w:abstractNum>
-  <w:abstractNum w:abstractNumId="10" w15:restartNumberingAfterBreak="0">
+  <w:abstractNum w:abstractNumId="13" w15:restartNumberingAfterBreak="0">
     <w:nsid w:val="3BDF26BC"/>
     <w:multiLevelType w:val="hybridMultilevel"/>
     <w:tmpl w:val="4B72CD3A"/>
@@ -3905,7 +5412,7 @@
       </w:rPr>
     </w:lvl>
   </w:abstractNum>
-  <w:abstractNum w:abstractNumId="11" w15:restartNumberingAfterBreak="0">
+  <w:abstractNum w:abstractNumId="14" w15:restartNumberingAfterBreak="0">
     <w:nsid w:val="440064A9"/>
     <w:multiLevelType w:val="multilevel"/>
     <w:tmpl w:val="F12255F2"/>
@@ -4018,7 +5525,7 @@
       </w:pPr>
     </w:lvl>
   </w:abstractNum>
-  <w:abstractNum w:abstractNumId="12" w15:restartNumberingAfterBreak="0">
+  <w:abstractNum w:abstractNumId="15" w15:restartNumberingAfterBreak="0">
     <w:nsid w:val="469B7986"/>
     <w:multiLevelType w:val="multilevel"/>
     <w:tmpl w:val="B23E7F5E"/>
@@ -4167,7 +5674,7 @@
       </w:rPr>
     </w:lvl>
   </w:abstractNum>
-  <w:abstractNum w:abstractNumId="13" w15:restartNumberingAfterBreak="0">
+  <w:abstractNum w:abstractNumId="16" w15:restartNumberingAfterBreak="0">
     <w:nsid w:val="51D50E9D"/>
     <w:multiLevelType w:val="multilevel"/>
     <w:tmpl w:val="8D9ACFB6"/>
@@ -4316,7 +5823,278 @@
       </w:rPr>
     </w:lvl>
   </w:abstractNum>
-  <w:abstractNum w:abstractNumId="14" w15:restartNumberingAfterBreak="0">
+  <w:abstractNum w:abstractNumId="17" w15:restartNumberingAfterBreak="0">
+    <w:nsid w:val="55B53706"/>
+    <w:multiLevelType w:val="multilevel"/>
+    <w:tmpl w:val="E4482DFE"/>
+    <w:lvl w:ilvl="0">
+      <w:start w:val="1"/>
+      <w:numFmt w:val="decimal"/>
+      <w:lvlText w:val="%1."/>
+      <w:lvlJc w:val="left"/>
+      <w:pPr>
+        <w:ind w:left="720" w:hanging="360"/>
+      </w:pPr>
+      <w:rPr>
+        <w:rFonts w:hint="default"/>
+        <w:b/>
+      </w:rPr>
+    </w:lvl>
+    <w:lvl w:ilvl="1">
+      <w:start w:val="1"/>
+      <w:numFmt w:val="decimal"/>
+      <w:isLgl/>
+      <w:lvlText w:val="%1.%2."/>
+      <w:lvlJc w:val="left"/>
+      <w:pPr>
+        <w:ind w:left="1080" w:hanging="720"/>
+      </w:pPr>
+      <w:rPr>
+        <w:rFonts w:hint="default"/>
+      </w:rPr>
+    </w:lvl>
+    <w:lvl w:ilvl="2">
+      <w:start w:val="1"/>
+      <w:numFmt w:val="decimal"/>
+      <w:isLgl/>
+      <w:lvlText w:val="%1.%2.%3."/>
+      <w:lvlJc w:val="left"/>
+      <w:pPr>
+        <w:ind w:left="1080" w:hanging="720"/>
+      </w:pPr>
+      <w:rPr>
+        <w:rFonts w:hint="default"/>
+      </w:rPr>
+    </w:lvl>
+    <w:lvl w:ilvl="3">
+      <w:start w:val="1"/>
+      <w:numFmt w:val="decimal"/>
+      <w:isLgl/>
+      <w:lvlText w:val="%1.%2.%3.%4."/>
+      <w:lvlJc w:val="left"/>
+      <w:pPr>
+        <w:ind w:left="1440" w:hanging="1080"/>
+      </w:pPr>
+      <w:rPr>
+        <w:rFonts w:hint="default"/>
+      </w:rPr>
+    </w:lvl>
+    <w:lvl w:ilvl="4">
+      <w:start w:val="1"/>
+      <w:numFmt w:val="decimal"/>
+      <w:isLgl/>
+      <w:lvlText w:val="%1.%2.%3.%4.%5."/>
+      <w:lvlJc w:val="left"/>
+      <w:pPr>
+        <w:ind w:left="1440" w:hanging="1080"/>
+      </w:pPr>
+      <w:rPr>
+        <w:rFonts w:hint="default"/>
+      </w:rPr>
+    </w:lvl>
+    <w:lvl w:ilvl="5">
+      <w:start w:val="1"/>
+      <w:numFmt w:val="decimal"/>
+      <w:isLgl/>
+      <w:lvlText w:val="%1.%2.%3.%4.%5.%6."/>
+      <w:lvlJc w:val="left"/>
+      <w:pPr>
+        <w:ind w:left="1800" w:hanging="1440"/>
+      </w:pPr>
+      <w:rPr>
+        <w:rFonts w:hint="default"/>
+      </w:rPr>
+    </w:lvl>
+    <w:lvl w:ilvl="6">
+      <w:start w:val="1"/>
+      <w:numFmt w:val="decimal"/>
+      <w:isLgl/>
+      <w:lvlText w:val="%1.%2.%3.%4.%5.%6.%7."/>
+      <w:lvlJc w:val="left"/>
+      <w:pPr>
+        <w:ind w:left="1800" w:hanging="1440"/>
+      </w:pPr>
+      <w:rPr>
+        <w:rFonts w:hint="default"/>
+      </w:rPr>
+    </w:lvl>
+    <w:lvl w:ilvl="7">
+      <w:start w:val="1"/>
+      <w:numFmt w:val="decimal"/>
+      <w:isLgl/>
+      <w:lvlText w:val="%1.%2.%3.%4.%5.%6.%7.%8."/>
+      <w:lvlJc w:val="left"/>
+      <w:pPr>
+        <w:ind w:left="2160" w:hanging="1800"/>
+      </w:pPr>
+      <w:rPr>
+        <w:rFonts w:hint="default"/>
+      </w:rPr>
+    </w:lvl>
+    <w:lvl w:ilvl="8">
+      <w:start w:val="1"/>
+      <w:numFmt w:val="decimal"/>
+      <w:isLgl/>
+      <w:lvlText w:val="%1.%2.%3.%4.%5.%6.%7.%8.%9."/>
+      <w:lvlJc w:val="left"/>
+      <w:pPr>
+        <w:ind w:left="2160" w:hanging="1800"/>
+      </w:pPr>
+      <w:rPr>
+        <w:rFonts w:hint="default"/>
+      </w:rPr>
+    </w:lvl>
+  </w:abstractNum>
+  <w:abstractNum w:abstractNumId="18" w15:restartNumberingAfterBreak="0">
+    <w:nsid w:val="5BCD02F8"/>
+    <w:multiLevelType w:val="multilevel"/>
+    <w:tmpl w:val="1E10C768"/>
+    <w:lvl w:ilvl="0">
+      <w:start w:val="1"/>
+      <w:numFmt w:val="bullet"/>
+      <w:lvlText w:val=""/>
+      <w:lvlJc w:val="left"/>
+      <w:pPr>
+        <w:tabs>
+          <w:tab w:val="num" w:pos="720"/>
+        </w:tabs>
+        <w:ind w:left="720" w:hanging="360"/>
+      </w:pPr>
+      <w:rPr>
+        <w:rFonts w:ascii="Symbol" w:hAnsi="Symbol" w:hint="default"/>
+        <w:sz w:val="20"/>
+      </w:rPr>
+    </w:lvl>
+    <w:lvl w:ilvl="1" w:tentative="1">
+      <w:start w:val="1"/>
+      <w:numFmt w:val="bullet"/>
+      <w:lvlText w:val="o"/>
+      <w:lvlJc w:val="left"/>
+      <w:pPr>
+        <w:tabs>
+          <w:tab w:val="num" w:pos="1440"/>
+        </w:tabs>
+        <w:ind w:left="1440" w:hanging="360"/>
+      </w:pPr>
+      <w:rPr>
+        <w:rFonts w:ascii="Courier New" w:hAnsi="Courier New" w:hint="default"/>
+        <w:sz w:val="20"/>
+      </w:rPr>
+    </w:lvl>
+    <w:lvl w:ilvl="2" w:tentative="1">
+      <w:start w:val="1"/>
+      <w:numFmt w:val="bullet"/>
+      <w:lvlText w:val=""/>
+      <w:lvlJc w:val="left"/>
+      <w:pPr>
+        <w:tabs>
+          <w:tab w:val="num" w:pos="2160"/>
+        </w:tabs>
+        <w:ind w:left="2160" w:hanging="360"/>
+      </w:pPr>
+      <w:rPr>
+        <w:rFonts w:ascii="Wingdings" w:hAnsi="Wingdings" w:hint="default"/>
+        <w:sz w:val="20"/>
+      </w:rPr>
+    </w:lvl>
+    <w:lvl w:ilvl="3" w:tentative="1">
+      <w:start w:val="1"/>
+      <w:numFmt w:val="bullet"/>
+      <w:lvlText w:val=""/>
+      <w:lvlJc w:val="left"/>
+      <w:pPr>
+        <w:tabs>
+          <w:tab w:val="num" w:pos="2880"/>
+        </w:tabs>
+        <w:ind w:left="2880" w:hanging="360"/>
+      </w:pPr>
+      <w:rPr>
+        <w:rFonts w:ascii="Wingdings" w:hAnsi="Wingdings" w:hint="default"/>
+        <w:sz w:val="20"/>
+      </w:rPr>
+    </w:lvl>
+    <w:lvl w:ilvl="4" w:tentative="1">
+      <w:start w:val="1"/>
+      <w:numFmt w:val="bullet"/>
+      <w:lvlText w:val=""/>
+      <w:lvlJc w:val="left"/>
+      <w:pPr>
+        <w:tabs>
+          <w:tab w:val="num" w:pos="3600"/>
+        </w:tabs>
+        <w:ind w:left="3600" w:hanging="360"/>
+      </w:pPr>
+      <w:rPr>
+        <w:rFonts w:ascii="Wingdings" w:hAnsi="Wingdings" w:hint="default"/>
+        <w:sz w:val="20"/>
+      </w:rPr>
+    </w:lvl>
+    <w:lvl w:ilvl="5" w:tentative="1">
+      <w:start w:val="1"/>
+      <w:numFmt w:val="bullet"/>
+      <w:lvlText w:val=""/>
+      <w:lvlJc w:val="left"/>
+      <w:pPr>
+        <w:tabs>
+          <w:tab w:val="num" w:pos="4320"/>
+        </w:tabs>
+        <w:ind w:left="4320" w:hanging="360"/>
+      </w:pPr>
+      <w:rPr>
+        <w:rFonts w:ascii="Wingdings" w:hAnsi="Wingdings" w:hint="default"/>
+        <w:sz w:val="20"/>
+      </w:rPr>
+    </w:lvl>
+    <w:lvl w:ilvl="6" w:tentative="1">
+      <w:start w:val="1"/>
+      <w:numFmt w:val="bullet"/>
+      <w:lvlText w:val=""/>
+      <w:lvlJc w:val="left"/>
+      <w:pPr>
+        <w:tabs>
+          <w:tab w:val="num" w:pos="5040"/>
+        </w:tabs>
+        <w:ind w:left="5040" w:hanging="360"/>
+      </w:pPr>
+      <w:rPr>
+        <w:rFonts w:ascii="Wingdings" w:hAnsi="Wingdings" w:hint="default"/>
+        <w:sz w:val="20"/>
+      </w:rPr>
+    </w:lvl>
+    <w:lvl w:ilvl="7" w:tentative="1">
+      <w:start w:val="1"/>
+      <w:numFmt w:val="bullet"/>
+      <w:lvlText w:val=""/>
+      <w:lvlJc w:val="left"/>
+      <w:pPr>
+        <w:tabs>
+          <w:tab w:val="num" w:pos="5760"/>
+        </w:tabs>
+        <w:ind w:left="5760" w:hanging="360"/>
+      </w:pPr>
+      <w:rPr>
+        <w:rFonts w:ascii="Wingdings" w:hAnsi="Wingdings" w:hint="default"/>
+        <w:sz w:val="20"/>
+      </w:rPr>
+    </w:lvl>
+    <w:lvl w:ilvl="8" w:tentative="1">
+      <w:start w:val="1"/>
+      <w:numFmt w:val="bullet"/>
+      <w:lvlText w:val=""/>
+      <w:lvlJc w:val="left"/>
+      <w:pPr>
+        <w:tabs>
+          <w:tab w:val="num" w:pos="6480"/>
+        </w:tabs>
+        <w:ind w:left="6480" w:hanging="360"/>
+      </w:pPr>
+      <w:rPr>
+        <w:rFonts w:ascii="Wingdings" w:hAnsi="Wingdings" w:hint="default"/>
+        <w:sz w:val="20"/>
+      </w:rPr>
+    </w:lvl>
+  </w:abstractNum>
+  <w:abstractNum w:abstractNumId="19" w15:restartNumberingAfterBreak="0">
     <w:nsid w:val="5C4046EB"/>
     <w:multiLevelType w:val="multilevel"/>
     <w:tmpl w:val="B3203EFE"/>
@@ -4465,7 +6243,7 @@
       </w:rPr>
     </w:lvl>
   </w:abstractNum>
-  <w:abstractNum w:abstractNumId="15" w15:restartNumberingAfterBreak="0">
+  <w:abstractNum w:abstractNumId="20" w15:restartNumberingAfterBreak="0">
     <w:nsid w:val="5EBF2327"/>
     <w:multiLevelType w:val="hybridMultilevel"/>
     <w:tmpl w:val="9146AAF6"/>
@@ -4578,7 +6356,7 @@
       </w:rPr>
     </w:lvl>
   </w:abstractNum>
-  <w:abstractNum w:abstractNumId="16" w15:restartNumberingAfterBreak="0">
+  <w:abstractNum w:abstractNumId="21" w15:restartNumberingAfterBreak="0">
     <w:nsid w:val="5F2C5A61"/>
     <w:multiLevelType w:val="hybridMultilevel"/>
     <w:tmpl w:val="072A48F0"/>
@@ -4691,7 +6469,7 @@
       </w:rPr>
     </w:lvl>
   </w:abstractNum>
-  <w:abstractNum w:abstractNumId="17" w15:restartNumberingAfterBreak="0">
+  <w:abstractNum w:abstractNumId="22" w15:restartNumberingAfterBreak="0">
     <w:nsid w:val="719F2BBB"/>
     <w:multiLevelType w:val="multilevel"/>
     <w:tmpl w:val="D398002E"/>
@@ -4840,7 +6618,7 @@
       </w:rPr>
     </w:lvl>
   </w:abstractNum>
-  <w:abstractNum w:abstractNumId="18" w15:restartNumberingAfterBreak="0">
+  <w:abstractNum w:abstractNumId="23" w15:restartNumberingAfterBreak="0">
     <w:nsid w:val="796F6579"/>
     <w:multiLevelType w:val="multilevel"/>
     <w:tmpl w:val="3EC44CF0"/>
@@ -4996,10 +6774,10 @@
     <w:abstractNumId w:val="2"/>
   </w:num>
   <w:num w:numId="3" w16cid:durableId="2073967749">
-    <w:abstractNumId w:val="13"/>
+    <w:abstractNumId w:val="16"/>
   </w:num>
   <w:num w:numId="4" w16cid:durableId="298150631">
-    <w:abstractNumId w:val="14"/>
+    <w:abstractNumId w:val="19"/>
   </w:num>
   <w:num w:numId="5" w16cid:durableId="1044986152">
     <w:abstractNumId w:val="5"/>
@@ -5008,43 +6786,58 @@
     <w:abstractNumId w:val="4"/>
   </w:num>
   <w:num w:numId="7" w16cid:durableId="1738896146">
-    <w:abstractNumId w:val="7"/>
+    <w:abstractNumId w:val="8"/>
   </w:num>
   <w:num w:numId="8" w16cid:durableId="947539904">
-    <w:abstractNumId w:val="9"/>
+    <w:abstractNumId w:val="12"/>
   </w:num>
   <w:num w:numId="9" w16cid:durableId="1553731394">
     <w:abstractNumId w:val="3"/>
   </w:num>
   <w:num w:numId="10" w16cid:durableId="1955868880">
-    <w:abstractNumId w:val="18"/>
+    <w:abstractNumId w:val="23"/>
   </w:num>
   <w:num w:numId="11" w16cid:durableId="1864052135">
-    <w:abstractNumId w:val="8"/>
+    <w:abstractNumId w:val="9"/>
   </w:num>
   <w:num w:numId="12" w16cid:durableId="1399740817">
     <w:abstractNumId w:val="1"/>
   </w:num>
   <w:num w:numId="13" w16cid:durableId="1412195869">
-    <w:abstractNumId w:val="10"/>
+    <w:abstractNumId w:val="13"/>
   </w:num>
   <w:num w:numId="14" w16cid:durableId="381053772">
-    <w:abstractNumId w:val="17"/>
+    <w:abstractNumId w:val="22"/>
   </w:num>
   <w:num w:numId="15" w16cid:durableId="256527854">
-    <w:abstractNumId w:val="16"/>
+    <w:abstractNumId w:val="21"/>
   </w:num>
   <w:num w:numId="16" w16cid:durableId="369696156">
     <w:abstractNumId w:val="6"/>
   </w:num>
   <w:num w:numId="17" w16cid:durableId="1369799376">
+    <w:abstractNumId w:val="14"/>
+  </w:num>
+  <w:num w:numId="18" w16cid:durableId="1437022223">
+    <w:abstractNumId w:val="15"/>
+  </w:num>
+  <w:num w:numId="19" w16cid:durableId="926037237">
+    <w:abstractNumId w:val="20"/>
+  </w:num>
+  <w:num w:numId="20" w16cid:durableId="1270891640">
+    <w:abstractNumId w:val="18"/>
+  </w:num>
+  <w:num w:numId="21" w16cid:durableId="78525394">
     <w:abstractNumId w:val="11"/>
   </w:num>
-  <w:num w:numId="18" w16cid:durableId="1437022223">
-    <w:abstractNumId w:val="12"/>
+  <w:num w:numId="22" w16cid:durableId="793058244">
+    <w:abstractNumId w:val="10"/>
   </w:num>
-  <w:num w:numId="19" w16cid:durableId="926037237">
-    <w:abstractNumId w:val="15"/>
+  <w:num w:numId="23" w16cid:durableId="1454978355">
+    <w:abstractNumId w:val="7"/>
+  </w:num>
+  <w:num w:numId="24" w16cid:durableId="949777527">
+    <w:abstractNumId w:val="17"/>
   </w:num>
 </w:numbering>
 </file>
@@ -5652,6 +7445,7 @@
   <w:style w:type="character" w:default="1" w:styleId="DefaultParagraphFont">
     <w:name w:val="Default Paragraph Font"/>
     <w:uiPriority w:val="1"/>
+    <w:semiHidden/>
     <w:unhideWhenUsed/>
   </w:style>
   <w:style w:type="table" w:default="1" w:styleId="TableNormal">
@@ -6020,6 +7814,70 @@
       <w:shd w:val="clear" w:color="auto" w:fill="E1DFDD"/>
     </w:rPr>
   </w:style>
+  <w:style w:type="paragraph" w:styleId="TOC6">
+    <w:name w:val="toc 6"/>
+    <w:basedOn w:val="Normal"/>
+    <w:next w:val="Normal"/>
+    <w:autoRedefine/>
+    <w:uiPriority w:val="39"/>
+    <w:semiHidden/>
+    <w:unhideWhenUsed/>
+    <w:rsid w:val="005C401E"/>
+    <w:pPr>
+      <w:spacing w:after="100"/>
+      <w:ind w:left="1100"/>
+    </w:pPr>
+  </w:style>
+  <w:style w:type="paragraph" w:styleId="TOC2">
+    <w:name w:val="toc 2"/>
+    <w:basedOn w:val="Normal"/>
+    <w:next w:val="Normal"/>
+    <w:autoRedefine/>
+    <w:uiPriority w:val="39"/>
+    <w:unhideWhenUsed/>
+    <w:rsid w:val="005C401E"/>
+    <w:pPr>
+      <w:spacing w:after="100"/>
+      <w:ind w:left="220"/>
+    </w:pPr>
+  </w:style>
+  <w:style w:type="paragraph" w:styleId="TOC1">
+    <w:name w:val="toc 1"/>
+    <w:basedOn w:val="Normal"/>
+    <w:next w:val="Normal"/>
+    <w:autoRedefine/>
+    <w:uiPriority w:val="39"/>
+    <w:unhideWhenUsed/>
+    <w:rsid w:val="005C401E"/>
+    <w:pPr>
+      <w:spacing w:after="100"/>
+    </w:pPr>
+    <w:rPr>
+      <w:rFonts w:eastAsiaTheme="minorEastAsia" w:cs="Times New Roman"/>
+      <w:kern w:val="0"/>
+      <w:lang w:eastAsia="en-AU"/>
+      <w14:ligatures w14:val="none"/>
+    </w:rPr>
+  </w:style>
+  <w:style w:type="paragraph" w:styleId="TOC3">
+    <w:name w:val="toc 3"/>
+    <w:basedOn w:val="Normal"/>
+    <w:next w:val="Normal"/>
+    <w:autoRedefine/>
+    <w:uiPriority w:val="39"/>
+    <w:unhideWhenUsed/>
+    <w:rsid w:val="005C401E"/>
+    <w:pPr>
+      <w:spacing w:after="100"/>
+      <w:ind w:left="440"/>
+    </w:pPr>
+    <w:rPr>
+      <w:rFonts w:eastAsiaTheme="minorEastAsia" w:cs="Times New Roman"/>
+      <w:kern w:val="0"/>
+      <w:lang w:eastAsia="en-AU"/>
+      <w14:ligatures w14:val="none"/>
+    </w:rPr>
+  </w:style>
 </w:styles>
 </file>
 

</xml_diff>

<commit_message>
251002 - Add Javascript
</commit_message>
<xml_diff>
--- a/Personal Portfolio Website.docx
+++ b/Personal Portfolio Website.docx
@@ -2219,16 +2219,8 @@
         <w:rPr>
           <w:rFonts w:ascii="Roboto" w:hAnsi="Roboto"/>
         </w:rPr>
-        <w:t>|-- /</w:t>
-      </w:r>
-      <w:proofErr w:type="spellStart"/>
-      <w:r>
-        <w:rPr>
-          <w:rFonts w:ascii="Roboto" w:hAnsi="Roboto"/>
-        </w:rPr>
-        <w:t>css</w:t>
-      </w:r>
-      <w:proofErr w:type="spellEnd"/>
+        <w:t>|-- /css</w:t>
+      </w:r>
     </w:p>
     <w:p>
       <w:pPr>

</xml_diff>

<commit_message>
251024 - update docs
</commit_message>
<xml_diff>
--- a/Personal Portfolio Website.docx
+++ b/Personal Portfolio Website.docx
@@ -32,58 +32,56 @@
     <w:p>
       <w:pPr>
         <w:spacing w:line="360" w:lineRule="auto"/>
+        <w:jc w:val="both"/>
+        <w:rPr>
+          <w:rFonts w:ascii="Roboto" w:hAnsi="Roboto"/>
+        </w:rPr>
+      </w:pPr>
+    </w:p>
+    <w:p>
+      <w:pPr>
+        <w:spacing w:line="360" w:lineRule="auto"/>
+        <w:jc w:val="both"/>
+        <w:rPr>
+          <w:rFonts w:ascii="Roboto" w:hAnsi="Roboto"/>
+        </w:rPr>
+      </w:pPr>
+    </w:p>
+    <w:p>
+      <w:pPr>
+        <w:spacing w:line="360" w:lineRule="auto"/>
+        <w:jc w:val="both"/>
+        <w:rPr>
+          <w:rFonts w:ascii="Roboto" w:hAnsi="Roboto"/>
+        </w:rPr>
+      </w:pPr>
+    </w:p>
+    <w:p>
+      <w:pPr>
+        <w:spacing w:line="360" w:lineRule="auto"/>
+        <w:jc w:val="both"/>
+        <w:rPr>
+          <w:rFonts w:ascii="Roboto" w:hAnsi="Roboto"/>
+        </w:rPr>
+      </w:pPr>
+    </w:p>
+    <w:p>
+      <w:pPr>
+        <w:spacing w:line="360" w:lineRule="auto"/>
+        <w:jc w:val="both"/>
+        <w:rPr>
+          <w:rFonts w:ascii="Roboto" w:hAnsi="Roboto"/>
+        </w:rPr>
+      </w:pPr>
+    </w:p>
+    <w:p>
+      <w:pPr>
+        <w:spacing w:line="360" w:lineRule="auto"/>
         <w:jc w:val="center"/>
         <w:rPr>
           <w:rFonts w:ascii="Roboto" w:hAnsi="Roboto"/>
         </w:rPr>
       </w:pPr>
-      <w:r>
-        <w:rPr>
-          <w:rFonts w:ascii="Roboto" w:hAnsi="Roboto"/>
-          <w:noProof/>
-        </w:rPr>
-        <w:drawing>
-          <wp:inline distT="0" distB="0" distL="0" distR="0" wp14:anchorId="55179500" wp14:editId="04BC0E53">
-            <wp:extent cx="4711700" cy="4711700"/>
-            <wp:effectExtent l="0" t="0" r="0" b="0"/>
-            <wp:docPr id="819261995" name="Picture 1" descr="A black and white logo&#10;&#10;AI-generated content may be incorrect."/>
-            <wp:cNvGraphicFramePr>
-              <a:graphicFrameLocks xmlns:a="http://schemas.openxmlformats.org/drawingml/2006/main" noChangeAspect="1"/>
-            </wp:cNvGraphicFramePr>
-            <a:graphic xmlns:a="http://schemas.openxmlformats.org/drawingml/2006/main">
-              <a:graphicData uri="http://schemas.openxmlformats.org/drawingml/2006/picture">
-                <pic:pic xmlns:pic="http://schemas.openxmlformats.org/drawingml/2006/picture">
-                  <pic:nvPicPr>
-                    <pic:cNvPr id="819261995" name="Picture 1" descr="A black and white logo&#10;&#10;AI-generated content may be incorrect."/>
-                    <pic:cNvPicPr/>
-                  </pic:nvPicPr>
-                  <pic:blipFill>
-                    <a:blip r:embed="rId6">
-                      <a:extLst>
-                        <a:ext uri="{28A0092B-C50C-407E-A947-70E740481C1C}">
-                          <a14:useLocalDpi xmlns:a14="http://schemas.microsoft.com/office/drawing/2010/main" val="0"/>
-                        </a:ext>
-                      </a:extLst>
-                    </a:blip>
-                    <a:stretch>
-                      <a:fillRect/>
-                    </a:stretch>
-                  </pic:blipFill>
-                  <pic:spPr>
-                    <a:xfrm>
-                      <a:off x="0" y="0"/>
-                      <a:ext cx="4719661" cy="4719661"/>
-                    </a:xfrm>
-                    <a:prstGeom prst="rect">
-                      <a:avLst/>
-                    </a:prstGeom>
-                  </pic:spPr>
-                </pic:pic>
-              </a:graphicData>
-            </a:graphic>
-          </wp:inline>
-        </w:drawing>
-      </w:r>
     </w:p>
     <w:p>
       <w:pPr>
@@ -172,6 +170,70 @@
       <w:pPr>
         <w:spacing w:line="360" w:lineRule="auto"/>
         <w:jc w:val="center"/>
+        <w:rPr>
+          <w:rFonts w:ascii="Roboto" w:hAnsi="Roboto"/>
+        </w:rPr>
+      </w:pPr>
+    </w:p>
+    <w:p>
+      <w:pPr>
+        <w:jc w:val="both"/>
+        <w:rPr>
+          <w:rFonts w:ascii="Roboto" w:hAnsi="Roboto"/>
+        </w:rPr>
+      </w:pPr>
+    </w:p>
+    <w:p>
+      <w:pPr>
+        <w:jc w:val="both"/>
+        <w:rPr>
+          <w:rFonts w:ascii="Roboto" w:hAnsi="Roboto"/>
+        </w:rPr>
+      </w:pPr>
+    </w:p>
+    <w:p>
+      <w:pPr>
+        <w:jc w:val="both"/>
+        <w:rPr>
+          <w:rFonts w:ascii="Roboto" w:hAnsi="Roboto"/>
+        </w:rPr>
+      </w:pPr>
+    </w:p>
+    <w:p>
+      <w:pPr>
+        <w:jc w:val="both"/>
+        <w:rPr>
+          <w:rFonts w:ascii="Roboto" w:hAnsi="Roboto"/>
+        </w:rPr>
+      </w:pPr>
+    </w:p>
+    <w:p>
+      <w:pPr>
+        <w:jc w:val="both"/>
+        <w:rPr>
+          <w:rFonts w:ascii="Roboto" w:hAnsi="Roboto"/>
+        </w:rPr>
+      </w:pPr>
+    </w:p>
+    <w:p>
+      <w:pPr>
+        <w:jc w:val="both"/>
+        <w:rPr>
+          <w:rFonts w:ascii="Roboto" w:hAnsi="Roboto"/>
+        </w:rPr>
+      </w:pPr>
+    </w:p>
+    <w:p>
+      <w:pPr>
+        <w:jc w:val="both"/>
+        <w:rPr>
+          <w:rFonts w:ascii="Roboto" w:hAnsi="Roboto"/>
+        </w:rPr>
+      </w:pPr>
+    </w:p>
+    <w:p>
+      <w:pPr>
+        <w:jc w:val="both"/>
         <w:rPr>
           <w:rFonts w:ascii="Roboto" w:hAnsi="Roboto"/>
         </w:rPr>
@@ -1191,29 +1253,36 @@
         <w:rPr>
           <w:rFonts w:ascii="Roboto" w:hAnsi="Roboto"/>
         </w:rPr>
-        <w:t xml:space="preserve">This document details the planning, design, and implementation of a personal portfolio website created by a recent Bachelor of Cyber Security graduate to establish a strong professional brand for the job search. The project was developed using foundational technologies including semantic HTML5, modern CSS3 with Flexbox [6], and vanilla JavaScript. Version control was managed using Git, and the site was deployed using GitHub Pages. The </w:t>
-      </w:r>
-      <w:r>
-        <w:rPr>
-          <w:rFonts w:ascii="Roboto" w:hAnsi="Roboto"/>
-        </w:rPr>
-        <w:t>outcome</w:t>
-      </w:r>
-      <w:r>
-        <w:rPr>
-          <w:rFonts w:ascii="Roboto" w:hAnsi="Roboto"/>
-        </w:rPr>
-        <w:t xml:space="preserve"> is a clean, fully responsive website that successfully centralizes all professional assets and serves as a dynamic showcase of technical skills and projects.</w:t>
-      </w:r>
-    </w:p>
-    <w:p>
-      <w:pPr>
-        <w:spacing w:line="276" w:lineRule="auto"/>
-        <w:jc w:val="both"/>
-        <w:rPr>
-          <w:rFonts w:ascii="Roboto" w:hAnsi="Roboto"/>
-        </w:rPr>
-      </w:pPr>
+        <w:t xml:space="preserve">This document details the planning, design, and implementation of a personal portfolio website created by a recent Bachelor of Cyber Security graduate, </w:t>
+      </w:r>
+      <w:r>
+        <w:rPr>
+          <w:rFonts w:ascii="Roboto" w:hAnsi="Roboto"/>
+          <w:b/>
+          <w:bCs/>
+        </w:rPr>
+        <w:t>specializing in Governance, Risk, and Compliance (GRC)</w:t>
+      </w:r>
+      <w:r>
+        <w:rPr>
+          <w:rFonts w:ascii="Roboto" w:hAnsi="Roboto"/>
+        </w:rPr>
+        <w:t xml:space="preserve">, to establish a strong professional brand for the job search. The project was developed using foundational technologies including semantic HTML5, modern CSS3 with Flexbox, and vanilla JavaScript. Version control was managed using Git, and the site was deployed using GitHub Pages. The outcome is a clean, fully responsive website that successfully centralizes all professional assets (CV, LinkedIn, GitHub) and serves as a dynamic showcase of </w:t>
+      </w:r>
+      <w:r>
+        <w:rPr>
+          <w:rFonts w:ascii="Roboto" w:hAnsi="Roboto"/>
+          <w:b/>
+          <w:bCs/>
+        </w:rPr>
+        <w:t>specialized cybersecurity skills and relevant projects</w:t>
+      </w:r>
+      <w:r>
+        <w:rPr>
+          <w:rFonts w:ascii="Roboto" w:hAnsi="Roboto"/>
+        </w:rPr>
+        <w:t>.</w:t>
+      </w:r>
     </w:p>
     <w:p>
       <w:pPr>
@@ -1489,13 +1558,35 @@
         <w:rPr>
           <w:rFonts w:ascii="Roboto" w:hAnsi="Roboto"/>
         </w:rPr>
-        <w:t>As a recent graduate with a Bachelor of Cyber Security, entering a competitive technology job market required the creation of a strong, professional online presence. While a traditional resume and LinkedIn profile are essential, they are static and limited in their ability to fully showcase technical skills.</w:t>
-      </w:r>
-      <w:r>
-        <w:rPr>
-          <w:rFonts w:ascii="Roboto" w:hAnsi="Roboto"/>
-        </w:rPr>
-        <w:t xml:space="preserve"> This project was undertaken to create a dynamic, central hub that links all my professional assets—resume, LinkedIn, and GitHub—into one cohesive platform. It serves as a digital handshake, offering recruiters and hiring managers a more in-depth and interactive look into my capabilities and projects beyond the constraints of a single-page document.</w:t>
+        <w:t xml:space="preserve">As a recent graduate with a Bachelor of Cyber Security </w:t>
+      </w:r>
+      <w:r>
+        <w:rPr>
+          <w:rFonts w:ascii="Roboto" w:hAnsi="Roboto"/>
+          <w:b/>
+          <w:bCs/>
+        </w:rPr>
+        <w:t>specializing in GRC</w:t>
+      </w:r>
+      <w:r>
+        <w:rPr>
+          <w:rFonts w:ascii="Roboto" w:hAnsi="Roboto"/>
+        </w:rPr>
+        <w:t xml:space="preserve">, entering a competitive technology job market required the creation of a strong, professional online presence. While a traditional resume and LinkedIn profile are essential, they are static and limited in their ability to fully showcase </w:t>
+      </w:r>
+      <w:r>
+        <w:rPr>
+          <w:rFonts w:ascii="Roboto" w:hAnsi="Roboto"/>
+          <w:b/>
+          <w:bCs/>
+        </w:rPr>
+        <w:t>specialized technical skills relevant to GRC and data privacy</w:t>
+      </w:r>
+      <w:r>
+        <w:rPr>
+          <w:rFonts w:ascii="Roboto" w:hAnsi="Roboto"/>
+        </w:rPr>
+        <w:t>. This project was undertaken to create a dynamic, central hub that links all my professional assets—resume, LinkedIn, and GitHub—into one cohesive platform. It serves as a digital handshake, offering recruiters and hiring managers a more in-depth and interactive look into my capabilities and projects beyond the constraints of a single-page document.</w:t>
       </w:r>
     </w:p>
     <w:p>
@@ -1549,7 +1640,7 @@
         <w:pStyle w:val="ListParagraph"/>
         <w:numPr>
           <w:ilvl w:val="0"/>
-          <w:numId w:val="6"/>
+          <w:numId w:val="25"/>
         </w:numPr>
         <w:spacing w:line="276" w:lineRule="auto"/>
         <w:jc w:val="both"/>
@@ -1560,8 +1651,30 @@
       <w:r>
         <w:rPr>
           <w:rFonts w:ascii="Roboto" w:hAnsi="Roboto"/>
-        </w:rPr>
-        <w:t>To Demonstrate Technical Proficiency: The primary goal was to showcase hands-on proficiency in core front-end technologies, including semantic HTML5, modern CSS3, and vanilla JavaScript [9].</w:t>
+          <w:b/>
+          <w:bCs/>
+        </w:rPr>
+        <w:t>To Demonstrate Specialist Technical Proficiency:</w:t>
+      </w:r>
+      <w:r>
+        <w:rPr>
+          <w:rFonts w:ascii="Roboto" w:hAnsi="Roboto"/>
+        </w:rPr>
+        <w:t xml:space="preserve"> The primary goal was to showcase hands-on proficiency in </w:t>
+      </w:r>
+      <w:r>
+        <w:rPr>
+          <w:rFonts w:ascii="Roboto" w:hAnsi="Roboto"/>
+          <w:b/>
+          <w:bCs/>
+        </w:rPr>
+        <w:t>cybersecurity concepts (GRC, Data Privacy, Forensics)</w:t>
+      </w:r>
+      <w:r>
+        <w:rPr>
+          <w:rFonts w:ascii="Roboto" w:hAnsi="Roboto"/>
+        </w:rPr>
+        <w:t xml:space="preserve"> alongside core front-end technologies (HTML5, CSS3, JavaScript) used to build the platform itself.</w:t>
       </w:r>
     </w:p>
     <w:p>
@@ -1569,7 +1682,7 @@
         <w:pStyle w:val="ListParagraph"/>
         <w:numPr>
           <w:ilvl w:val="0"/>
-          <w:numId w:val="6"/>
+          <w:numId w:val="25"/>
         </w:numPr>
         <w:spacing w:line="276" w:lineRule="auto"/>
         <w:jc w:val="both"/>
@@ -1589,7 +1702,7 @@
         <w:rPr>
           <w:rFonts w:ascii="Roboto" w:hAnsi="Roboto"/>
         </w:rPr>
-        <w:t xml:space="preserve"> The website is designed to be the single source of truth for my professional profile, providing direct access to my resume, project repositories, and professional network.</w:t>
+        <w:t xml:space="preserve"> The website is designed to be the single source of truth for my professional profile, providing direct access to my optimized resume, project summaries (including GRC-relevant university work), and professional network links.</w:t>
       </w:r>
     </w:p>
     <w:p>
@@ -1597,7 +1710,7 @@
         <w:pStyle w:val="ListParagraph"/>
         <w:numPr>
           <w:ilvl w:val="0"/>
-          <w:numId w:val="6"/>
+          <w:numId w:val="25"/>
         </w:numPr>
         <w:spacing w:line="276" w:lineRule="auto"/>
         <w:jc w:val="both"/>
@@ -1608,8 +1721,16 @@
       <w:r>
         <w:rPr>
           <w:rFonts w:ascii="Roboto" w:hAnsi="Roboto"/>
-        </w:rPr>
-        <w:t>To Gain Practical End-to-End Development Experience: This project provided an opportunity to manage a complete development lifecycle, from initial planning and design, through coding and version control with Git [3], to final deployment and hosting.</w:t>
+          <w:b/>
+          <w:bCs/>
+        </w:rPr>
+        <w:t>To Gain Practical End-to-End Development Experience:</w:t>
+      </w:r>
+      <w:r>
+        <w:rPr>
+          <w:rFonts w:ascii="Roboto" w:hAnsi="Roboto"/>
+        </w:rPr>
+        <w:t xml:space="preserve"> This project provided an opportunity to manage a complete development lifecycle relevant to deploying web-based tools or reports, from planning and design, through coding and Git version control, to final deployment on GitHub Pages.</w:t>
       </w:r>
     </w:p>
     <w:p>
@@ -1617,7 +1738,7 @@
         <w:pStyle w:val="ListParagraph"/>
         <w:numPr>
           <w:ilvl w:val="0"/>
-          <w:numId w:val="6"/>
+          <w:numId w:val="25"/>
         </w:numPr>
         <w:spacing w:line="276" w:lineRule="auto"/>
         <w:jc w:val="both"/>
@@ -1631,13 +1752,13 @@
           <w:b/>
           <w:bCs/>
         </w:rPr>
-        <w:t>To Enhance Professional Branding:</w:t>
-      </w:r>
-      <w:r>
-        <w:rPr>
-          <w:rFonts w:ascii="Roboto" w:hAnsi="Roboto"/>
-        </w:rPr>
-        <w:t xml:space="preserve"> By designing and building a clean, modern, and user-friendly website, the objective was to create a positive and memorable first impression that reflects a strong commitment to quality.</w:t>
+        <w:t>To Enhance Professional Branding (as a GRC Specialist):</w:t>
+      </w:r>
+      <w:r>
+        <w:rPr>
+          <w:rFonts w:ascii="Roboto" w:hAnsi="Roboto"/>
+        </w:rPr>
+        <w:t xml:space="preserve"> By designing and building a clean, modern website focused on my GRC specialization, the objective was to create a positive first impression reflecting a commitment to quality and relevant expertise.</w:t>
       </w:r>
     </w:p>
     <w:p>
@@ -1709,7 +1830,21 @@
         <w:rPr>
           <w:rFonts w:ascii="Roboto" w:hAnsi="Roboto"/>
         </w:rPr>
-        <w:t>The content for the portfolio website was strategically chosen to guide a potential employer from a general introduction to specific proof of technical skill. A single-page layout was selected to create a seamless, linear narrative. The information architecture consists of five key sections:</w:t>
+        <w:t xml:space="preserve">The content was strategically chosen to guide a potential employer from a general introduction to specific proof of </w:t>
+      </w:r>
+      <w:r>
+        <w:rPr>
+          <w:rFonts w:ascii="Roboto" w:hAnsi="Roboto"/>
+          <w:b/>
+          <w:bCs/>
+        </w:rPr>
+        <w:t>GRC-related technical skill and experience</w:t>
+      </w:r>
+      <w:r>
+        <w:rPr>
+          <w:rFonts w:ascii="Roboto" w:hAnsi="Roboto"/>
+        </w:rPr>
+        <w:t>. The information architecture consists of five key sections:</w:t>
       </w:r>
     </w:p>
     <w:p>
@@ -1717,7 +1852,7 @@
         <w:pStyle w:val="ListParagraph"/>
         <w:numPr>
           <w:ilvl w:val="0"/>
-          <w:numId w:val="9"/>
+          <w:numId w:val="25"/>
         </w:numPr>
         <w:spacing w:line="276" w:lineRule="auto"/>
         <w:jc w:val="both"/>
@@ -1737,7 +1872,35 @@
         <w:rPr>
           <w:rFonts w:ascii="Roboto" w:hAnsi="Roboto"/>
         </w:rPr>
-        <w:t xml:space="preserve"> Serves as the immediate introduction, presenting my professional title and providing direct calls-to-action to my LinkedIn, GitHub, and downloadable resume.</w:t>
+        <w:t xml:space="preserve"> Serves as the immediate introduction, presenting my name and </w:t>
+      </w:r>
+      <w:r>
+        <w:rPr>
+          <w:rFonts w:ascii="Roboto" w:hAnsi="Roboto"/>
+          <w:b/>
+          <w:bCs/>
+        </w:rPr>
+        <w:t>professional focus (GRC, Data Privacy, Digital Forensics)</w:t>
+      </w:r>
+      <w:r>
+        <w:rPr>
+          <w:rFonts w:ascii="Roboto" w:hAnsi="Roboto"/>
+        </w:rPr>
+        <w:t xml:space="preserve">, with direct calls-to-action to LinkedIn, GitHub, and my downloadable </w:t>
+      </w:r>
+      <w:r>
+        <w:rPr>
+          <w:rFonts w:ascii="Roboto" w:hAnsi="Roboto"/>
+          <w:b/>
+          <w:bCs/>
+        </w:rPr>
+        <w:t>GRC-focused CV</w:t>
+      </w:r>
+      <w:r>
+        <w:rPr>
+          <w:rFonts w:ascii="Roboto" w:hAnsi="Roboto"/>
+        </w:rPr>
+        <w:t>.</w:t>
       </w:r>
     </w:p>
     <w:p>
@@ -1745,7 +1908,7 @@
         <w:pStyle w:val="ListParagraph"/>
         <w:numPr>
           <w:ilvl w:val="0"/>
-          <w:numId w:val="8"/>
+          <w:numId w:val="25"/>
         </w:numPr>
         <w:spacing w:line="276" w:lineRule="auto"/>
         <w:jc w:val="both"/>
@@ -1765,7 +1928,21 @@
         <w:rPr>
           <w:rFonts w:ascii="Roboto" w:hAnsi="Roboto"/>
         </w:rPr>
-        <w:t xml:space="preserve"> Expands on the introduction, offering a brief professional narrative that provides context to my skills and career ambitions.</w:t>
+        <w:t xml:space="preserve"> Expands on the introduction, offering a brief professional narrative that mirrors my CV and LinkedIn profile, emphasizing my </w:t>
+      </w:r>
+      <w:r>
+        <w:rPr>
+          <w:rFonts w:ascii="Roboto" w:hAnsi="Roboto"/>
+          <w:b/>
+          <w:bCs/>
+        </w:rPr>
+        <w:t>GRC specialization and relevant internship experience</w:t>
+      </w:r>
+      <w:r>
+        <w:rPr>
+          <w:rFonts w:ascii="Roboto" w:hAnsi="Roboto"/>
+        </w:rPr>
+        <w:t>.</w:t>
       </w:r>
     </w:p>
     <w:p>
@@ -1773,7 +1950,7 @@
         <w:pStyle w:val="ListParagraph"/>
         <w:numPr>
           <w:ilvl w:val="0"/>
-          <w:numId w:val="8"/>
+          <w:numId w:val="25"/>
         </w:numPr>
         <w:spacing w:line="276" w:lineRule="auto"/>
         <w:jc w:val="both"/>
@@ -1787,13 +1964,46 @@
           <w:b/>
           <w:bCs/>
         </w:rPr>
+        <w:lastRenderedPageBreak/>
         <w:t>Skills Section:</w:t>
       </w:r>
       <w:r>
         <w:rPr>
           <w:rFonts w:ascii="Roboto" w:hAnsi="Roboto"/>
         </w:rPr>
-        <w:t xml:space="preserve"> A visually scannable overview of my key technical competencies, designed for quick assessment by recruiters.</w:t>
+        <w:t xml:space="preserve"> A visually scannable overview of my key </w:t>
+      </w:r>
+      <w:r>
+        <w:rPr>
+          <w:rFonts w:ascii="Roboto" w:hAnsi="Roboto"/>
+          <w:b/>
+          <w:bCs/>
+        </w:rPr>
+        <w:t xml:space="preserve">GRC and cybersecurity competencies (e.g., GRC, ISO 27001, Data Privacy, Digital Forensics, Python, Azure, </w:t>
+      </w:r>
+      <w:proofErr w:type="spellStart"/>
+      <w:r>
+        <w:rPr>
+          <w:rFonts w:ascii="Roboto" w:hAnsi="Roboto"/>
+          <w:b/>
+          <w:bCs/>
+        </w:rPr>
+        <w:t>XGBoost</w:t>
+      </w:r>
+      <w:proofErr w:type="spellEnd"/>
+      <w:r>
+        <w:rPr>
+          <w:rFonts w:ascii="Roboto" w:hAnsi="Roboto"/>
+          <w:b/>
+          <w:bCs/>
+        </w:rPr>
+        <w:t>)</w:t>
+      </w:r>
+      <w:r>
+        <w:rPr>
+          <w:rFonts w:ascii="Roboto" w:hAnsi="Roboto"/>
+        </w:rPr>
+        <w:t>, designed for quick assessment.</w:t>
       </w:r>
     </w:p>
     <w:p>
@@ -1801,7 +2011,7 @@
         <w:pStyle w:val="ListParagraph"/>
         <w:numPr>
           <w:ilvl w:val="0"/>
-          <w:numId w:val="8"/>
+          <w:numId w:val="25"/>
         </w:numPr>
         <w:spacing w:line="276" w:lineRule="auto"/>
         <w:jc w:val="both"/>
@@ -1821,7 +2031,87 @@
         <w:rPr>
           <w:rFonts w:ascii="Roboto" w:hAnsi="Roboto"/>
         </w:rPr>
-        <w:t xml:space="preserve"> The core of the portfolio, providing concrete evidence of my abilities. Each project is presented with a description, the technologies used, and a link to the source code.</w:t>
+        <w:t xml:space="preserve"> The core evidence, presenting projects like the </w:t>
+      </w:r>
+      <w:proofErr w:type="spellStart"/>
+      <w:r>
+        <w:rPr>
+          <w:rFonts w:ascii="Roboto" w:hAnsi="Roboto"/>
+          <w:b/>
+          <w:bCs/>
+        </w:rPr>
+        <w:t>SecureLink</w:t>
+      </w:r>
+      <w:proofErr w:type="spellEnd"/>
+      <w:r>
+        <w:rPr>
+          <w:rFonts w:ascii="Roboto" w:hAnsi="Roboto"/>
+          <w:b/>
+          <w:bCs/>
+        </w:rPr>
+        <w:t xml:space="preserve"> PPRL Platform</w:t>
+      </w:r>
+      <w:r>
+        <w:rPr>
+          <w:rFonts w:ascii="Roboto" w:hAnsi="Roboto"/>
+        </w:rPr>
+        <w:t xml:space="preserve"> (highlighting </w:t>
+      </w:r>
+      <w:proofErr w:type="spellStart"/>
+      <w:r>
+        <w:rPr>
+          <w:rFonts w:ascii="Roboto" w:hAnsi="Roboto"/>
+        </w:rPr>
+        <w:t>XGBoost</w:t>
+      </w:r>
+      <w:proofErr w:type="spellEnd"/>
+      <w:r>
+        <w:rPr>
+          <w:rFonts w:ascii="Roboto" w:hAnsi="Roboto"/>
+        </w:rPr>
+        <w:t xml:space="preserve">, LDP, and privacy trade-off analysis) and the </w:t>
+      </w:r>
+      <w:proofErr w:type="spellStart"/>
+      <w:r>
+        <w:rPr>
+          <w:rFonts w:ascii="Roboto" w:hAnsi="Roboto"/>
+        </w:rPr>
+        <w:t>SafeUS</w:t>
+      </w:r>
+      <w:proofErr w:type="spellEnd"/>
+      <w:r>
+        <w:rPr>
+          <w:rFonts w:ascii="Roboto" w:hAnsi="Roboto"/>
+        </w:rPr>
+        <w:t xml:space="preserve"> mobile app. Each includes a description, technologies used, and a link to the relevant </w:t>
+      </w:r>
+      <w:r>
+        <w:rPr>
+          <w:rFonts w:ascii="Roboto" w:hAnsi="Roboto"/>
+          <w:b/>
+          <w:bCs/>
+        </w:rPr>
+        <w:t>project summary PDF</w:t>
+      </w:r>
+      <w:r>
+        <w:rPr>
+          <w:rFonts w:ascii="Roboto" w:hAnsi="Roboto"/>
+        </w:rPr>
+        <w:t xml:space="preserve"> (for </w:t>
+      </w:r>
+      <w:proofErr w:type="spellStart"/>
+      <w:r>
+        <w:rPr>
+          <w:rFonts w:ascii="Roboto" w:hAnsi="Roboto"/>
+        </w:rPr>
+        <w:t>SecureLink</w:t>
+      </w:r>
+      <w:proofErr w:type="spellEnd"/>
+      <w:r>
+        <w:rPr>
+          <w:rFonts w:ascii="Roboto" w:hAnsi="Roboto"/>
+        </w:rPr>
+        <w:t>).</w:t>
       </w:r>
     </w:p>
     <w:p>
@@ -1829,7 +2119,7 @@
         <w:pStyle w:val="ListParagraph"/>
         <w:numPr>
           <w:ilvl w:val="0"/>
-          <w:numId w:val="8"/>
+          <w:numId w:val="25"/>
         </w:numPr>
         <w:spacing w:line="276" w:lineRule="auto"/>
         <w:jc w:val="both"/>
@@ -1843,15 +2133,24 @@
           <w:b/>
           <w:bCs/>
         </w:rPr>
-        <w:lastRenderedPageBreak/>
         <w:t>Contact Section:</w:t>
       </w:r>
       <w:r>
         <w:rPr>
           <w:rFonts w:ascii="Roboto" w:hAnsi="Roboto"/>
         </w:rPr>
-        <w:t xml:space="preserve"> A final call-to-action, making it easy for interested parties to get in touch.</w:t>
-      </w:r>
+        <w:t xml:space="preserve"> A final call-to-action.</w:t>
+      </w:r>
+    </w:p>
+    <w:p>
+      <w:pPr>
+        <w:pStyle w:val="ListParagraph"/>
+        <w:spacing w:line="276" w:lineRule="auto"/>
+        <w:jc w:val="both"/>
+        <w:rPr>
+          <w:rFonts w:ascii="Roboto" w:hAnsi="Roboto"/>
+        </w:rPr>
+      </w:pPr>
     </w:p>
     <w:p>
       <w:pPr>
@@ -2003,6 +2302,16 @@
     <w:p>
       <w:pPr>
         <w:pStyle w:val="ListParagraph"/>
+        <w:spacing w:line="276" w:lineRule="auto"/>
+        <w:jc w:val="both"/>
+        <w:rPr>
+          <w:rFonts w:ascii="Roboto" w:hAnsi="Roboto"/>
+        </w:rPr>
+      </w:pPr>
+    </w:p>
+    <w:p>
+      <w:pPr>
+        <w:pStyle w:val="ListParagraph"/>
         <w:numPr>
           <w:ilvl w:val="1"/>
           <w:numId w:val="2"/>
@@ -2144,7 +2453,42 @@
         <w:rPr>
           <w:rFonts w:ascii="Roboto" w:hAnsi="Roboto"/>
         </w:rPr>
-        <w:t>The development environment was chosen for efficiency and adherence to modern web development standards. The primary code editor used was Visual Studio Code (VSCode [5]) [5] (VSCode [5]), selected for its robust features, integrated terminal, and extensive extension support.</w:t>
+        <w:t>The development environment was chosen for efficiency and adherence to modern web development standards. The primary code editor used was Visual Studio Code (</w:t>
+      </w:r>
+      <w:proofErr w:type="spellStart"/>
+      <w:r>
+        <w:rPr>
+          <w:rFonts w:ascii="Roboto" w:hAnsi="Roboto"/>
+        </w:rPr>
+        <w:t>VSCode</w:t>
+      </w:r>
+      <w:proofErr w:type="spellEnd"/>
+      <w:r>
+        <w:rPr>
+          <w:rFonts w:ascii="Roboto" w:hAnsi="Roboto"/>
+        </w:rPr>
+        <w:t xml:space="preserve"> [5]) </w:t>
+      </w:r>
+      <w:r>
+        <w:rPr>
+          <w:rFonts w:ascii="Roboto" w:hAnsi="Roboto"/>
+        </w:rPr>
+        <w:lastRenderedPageBreak/>
+        <w:t>[5] (</w:t>
+      </w:r>
+      <w:proofErr w:type="spellStart"/>
+      <w:r>
+        <w:rPr>
+          <w:rFonts w:ascii="Roboto" w:hAnsi="Roboto"/>
+        </w:rPr>
+        <w:t>VSCode</w:t>
+      </w:r>
+      <w:proofErr w:type="spellEnd"/>
+      <w:r>
+        <w:rPr>
+          <w:rFonts w:ascii="Roboto" w:hAnsi="Roboto"/>
+        </w:rPr>
+        <w:t xml:space="preserve"> [5]), selected for its robust features, integrated terminal, and extensive extension support.</w:t>
       </w:r>
     </w:p>
     <w:p>
@@ -2219,8 +2563,16 @@
         <w:rPr>
           <w:rFonts w:ascii="Roboto" w:hAnsi="Roboto"/>
         </w:rPr>
-        <w:t>|-- /css</w:t>
-      </w:r>
+        <w:t>|-- /</w:t>
+      </w:r>
+      <w:proofErr w:type="spellStart"/>
+      <w:r>
+        <w:rPr>
+          <w:rFonts w:ascii="Roboto" w:hAnsi="Roboto"/>
+        </w:rPr>
+        <w:t>css</w:t>
+      </w:r>
+      <w:proofErr w:type="spellEnd"/>
     </w:p>
     <w:p>
       <w:pPr>
@@ -2235,7 +2587,6 @@
         <w:rPr>
           <w:rFonts w:ascii="Roboto" w:hAnsi="Roboto"/>
         </w:rPr>
-        <w:lastRenderedPageBreak/>
         <w:t>|   |-- style.css</w:t>
       </w:r>
     </w:p>
@@ -2581,6 +2932,7 @@
         <w:rPr>
           <w:rFonts w:ascii="Roboto" w:hAnsi="Roboto"/>
         </w:rPr>
+        <w:lastRenderedPageBreak/>
         <w:t>A new public repository was created on GitHub with the specific name vennfilbert.github.io.</w:t>
       </w:r>
     </w:p>
@@ -2676,7 +3028,6 @@
         <w:rPr>
           <w:rFonts w:ascii="Roboto" w:hAnsi="Roboto"/>
         </w:rPr>
-        <w:lastRenderedPageBreak/>
         <w:t xml:space="preserve">Within minutes of the final push, GitHub Pages [4] automatically built and deployed the site, making it publicly accessible at the </w:t>
       </w:r>
       <w:r>
@@ -2957,6 +3308,7 @@
         <w:rPr>
           <w:rFonts w:ascii="Roboto" w:hAnsi="Roboto"/>
         </w:rPr>
+        <w:lastRenderedPageBreak/>
         <w:t>This challenge provided several valuable lessons in front-end development:</w:t>
       </w:r>
     </w:p>
@@ -3017,7 +3369,6 @@
         <w:rPr>
           <w:rFonts w:ascii="Roboto" w:hAnsi="Roboto"/>
         </w:rPr>
-        <w:lastRenderedPageBreak/>
         <w:t>It strengthened my skills in advanced CSS properties, specifically Flexbox and the use of media queries [7], which are fundamental to creating any modern, user-friendly website.</w:t>
       </w:r>
     </w:p>
@@ -3257,6 +3608,7 @@
         <w:rPr>
           <w:rFonts w:ascii="Roboto" w:hAnsi="Roboto"/>
         </w:rPr>
+        <w:lastRenderedPageBreak/>
         <w:t>Responsive Web Design: Gained significant practical experience in implementing a mobile-first design philosophy using modern CSS techniques like Flexbox and media queries [7] to ensure a seamless user experience across all devices.</w:t>
       </w:r>
     </w:p>
@@ -3321,7 +3673,6 @@
           <w:b/>
           <w:bCs/>
         </w:rPr>
-        <w:lastRenderedPageBreak/>
         <w:t>End-to-End Project Management:</w:t>
       </w:r>
       <w:r>
@@ -3585,7 +3936,6 @@
           <w:bCs/>
           <w:color w:val="auto"/>
         </w:rPr>
-        <w:lastRenderedPageBreak/>
         <w:t>References</w:t>
       </w:r>
     </w:p>
@@ -3628,7 +3978,21 @@
         <w:rPr>
           <w:rFonts w:ascii="Roboto" w:hAnsi="Roboto"/>
         </w:rPr>
-        <w:t>[3] S. Chacon and B. Straub, *Pro Git*, 2nd ed. Apress, 2014. [Online]. Available: https://git-scm.com/book/en/v2</w:t>
+        <w:t xml:space="preserve">[3] S. Chacon and B. Straub, *Pro Git*, 2nd ed. </w:t>
+      </w:r>
+      <w:proofErr w:type="spellStart"/>
+      <w:r>
+        <w:rPr>
+          <w:rFonts w:ascii="Roboto" w:hAnsi="Roboto"/>
+        </w:rPr>
+        <w:t>Apress</w:t>
+      </w:r>
+      <w:proofErr w:type="spellEnd"/>
+      <w:r>
+        <w:rPr>
+          <w:rFonts w:ascii="Roboto" w:hAnsi="Roboto"/>
+        </w:rPr>
+        <w:t>, 2014. [Online]. Available: https://git-scm.com/book/en/v2</w:t>
       </w:r>
     </w:p>
     <w:p>
@@ -4578,6 +4942,119 @@
     </w:lvl>
   </w:abstractNum>
   <w:abstractNum w:abstractNumId="7" w15:restartNumberingAfterBreak="0">
+    <w:nsid w:val="18813815"/>
+    <w:multiLevelType w:val="hybridMultilevel"/>
+    <w:tmpl w:val="99D272D2"/>
+    <w:lvl w:ilvl="0" w:tplc="0C090001">
+      <w:start w:val="1"/>
+      <w:numFmt w:val="bullet"/>
+      <w:lvlText w:val=""/>
+      <w:lvlJc w:val="left"/>
+      <w:pPr>
+        <w:ind w:left="720" w:hanging="360"/>
+      </w:pPr>
+      <w:rPr>
+        <w:rFonts w:ascii="Symbol" w:hAnsi="Symbol" w:hint="default"/>
+      </w:rPr>
+    </w:lvl>
+    <w:lvl w:ilvl="1" w:tplc="0C090003" w:tentative="1">
+      <w:start w:val="1"/>
+      <w:numFmt w:val="bullet"/>
+      <w:lvlText w:val="o"/>
+      <w:lvlJc w:val="left"/>
+      <w:pPr>
+        <w:ind w:left="1440" w:hanging="360"/>
+      </w:pPr>
+      <w:rPr>
+        <w:rFonts w:ascii="Courier New" w:hAnsi="Courier New" w:cs="Courier New" w:hint="default"/>
+      </w:rPr>
+    </w:lvl>
+    <w:lvl w:ilvl="2" w:tplc="0C090005" w:tentative="1">
+      <w:start w:val="1"/>
+      <w:numFmt w:val="bullet"/>
+      <w:lvlText w:val=""/>
+      <w:lvlJc w:val="left"/>
+      <w:pPr>
+        <w:ind w:left="2160" w:hanging="360"/>
+      </w:pPr>
+      <w:rPr>
+        <w:rFonts w:ascii="Wingdings" w:hAnsi="Wingdings" w:hint="default"/>
+      </w:rPr>
+    </w:lvl>
+    <w:lvl w:ilvl="3" w:tplc="0C090001" w:tentative="1">
+      <w:start w:val="1"/>
+      <w:numFmt w:val="bullet"/>
+      <w:lvlText w:val=""/>
+      <w:lvlJc w:val="left"/>
+      <w:pPr>
+        <w:ind w:left="2880" w:hanging="360"/>
+      </w:pPr>
+      <w:rPr>
+        <w:rFonts w:ascii="Symbol" w:hAnsi="Symbol" w:hint="default"/>
+      </w:rPr>
+    </w:lvl>
+    <w:lvl w:ilvl="4" w:tplc="0C090003" w:tentative="1">
+      <w:start w:val="1"/>
+      <w:numFmt w:val="bullet"/>
+      <w:lvlText w:val="o"/>
+      <w:lvlJc w:val="left"/>
+      <w:pPr>
+        <w:ind w:left="3600" w:hanging="360"/>
+      </w:pPr>
+      <w:rPr>
+        <w:rFonts w:ascii="Courier New" w:hAnsi="Courier New" w:cs="Courier New" w:hint="default"/>
+      </w:rPr>
+    </w:lvl>
+    <w:lvl w:ilvl="5" w:tplc="0C090005" w:tentative="1">
+      <w:start w:val="1"/>
+      <w:numFmt w:val="bullet"/>
+      <w:lvlText w:val=""/>
+      <w:lvlJc w:val="left"/>
+      <w:pPr>
+        <w:ind w:left="4320" w:hanging="360"/>
+      </w:pPr>
+      <w:rPr>
+        <w:rFonts w:ascii="Wingdings" w:hAnsi="Wingdings" w:hint="default"/>
+      </w:rPr>
+    </w:lvl>
+    <w:lvl w:ilvl="6" w:tplc="0C090001" w:tentative="1">
+      <w:start w:val="1"/>
+      <w:numFmt w:val="bullet"/>
+      <w:lvlText w:val=""/>
+      <w:lvlJc w:val="left"/>
+      <w:pPr>
+        <w:ind w:left="5040" w:hanging="360"/>
+      </w:pPr>
+      <w:rPr>
+        <w:rFonts w:ascii="Symbol" w:hAnsi="Symbol" w:hint="default"/>
+      </w:rPr>
+    </w:lvl>
+    <w:lvl w:ilvl="7" w:tplc="0C090003" w:tentative="1">
+      <w:start w:val="1"/>
+      <w:numFmt w:val="bullet"/>
+      <w:lvlText w:val="o"/>
+      <w:lvlJc w:val="left"/>
+      <w:pPr>
+        <w:ind w:left="5760" w:hanging="360"/>
+      </w:pPr>
+      <w:rPr>
+        <w:rFonts w:ascii="Courier New" w:hAnsi="Courier New" w:cs="Courier New" w:hint="default"/>
+      </w:rPr>
+    </w:lvl>
+    <w:lvl w:ilvl="8" w:tplc="0C090005" w:tentative="1">
+      <w:start w:val="1"/>
+      <w:numFmt w:val="bullet"/>
+      <w:lvlText w:val=""/>
+      <w:lvlJc w:val="left"/>
+      <w:pPr>
+        <w:ind w:left="6480" w:hanging="360"/>
+      </w:pPr>
+      <w:rPr>
+        <w:rFonts w:ascii="Wingdings" w:hAnsi="Wingdings" w:hint="default"/>
+      </w:rPr>
+    </w:lvl>
+  </w:abstractNum>
+  <w:abstractNum w:abstractNumId="8" w15:restartNumberingAfterBreak="0">
     <w:nsid w:val="214A54D4"/>
     <w:multiLevelType w:val="hybridMultilevel"/>
     <w:tmpl w:val="354E6C96"/>
@@ -4690,7 +5167,7 @@
       </w:rPr>
     </w:lvl>
   </w:abstractNum>
-  <w:abstractNum w:abstractNumId="8" w15:restartNumberingAfterBreak="0">
+  <w:abstractNum w:abstractNumId="9" w15:restartNumberingAfterBreak="0">
     <w:nsid w:val="21683E9A"/>
     <w:multiLevelType w:val="hybridMultilevel"/>
     <w:tmpl w:val="72E419FA"/>
@@ -4803,7 +5280,7 @@
       </w:rPr>
     </w:lvl>
   </w:abstractNum>
-  <w:abstractNum w:abstractNumId="9" w15:restartNumberingAfterBreak="0">
+  <w:abstractNum w:abstractNumId="10" w15:restartNumberingAfterBreak="0">
     <w:nsid w:val="23C91451"/>
     <w:multiLevelType w:val="hybridMultilevel"/>
     <w:tmpl w:val="35ECF9B2"/>
@@ -4916,7 +5393,120 @@
       </w:rPr>
     </w:lvl>
   </w:abstractNum>
-  <w:abstractNum w:abstractNumId="10" w15:restartNumberingAfterBreak="0">
+  <w:abstractNum w:abstractNumId="11" w15:restartNumberingAfterBreak="0">
+    <w:nsid w:val="31CA3DA9"/>
+    <w:multiLevelType w:val="hybridMultilevel"/>
+    <w:tmpl w:val="6A361260"/>
+    <w:lvl w:ilvl="0" w:tplc="0C090001">
+      <w:start w:val="1"/>
+      <w:numFmt w:val="bullet"/>
+      <w:lvlText w:val=""/>
+      <w:lvlJc w:val="left"/>
+      <w:pPr>
+        <w:ind w:left="720" w:hanging="360"/>
+      </w:pPr>
+      <w:rPr>
+        <w:rFonts w:ascii="Symbol" w:hAnsi="Symbol" w:hint="default"/>
+      </w:rPr>
+    </w:lvl>
+    <w:lvl w:ilvl="1" w:tplc="0C090003" w:tentative="1">
+      <w:start w:val="1"/>
+      <w:numFmt w:val="bullet"/>
+      <w:lvlText w:val="o"/>
+      <w:lvlJc w:val="left"/>
+      <w:pPr>
+        <w:ind w:left="1440" w:hanging="360"/>
+      </w:pPr>
+      <w:rPr>
+        <w:rFonts w:ascii="Courier New" w:hAnsi="Courier New" w:cs="Courier New" w:hint="default"/>
+      </w:rPr>
+    </w:lvl>
+    <w:lvl w:ilvl="2" w:tplc="0C090005" w:tentative="1">
+      <w:start w:val="1"/>
+      <w:numFmt w:val="bullet"/>
+      <w:lvlText w:val=""/>
+      <w:lvlJc w:val="left"/>
+      <w:pPr>
+        <w:ind w:left="2160" w:hanging="360"/>
+      </w:pPr>
+      <w:rPr>
+        <w:rFonts w:ascii="Wingdings" w:hAnsi="Wingdings" w:hint="default"/>
+      </w:rPr>
+    </w:lvl>
+    <w:lvl w:ilvl="3" w:tplc="0C090001" w:tentative="1">
+      <w:start w:val="1"/>
+      <w:numFmt w:val="bullet"/>
+      <w:lvlText w:val=""/>
+      <w:lvlJc w:val="left"/>
+      <w:pPr>
+        <w:ind w:left="2880" w:hanging="360"/>
+      </w:pPr>
+      <w:rPr>
+        <w:rFonts w:ascii="Symbol" w:hAnsi="Symbol" w:hint="default"/>
+      </w:rPr>
+    </w:lvl>
+    <w:lvl w:ilvl="4" w:tplc="0C090003" w:tentative="1">
+      <w:start w:val="1"/>
+      <w:numFmt w:val="bullet"/>
+      <w:lvlText w:val="o"/>
+      <w:lvlJc w:val="left"/>
+      <w:pPr>
+        <w:ind w:left="3600" w:hanging="360"/>
+      </w:pPr>
+      <w:rPr>
+        <w:rFonts w:ascii="Courier New" w:hAnsi="Courier New" w:cs="Courier New" w:hint="default"/>
+      </w:rPr>
+    </w:lvl>
+    <w:lvl w:ilvl="5" w:tplc="0C090005" w:tentative="1">
+      <w:start w:val="1"/>
+      <w:numFmt w:val="bullet"/>
+      <w:lvlText w:val=""/>
+      <w:lvlJc w:val="left"/>
+      <w:pPr>
+        <w:ind w:left="4320" w:hanging="360"/>
+      </w:pPr>
+      <w:rPr>
+        <w:rFonts w:ascii="Wingdings" w:hAnsi="Wingdings" w:hint="default"/>
+      </w:rPr>
+    </w:lvl>
+    <w:lvl w:ilvl="6" w:tplc="0C090001" w:tentative="1">
+      <w:start w:val="1"/>
+      <w:numFmt w:val="bullet"/>
+      <w:lvlText w:val=""/>
+      <w:lvlJc w:val="left"/>
+      <w:pPr>
+        <w:ind w:left="5040" w:hanging="360"/>
+      </w:pPr>
+      <w:rPr>
+        <w:rFonts w:ascii="Symbol" w:hAnsi="Symbol" w:hint="default"/>
+      </w:rPr>
+    </w:lvl>
+    <w:lvl w:ilvl="7" w:tplc="0C090003" w:tentative="1">
+      <w:start w:val="1"/>
+      <w:numFmt w:val="bullet"/>
+      <w:lvlText w:val="o"/>
+      <w:lvlJc w:val="left"/>
+      <w:pPr>
+        <w:ind w:left="5760" w:hanging="360"/>
+      </w:pPr>
+      <w:rPr>
+        <w:rFonts w:ascii="Courier New" w:hAnsi="Courier New" w:cs="Courier New" w:hint="default"/>
+      </w:rPr>
+    </w:lvl>
+    <w:lvl w:ilvl="8" w:tplc="0C090005" w:tentative="1">
+      <w:start w:val="1"/>
+      <w:numFmt w:val="bullet"/>
+      <w:lvlText w:val=""/>
+      <w:lvlJc w:val="left"/>
+      <w:pPr>
+        <w:ind w:left="6480" w:hanging="360"/>
+      </w:pPr>
+      <w:rPr>
+        <w:rFonts w:ascii="Wingdings" w:hAnsi="Wingdings" w:hint="default"/>
+      </w:rPr>
+    </w:lvl>
+  </w:abstractNum>
+  <w:abstractNum w:abstractNumId="12" w15:restartNumberingAfterBreak="0">
     <w:nsid w:val="33921667"/>
     <w:multiLevelType w:val="multilevel"/>
     <w:tmpl w:val="6492C42C"/>
@@ -5065,7 +5655,7 @@
       </w:rPr>
     </w:lvl>
   </w:abstractNum>
-  <w:abstractNum w:abstractNumId="11" w15:restartNumberingAfterBreak="0">
+  <w:abstractNum w:abstractNumId="13" w15:restartNumberingAfterBreak="0">
     <w:nsid w:val="369F37A3"/>
     <w:multiLevelType w:val="hybridMultilevel"/>
     <w:tmpl w:val="3E887512"/>
@@ -5178,7 +5768,7 @@
       </w:rPr>
     </w:lvl>
   </w:abstractNum>
-  <w:abstractNum w:abstractNumId="12" w15:restartNumberingAfterBreak="0">
+  <w:abstractNum w:abstractNumId="14" w15:restartNumberingAfterBreak="0">
     <w:nsid w:val="36C565D1"/>
     <w:multiLevelType w:val="hybridMultilevel"/>
     <w:tmpl w:val="A9500F1E"/>
@@ -5291,7 +5881,7 @@
       </w:rPr>
     </w:lvl>
   </w:abstractNum>
-  <w:abstractNum w:abstractNumId="13" w15:restartNumberingAfterBreak="0">
+  <w:abstractNum w:abstractNumId="15" w15:restartNumberingAfterBreak="0">
     <w:nsid w:val="3BDF26BC"/>
     <w:multiLevelType w:val="hybridMultilevel"/>
     <w:tmpl w:val="4B72CD3A"/>
@@ -5404,7 +5994,7 @@
       </w:rPr>
     </w:lvl>
   </w:abstractNum>
-  <w:abstractNum w:abstractNumId="14" w15:restartNumberingAfterBreak="0">
+  <w:abstractNum w:abstractNumId="16" w15:restartNumberingAfterBreak="0">
     <w:nsid w:val="440064A9"/>
     <w:multiLevelType w:val="multilevel"/>
     <w:tmpl w:val="F12255F2"/>
@@ -5517,7 +6107,7 @@
       </w:pPr>
     </w:lvl>
   </w:abstractNum>
-  <w:abstractNum w:abstractNumId="15" w15:restartNumberingAfterBreak="0">
+  <w:abstractNum w:abstractNumId="17" w15:restartNumberingAfterBreak="0">
     <w:nsid w:val="469B7986"/>
     <w:multiLevelType w:val="multilevel"/>
     <w:tmpl w:val="B23E7F5E"/>
@@ -5666,7 +6256,7 @@
       </w:rPr>
     </w:lvl>
   </w:abstractNum>
-  <w:abstractNum w:abstractNumId="16" w15:restartNumberingAfterBreak="0">
+  <w:abstractNum w:abstractNumId="18" w15:restartNumberingAfterBreak="0">
     <w:nsid w:val="51D50E9D"/>
     <w:multiLevelType w:val="multilevel"/>
     <w:tmpl w:val="8D9ACFB6"/>
@@ -5815,7 +6405,7 @@
       </w:rPr>
     </w:lvl>
   </w:abstractNum>
-  <w:abstractNum w:abstractNumId="17" w15:restartNumberingAfterBreak="0">
+  <w:abstractNum w:abstractNumId="19" w15:restartNumberingAfterBreak="0">
     <w:nsid w:val="55B53706"/>
     <w:multiLevelType w:val="multilevel"/>
     <w:tmpl w:val="E4482DFE"/>
@@ -5937,7 +6527,7 @@
       </w:rPr>
     </w:lvl>
   </w:abstractNum>
-  <w:abstractNum w:abstractNumId="18" w15:restartNumberingAfterBreak="0">
+  <w:abstractNum w:abstractNumId="20" w15:restartNumberingAfterBreak="0">
     <w:nsid w:val="5BCD02F8"/>
     <w:multiLevelType w:val="multilevel"/>
     <w:tmpl w:val="1E10C768"/>
@@ -6086,7 +6676,7 @@
       </w:rPr>
     </w:lvl>
   </w:abstractNum>
-  <w:abstractNum w:abstractNumId="19" w15:restartNumberingAfterBreak="0">
+  <w:abstractNum w:abstractNumId="21" w15:restartNumberingAfterBreak="0">
     <w:nsid w:val="5C4046EB"/>
     <w:multiLevelType w:val="multilevel"/>
     <w:tmpl w:val="B3203EFE"/>
@@ -6235,7 +6825,7 @@
       </w:rPr>
     </w:lvl>
   </w:abstractNum>
-  <w:abstractNum w:abstractNumId="20" w15:restartNumberingAfterBreak="0">
+  <w:abstractNum w:abstractNumId="22" w15:restartNumberingAfterBreak="0">
     <w:nsid w:val="5EBF2327"/>
     <w:multiLevelType w:val="hybridMultilevel"/>
     <w:tmpl w:val="9146AAF6"/>
@@ -6348,7 +6938,7 @@
       </w:rPr>
     </w:lvl>
   </w:abstractNum>
-  <w:abstractNum w:abstractNumId="21" w15:restartNumberingAfterBreak="0">
+  <w:abstractNum w:abstractNumId="23" w15:restartNumberingAfterBreak="0">
     <w:nsid w:val="5F2C5A61"/>
     <w:multiLevelType w:val="hybridMultilevel"/>
     <w:tmpl w:val="072A48F0"/>
@@ -6461,7 +7051,7 @@
       </w:rPr>
     </w:lvl>
   </w:abstractNum>
-  <w:abstractNum w:abstractNumId="22" w15:restartNumberingAfterBreak="0">
+  <w:abstractNum w:abstractNumId="24" w15:restartNumberingAfterBreak="0">
     <w:nsid w:val="719F2BBB"/>
     <w:multiLevelType w:val="multilevel"/>
     <w:tmpl w:val="D398002E"/>
@@ -6610,7 +7200,7 @@
       </w:rPr>
     </w:lvl>
   </w:abstractNum>
-  <w:abstractNum w:abstractNumId="23" w15:restartNumberingAfterBreak="0">
+  <w:abstractNum w:abstractNumId="25" w15:restartNumberingAfterBreak="0">
     <w:nsid w:val="796F6579"/>
     <w:multiLevelType w:val="multilevel"/>
     <w:tmpl w:val="3EC44CF0"/>
@@ -6766,10 +7356,10 @@
     <w:abstractNumId w:val="2"/>
   </w:num>
   <w:num w:numId="3" w16cid:durableId="2073967749">
-    <w:abstractNumId w:val="16"/>
+    <w:abstractNumId w:val="18"/>
   </w:num>
   <w:num w:numId="4" w16cid:durableId="298150631">
-    <w:abstractNumId w:val="19"/>
+    <w:abstractNumId w:val="21"/>
   </w:num>
   <w:num w:numId="5" w16cid:durableId="1044986152">
     <w:abstractNumId w:val="5"/>
@@ -6778,58 +7368,64 @@
     <w:abstractNumId w:val="4"/>
   </w:num>
   <w:num w:numId="7" w16cid:durableId="1738896146">
-    <w:abstractNumId w:val="8"/>
+    <w:abstractNumId w:val="9"/>
   </w:num>
   <w:num w:numId="8" w16cid:durableId="947539904">
-    <w:abstractNumId w:val="12"/>
+    <w:abstractNumId w:val="14"/>
   </w:num>
   <w:num w:numId="9" w16cid:durableId="1553731394">
     <w:abstractNumId w:val="3"/>
   </w:num>
   <w:num w:numId="10" w16cid:durableId="1955868880">
-    <w:abstractNumId w:val="23"/>
+    <w:abstractNumId w:val="25"/>
   </w:num>
   <w:num w:numId="11" w16cid:durableId="1864052135">
-    <w:abstractNumId w:val="9"/>
+    <w:abstractNumId w:val="10"/>
   </w:num>
   <w:num w:numId="12" w16cid:durableId="1399740817">
     <w:abstractNumId w:val="1"/>
   </w:num>
   <w:num w:numId="13" w16cid:durableId="1412195869">
-    <w:abstractNumId w:val="13"/>
+    <w:abstractNumId w:val="15"/>
   </w:num>
   <w:num w:numId="14" w16cid:durableId="381053772">
-    <w:abstractNumId w:val="22"/>
+    <w:abstractNumId w:val="24"/>
   </w:num>
   <w:num w:numId="15" w16cid:durableId="256527854">
-    <w:abstractNumId w:val="21"/>
+    <w:abstractNumId w:val="23"/>
   </w:num>
   <w:num w:numId="16" w16cid:durableId="369696156">
     <w:abstractNumId w:val="6"/>
   </w:num>
   <w:num w:numId="17" w16cid:durableId="1369799376">
-    <w:abstractNumId w:val="14"/>
+    <w:abstractNumId w:val="16"/>
   </w:num>
   <w:num w:numId="18" w16cid:durableId="1437022223">
-    <w:abstractNumId w:val="15"/>
+    <w:abstractNumId w:val="17"/>
   </w:num>
   <w:num w:numId="19" w16cid:durableId="926037237">
+    <w:abstractNumId w:val="22"/>
+  </w:num>
+  <w:num w:numId="20" w16cid:durableId="1270891640">
     <w:abstractNumId w:val="20"/>
   </w:num>
-  <w:num w:numId="20" w16cid:durableId="1270891640">
-    <w:abstractNumId w:val="18"/>
+  <w:num w:numId="21" w16cid:durableId="78525394">
+    <w:abstractNumId w:val="13"/>
   </w:num>
-  <w:num w:numId="21" w16cid:durableId="78525394">
+  <w:num w:numId="22" w16cid:durableId="793058244">
+    <w:abstractNumId w:val="12"/>
+  </w:num>
+  <w:num w:numId="23" w16cid:durableId="1454978355">
+    <w:abstractNumId w:val="8"/>
+  </w:num>
+  <w:num w:numId="24" w16cid:durableId="949777527">
+    <w:abstractNumId w:val="19"/>
+  </w:num>
+  <w:num w:numId="25" w16cid:durableId="1333217746">
     <w:abstractNumId w:val="11"/>
   </w:num>
-  <w:num w:numId="22" w16cid:durableId="793058244">
-    <w:abstractNumId w:val="10"/>
-  </w:num>
-  <w:num w:numId="23" w16cid:durableId="1454978355">
+  <w:num w:numId="26" w16cid:durableId="470362625">
     <w:abstractNumId w:val="7"/>
-  </w:num>
-  <w:num w:numId="24" w16cid:durableId="949777527">
-    <w:abstractNumId w:val="17"/>
   </w:num>
 </w:numbering>
 </file>
@@ -7437,7 +8033,6 @@
   <w:style w:type="character" w:default="1" w:styleId="DefaultParagraphFont">
     <w:name w:val="Default Paragraph Font"/>
     <w:uiPriority w:val="1"/>
-    <w:semiHidden/>
     <w:unhideWhenUsed/>
   </w:style>
   <w:style w:type="table" w:default="1" w:styleId="TableNormal">

</xml_diff>